<commit_message>
update the resume files
</commit_message>
<xml_diff>
--- a/public/static/resume/resume-Andrew-Paettie.docx
+++ b/public/static/resume/resume-Andrew-Paettie.docx
@@ -389,16 +389,9 @@
             </w:pPr>
             <w:r>
               <w:rPr>
-                <w:b w:val="1"/>
                 <w:rtl w:val="0"/>
               </w:rPr>
-              <w:t xml:space="preserve">Java</w:t>
-            </w:r>
-            <w:r>
-              <w:rPr>
-                <w:rtl w:val="0"/>
-              </w:rPr>
-              <w:t xml:space="preserve"> (including J2EE, EJB, JSP, Spring, Spring-boot, Swing, and Android SDK),</w:t>
+              <w:t xml:space="preserve">Java (including J2EE, EJB, JSP, Spring, Spring-boot, Swing, and Android SDK),</w:t>
             </w:r>
           </w:p>
           <w:p>
@@ -410,55 +403,9 @@
             </w:pPr>
             <w:r>
               <w:rPr>
-                <w:b w:val="1"/>
                 <w:rtl w:val="0"/>
               </w:rPr>
-              <w:t xml:space="preserve">Kotlin</w:t>
-            </w:r>
-            <w:r>
-              <w:rPr>
-                <w:rtl w:val="0"/>
-              </w:rPr>
-              <w:t xml:space="preserve">, </w:t>
-            </w:r>
-            <w:r>
-              <w:rPr>
-                <w:b w:val="1"/>
-                <w:rtl w:val="0"/>
-              </w:rPr>
-              <w:t xml:space="preserve">NodeJS</w:t>
-            </w:r>
-            <w:r>
-              <w:rPr>
-                <w:rtl w:val="0"/>
-              </w:rPr>
-              <w:t xml:space="preserve">, </w:t>
-            </w:r>
-            <w:r>
-              <w:rPr>
-                <w:b w:val="1"/>
-                <w:rtl w:val="0"/>
-              </w:rPr>
-              <w:t xml:space="preserve">Python</w:t>
-            </w:r>
-            <w:r>
-              <w:rPr>
-                <w:rtl w:val="0"/>
-              </w:rPr>
-              <w:t xml:space="preserve">, </w:t>
-            </w:r>
-            <w:r>
-              <w:rPr>
-                <w:b w:val="1"/>
-                <w:rtl w:val="0"/>
-              </w:rPr>
-              <w:t xml:space="preserve">C#</w:t>
-            </w:r>
-            <w:r>
-              <w:rPr>
-                <w:rtl w:val="0"/>
-              </w:rPr>
-              <w:t xml:space="preserve"> (.Net Core)</w:t>
+              <w:t xml:space="preserve">Kotlin, NodeJS (ES8), Python 3, C# (.Net Core)</w:t>
             </w:r>
           </w:p>
         </w:tc>
@@ -529,42 +476,9 @@
             </w:pPr>
             <w:r>
               <w:rPr>
-                <w:b w:val="1"/>
                 <w:rtl w:val="0"/>
               </w:rPr>
-              <w:t xml:space="preserve">Javascript</w:t>
-            </w:r>
-            <w:r>
-              <w:rPr>
-                <w:rtl w:val="0"/>
-              </w:rPr>
-              <w:t xml:space="preserve"> (React, AngularJS, JQuery), </w:t>
-            </w:r>
-            <w:r>
-              <w:rPr>
-                <w:b w:val="1"/>
-                <w:rtl w:val="0"/>
-              </w:rPr>
-              <w:t xml:space="preserve">HTML</w:t>
-            </w:r>
-            <w:r>
-              <w:rPr>
-                <w:rtl w:val="0"/>
-              </w:rPr>
-              <w:t xml:space="preserve">, </w:t>
-            </w:r>
-            <w:r>
-              <w:rPr>
-                <w:b w:val="1"/>
-                <w:rtl w:val="0"/>
-              </w:rPr>
-              <w:t xml:space="preserve">CSS</w:t>
-            </w:r>
-            <w:r>
-              <w:rPr>
-                <w:rtl w:val="0"/>
-              </w:rPr>
-              <w:t xml:space="preserve">,</w:t>
+              <w:t xml:space="preserve">Javascript (React, AngularJS, JQuery), HTML, CSS,</w:t>
             </w:r>
           </w:p>
         </w:tc>
@@ -635,16 +549,9 @@
             </w:pPr>
             <w:r>
               <w:rPr>
-                <w:b w:val="1"/>
                 <w:rtl w:val="0"/>
               </w:rPr>
-              <w:t xml:space="preserve">Linux</w:t>
-            </w:r>
-            <w:r>
-              <w:rPr>
-                <w:rtl w:val="0"/>
-              </w:rPr>
-              <w:t xml:space="preserve"> (common unix tools, BASH), Windows Server, Ansible, Terraform, Docker</w:t>
+              <w:t xml:space="preserve">Linux (common unix tools, BASH), Windows Server, Ansible, Terraform, Docker</w:t>
             </w:r>
           </w:p>
         </w:tc>
@@ -718,16 +625,9 @@
             </w:pPr>
             <w:r>
               <w:rPr>
-                <w:b w:val="1"/>
                 <w:rtl w:val="0"/>
               </w:rPr>
-              <w:t xml:space="preserve">SQL</w:t>
-            </w:r>
-            <w:r>
-              <w:rPr>
-                <w:rtl w:val="0"/>
-              </w:rPr>
-              <w:t xml:space="preserve"> (Oracle, MySQL, SqlServer, H2), Elasticsearch, Mongo</w:t>
+              <w:t xml:space="preserve">SQL (Oracle, Postgres, MySQL, SqlServer, H2), Elasticsearch, Mongo</w:t>
             </w:r>
             <w:r>
               <w:rPr>
@@ -805,20 +705,7 @@
               <w:rPr>
                 <w:rtl w:val="0"/>
               </w:rPr>
-              <w:t xml:space="preserve">Git, SVN, </w:t>
-            </w:r>
-            <w:r>
-              <w:rPr>
-                <w:b w:val="1"/>
-                <w:rtl w:val="0"/>
-              </w:rPr>
-              <w:t xml:space="preserve">AWS</w:t>
-            </w:r>
-            <w:r>
-              <w:rPr>
-                <w:rtl w:val="0"/>
-              </w:rPr>
-              <w:t xml:space="preserve">(SQS, S3), Localstack, Nomad, Consul</w:t>
+              <w:t xml:space="preserve">Git, SVN, AWS(SQS, S3), Localstack, Nomad, Consul</w:t>
             </w:r>
           </w:p>
         </w:tc>
@@ -1175,7 +1062,7 @@
           <w:vertAlign w:val="baseline"/>
           <w:rtl w:val="0"/>
         </w:rPr>
-        <w:t xml:space="preserve">Software Engineer at Cox Automotive (May 2015 – Present)</w:t>
+        <w:t xml:space="preserve">Software Engineer/Tech Lead at Cox Automotive (May 2015 – Present)</w:t>
       </w:r>
     </w:p>
     <w:p>
@@ -1207,7 +1094,7 @@
         <w:rPr>
           <w:rtl w:val="0"/>
         </w:rPr>
-        <w:t xml:space="preserve">Created single point of ingestion and viewing of vehicle catalog data from many sources</w:t>
+        <w:t xml:space="preserve">Acted as technical lead driving technology and architectural decisions</w:t>
       </w:r>
     </w:p>
     <w:p>
@@ -1222,7 +1109,52 @@
         <w:rPr>
           <w:rtl w:val="0"/>
         </w:rPr>
-        <w:t xml:space="preserve">Participated in API design </w:t>
+        <w:t xml:space="preserve">Created standardized vehicle language for use in multiple business unit</w:t>
+      </w:r>
+    </w:p>
+    <w:p>
+      <w:pPr>
+        <w:numPr>
+          <w:ilvl w:val="0"/>
+          <w:numId w:val="1"/>
+        </w:numPr>
+        <w:ind w:left="720" w:hanging="360"/>
+      </w:pPr>
+      <w:r>
+        <w:rPr>
+          <w:rtl w:val="0"/>
+        </w:rPr>
+        <w:t xml:space="preserve">Created single point of ingestion, maintenance, and viewing for vehicle catalog data</w:t>
+      </w:r>
+    </w:p>
+    <w:p>
+      <w:pPr>
+        <w:numPr>
+          <w:ilvl w:val="0"/>
+          <w:numId w:val="1"/>
+        </w:numPr>
+        <w:ind w:left="720" w:hanging="360"/>
+      </w:pPr>
+      <w:r>
+        <w:rPr>
+          <w:rtl w:val="0"/>
+        </w:rPr>
+        <w:t xml:space="preserve">Simplified complicated configuration logic expressions by searching for tautologies, and removing unsatisfiable expressions using MinSAT</w:t>
+      </w:r>
+    </w:p>
+    <w:p>
+      <w:pPr>
+        <w:numPr>
+          <w:ilvl w:val="0"/>
+          <w:numId w:val="1"/>
+        </w:numPr>
+        <w:ind w:left="720" w:hanging="360"/>
+      </w:pPr>
+      <w:r>
+        <w:rPr>
+          <w:rtl w:val="0"/>
+        </w:rPr>
+        <w:t xml:space="preserve">Participated in API design with direct feedback from internal consumers</w:t>
       </w:r>
     </w:p>
     <w:p>
@@ -1579,9 +1511,9 @@
       </w:r>
     </w:p>
     <w:sectPr>
-      <w:headerReference r:id="rId5" w:type="default"/>
-      <w:headerReference r:id="rId6" w:type="first"/>
-      <w:footerReference r:id="rId7" w:type="first"/>
+      <w:headerReference r:id="rId6" w:type="default"/>
+      <w:headerReference r:id="rId7" w:type="first"/>
+      <w:footerReference r:id="rId8" w:type="first"/>
       <w:pgSz w:h="15840" w:w="12240"/>
       <w:pgMar w:bottom="1080" w:top="1080" w:left="1080" w:right="1080" w:header="0"/>
       <w:pgNumType w:start="1"/>
@@ -2561,4 +2493,324 @@
     </w:tblPr>
   </w:style>
 </w:styles>
+</file>
+
+<file path=word/theme/theme1.xml><?xml version="1.0" encoding="utf-8"?>
+<a:theme xmlns:a="http://schemas.openxmlformats.org/drawingml/2006/main" name="Office Theme">
+  <a:themeElements>
+    <a:clrScheme name="Office">
+      <a:dk1>
+        <a:sysClr val="windowText" lastClr="000000"/>
+      </a:dk1>
+      <a:lt1>
+        <a:sysClr val="window" lastClr="FFFFFF"/>
+      </a:lt1>
+      <a:dk2>
+        <a:srgbClr val="1F497D"/>
+      </a:dk2>
+      <a:lt2>
+        <a:srgbClr val="EEECE1"/>
+      </a:lt2>
+      <a:accent1>
+        <a:srgbClr val="4F81BD"/>
+      </a:accent1>
+      <a:accent2>
+        <a:srgbClr val="C0504D"/>
+      </a:accent2>
+      <a:accent3>
+        <a:srgbClr val="9BBB59"/>
+      </a:accent3>
+      <a:accent4>
+        <a:srgbClr val="8064A2"/>
+      </a:accent4>
+      <a:accent5>
+        <a:srgbClr val="4BACC6"/>
+      </a:accent5>
+      <a:accent6>
+        <a:srgbClr val="F79646"/>
+      </a:accent6>
+      <a:hlink>
+        <a:srgbClr val="0000FF"/>
+      </a:hlink>
+      <a:folHlink>
+        <a:srgbClr val="800080"/>
+      </a:folHlink>
+    </a:clrScheme>
+    <a:fontScheme name="Office">
+      <a:majorFont>
+        <a:latin typeface="Calibri"/>
+        <a:ea typeface=""/>
+        <a:cs typeface=""/>
+        <a:font script="Jpan" typeface="ＭＳ ゴシック"/>
+        <a:font script="Hang" typeface="맑은 고딕"/>
+        <a:font script="Hans" typeface="宋体"/>
+        <a:font script="Hant" typeface="新細明體"/>
+        <a:font script="Arab" typeface="Times New Roman"/>
+        <a:font script="Hebr" typeface="Times New Roman"/>
+        <a:font script="Thai" typeface="Angsana New"/>
+        <a:font script="Ethi" typeface="Nyala"/>
+        <a:font script="Beng" typeface="Vrinda"/>
+        <a:font script="Gujr" typeface="Shruti"/>
+        <a:font script="Khmr" typeface="MoolBoran"/>
+        <a:font script="Knda" typeface="Tunga"/>
+        <a:font script="Guru" typeface="Raavi"/>
+        <a:font script="Cans" typeface="Euphemia"/>
+        <a:font script="Cher" typeface="Plantagenet Cherokee"/>
+        <a:font script="Yiii" typeface="Microsoft Yi Baiti"/>
+        <a:font script="Tibt" typeface="Microsoft Himalaya"/>
+        <a:font script="Thaa" typeface="MV Boli"/>
+        <a:font script="Deva" typeface="Mangal"/>
+        <a:font script="Telu" typeface="Gautami"/>
+        <a:font script="Taml" typeface="Latha"/>
+        <a:font script="Syrc" typeface="Estrangelo Edessa"/>
+        <a:font script="Orya" typeface="Kalinga"/>
+        <a:font script="Mlym" typeface="Kartika"/>
+        <a:font script="Laoo" typeface="DokChampa"/>
+        <a:font script="Sinh" typeface="Iskoola Pota"/>
+        <a:font script="Mong" typeface="Mongolian Baiti"/>
+        <a:font script="Viet" typeface="Times New Roman"/>
+        <a:font script="Uigh" typeface="Microsoft Uighur"/>
+        <a:font script="Geor" typeface="Sylfaen"/>
+      </a:majorFont>
+      <a:minorFont>
+        <a:latin typeface="Cambria"/>
+        <a:ea typeface=""/>
+        <a:cs typeface=""/>
+        <a:font script="Jpan" typeface="ＭＳ 明朝"/>
+        <a:font script="Hang" typeface="맑은 고딕"/>
+        <a:font script="Hans" typeface="宋体"/>
+        <a:font script="Hant" typeface="新細明體"/>
+        <a:font script="Arab" typeface="Arial"/>
+        <a:font script="Hebr" typeface="Arial"/>
+        <a:font script="Thai" typeface="Cordia New"/>
+        <a:font script="Ethi" typeface="Nyala"/>
+        <a:font script="Beng" typeface="Vrinda"/>
+        <a:font script="Gujr" typeface="Shruti"/>
+        <a:font script="Khmr" typeface="DaunPenh"/>
+        <a:font script="Knda" typeface="Tunga"/>
+        <a:font script="Guru" typeface="Raavi"/>
+        <a:font script="Cans" typeface="Euphemia"/>
+        <a:font script="Cher" typeface="Plantagenet Cherokee"/>
+        <a:font script="Yiii" typeface="Microsoft Yi Baiti"/>
+        <a:font script="Tibt" typeface="Microsoft Himalaya"/>
+        <a:font script="Thaa" typeface="MV Boli"/>
+        <a:font script="Deva" typeface="Mangal"/>
+        <a:font script="Telu" typeface="Gautami"/>
+        <a:font script="Taml" typeface="Latha"/>
+        <a:font script="Syrc" typeface="Estrangelo Edessa"/>
+        <a:font script="Orya" typeface="Kalinga"/>
+        <a:font script="Mlym" typeface="Kartika"/>
+        <a:font script="Laoo" typeface="DokChampa"/>
+        <a:font script="Sinh" typeface="Iskoola Pota"/>
+        <a:font script="Mong" typeface="Mongolian Baiti"/>
+        <a:font script="Viet" typeface="Arial"/>
+        <a:font script="Uigh" typeface="Microsoft Uighur"/>
+        <a:font script="Geor" typeface="Sylfaen"/>
+      </a:minorFont>
+    </a:fontScheme>
+    <a:fmtScheme name="Office">
+      <a:fillStyleLst>
+        <a:solidFill>
+          <a:schemeClr val="phClr"/>
+        </a:solidFill>
+        <a:gradFill rotWithShape="1">
+          <a:gsLst>
+            <a:gs pos="0">
+              <a:schemeClr val="phClr">
+                <a:tint val="50000"/>
+                <a:satMod val="300000"/>
+              </a:schemeClr>
+            </a:gs>
+            <a:gs pos="35000">
+              <a:schemeClr val="phClr">
+                <a:tint val="37000"/>
+                <a:satMod val="300000"/>
+              </a:schemeClr>
+            </a:gs>
+            <a:gs pos="100000">
+              <a:schemeClr val="phClr">
+                <a:tint val="15000"/>
+                <a:satMod val="350000"/>
+              </a:schemeClr>
+            </a:gs>
+          </a:gsLst>
+          <a:lin ang="16200000" scaled="1"/>
+        </a:gradFill>
+        <a:gradFill rotWithShape="1">
+          <a:gsLst>
+            <a:gs pos="0">
+              <a:schemeClr val="phClr">
+                <a:tint val="100000"/>
+                <a:shade val="100000"/>
+                <a:satMod val="130000"/>
+              </a:schemeClr>
+            </a:gs>
+            <a:gs pos="100000">
+              <a:schemeClr val="phClr">
+                <a:tint val="50000"/>
+                <a:shade val="100000"/>
+                <a:satMod val="350000"/>
+              </a:schemeClr>
+            </a:gs>
+          </a:gsLst>
+          <a:lin ang="16200000" scaled="0"/>
+        </a:gradFill>
+      </a:fillStyleLst>
+      <a:lnStyleLst>
+        <a:ln w="9525" cap="flat" cmpd="sng" algn="ctr">
+          <a:solidFill>
+            <a:schemeClr val="phClr">
+              <a:shade val="95000"/>
+              <a:satMod val="105000"/>
+            </a:schemeClr>
+          </a:solidFill>
+          <a:prstDash val="solid"/>
+        </a:ln>
+        <a:ln w="25400" cap="flat" cmpd="sng" algn="ctr">
+          <a:solidFill>
+            <a:schemeClr val="phClr"/>
+          </a:solidFill>
+          <a:prstDash val="solid"/>
+        </a:ln>
+        <a:ln w="38100" cap="flat" cmpd="sng" algn="ctr">
+          <a:solidFill>
+            <a:schemeClr val="phClr"/>
+          </a:solidFill>
+          <a:prstDash val="solid"/>
+        </a:ln>
+      </a:lnStyleLst>
+      <a:effectStyleLst>
+        <a:effectStyle>
+          <a:effectLst>
+            <a:outerShdw blurRad="40000" dist="20000" dir="5400000" rotWithShape="0">
+              <a:srgbClr val="000000">
+                <a:alpha val="38000"/>
+              </a:srgbClr>
+            </a:outerShdw>
+          </a:effectLst>
+        </a:effectStyle>
+        <a:effectStyle>
+          <a:effectLst>
+            <a:outerShdw blurRad="40000" dist="23000" dir="5400000" rotWithShape="0">
+              <a:srgbClr val="000000">
+                <a:alpha val="35000"/>
+              </a:srgbClr>
+            </a:outerShdw>
+          </a:effectLst>
+        </a:effectStyle>
+        <a:effectStyle>
+          <a:effectLst>
+            <a:outerShdw blurRad="40000" dist="23000" dir="5400000" rotWithShape="0">
+              <a:srgbClr val="000000">
+                <a:alpha val="35000"/>
+              </a:srgbClr>
+            </a:outerShdw>
+          </a:effectLst>
+          <a:scene3d>
+            <a:camera prst="orthographicFront">
+              <a:rot lat="0" lon="0" rev="0"/>
+            </a:camera>
+            <a:lightRig rig="threePt" dir="t">
+              <a:rot lat="0" lon="0" rev="1200000"/>
+            </a:lightRig>
+          </a:scene3d>
+          <a:sp3d>
+            <a:bevelT w="63500" h="25400"/>
+          </a:sp3d>
+        </a:effectStyle>
+      </a:effectStyleLst>
+      <a:bgFillStyleLst>
+        <a:solidFill>
+          <a:schemeClr val="phClr"/>
+        </a:solidFill>
+        <a:gradFill rotWithShape="1">
+          <a:gsLst>
+            <a:gs pos="0">
+              <a:schemeClr val="phClr">
+                <a:tint val="40000"/>
+                <a:satMod val="350000"/>
+              </a:schemeClr>
+            </a:gs>
+            <a:gs pos="40000">
+              <a:schemeClr val="phClr">
+                <a:tint val="45000"/>
+                <a:shade val="99000"/>
+                <a:satMod val="350000"/>
+              </a:schemeClr>
+            </a:gs>
+            <a:gs pos="100000">
+              <a:schemeClr val="phClr">
+                <a:shade val="20000"/>
+                <a:satMod val="255000"/>
+              </a:schemeClr>
+            </a:gs>
+          </a:gsLst>
+          <a:path path="circle">
+            <a:fillToRect l="50000" t="-80000" r="50000" b="180000"/>
+          </a:path>
+        </a:gradFill>
+        <a:gradFill rotWithShape="1">
+          <a:gsLst>
+            <a:gs pos="0">
+              <a:schemeClr val="phClr">
+                <a:tint val="80000"/>
+                <a:satMod val="300000"/>
+              </a:schemeClr>
+            </a:gs>
+            <a:gs pos="100000">
+              <a:schemeClr val="phClr">
+                <a:shade val="30000"/>
+                <a:satMod val="200000"/>
+              </a:schemeClr>
+            </a:gs>
+          </a:gsLst>
+          <a:path path="circle">
+            <a:fillToRect l="50000" t="50000" r="50000" b="50000"/>
+          </a:path>
+        </a:gradFill>
+      </a:bgFillStyleLst>
+    </a:fmtScheme>
+  </a:themeElements>
+  <a:objectDefaults>
+    <a:spDef>
+      <a:spPr/>
+      <a:bodyPr/>
+      <a:lstStyle/>
+      <a:style>
+        <a:lnRef idx="1">
+          <a:schemeClr val="accent1"/>
+        </a:lnRef>
+        <a:fillRef idx="3">
+          <a:schemeClr val="accent1"/>
+        </a:fillRef>
+        <a:effectRef idx="2">
+          <a:schemeClr val="accent1"/>
+        </a:effectRef>
+        <a:fontRef idx="minor">
+          <a:schemeClr val="lt1"/>
+        </a:fontRef>
+      </a:style>
+    </a:spDef>
+    <a:lnDef>
+      <a:spPr/>
+      <a:bodyPr/>
+      <a:lstStyle/>
+      <a:style>
+        <a:lnRef idx="2">
+          <a:schemeClr val="accent1"/>
+        </a:lnRef>
+        <a:fillRef idx="0">
+          <a:schemeClr val="accent1"/>
+        </a:fillRef>
+        <a:effectRef idx="1">
+          <a:schemeClr val="accent1"/>
+        </a:effectRef>
+        <a:fontRef idx="minor">
+          <a:schemeClr val="tx1"/>
+        </a:fontRef>
+      </a:style>
+    </a:lnDef>
+  </a:objectDefaults>
+  <a:extraClrSchemeLst/>
+</a:theme>
 </file>
</xml_diff>

<commit_message>
Refactor and Cleanup (#4)
* rename repo

* try using browser image to see if this fixes puppeteer issue

* try tests in CI

* fix tests

* fix gap in timeline

* mics accessibility/optimizations

* add lint step

* doc cleanup

* resume sync

* rename techThemes

* project gifs

* remove block from name

* correct proptype issues

* remove unused style

* cleanup warnings

* remove react-snap

  testing out issue in test env

* fix test

* react-snap again
  poke :\

* no

* add file to invalidate
</commit_message>
<xml_diff>
--- a/public/static/resume/resume-Andrew-Paettie.docx
+++ b/public/static/resume/resume-Andrew-Paettie.docx
@@ -1,223 +1,10 @@
 
 <file path=word/document.xml><?xml version="1.0" encoding="utf-8"?>
-<w:document xmlns:mc="http://schemas.openxmlformats.org/markup-compatibility/2006" xmlns:o="urn:schemas-microsoft-com:office:office" xmlns:r="http://schemas.openxmlformats.org/officeDocument/2006/relationships" xmlns:m="http://schemas.openxmlformats.org/officeDocument/2006/math" xmlns:v="urn:schemas-microsoft-com:vml" xmlns:wp="http://schemas.openxmlformats.org/drawingml/2006/wordprocessingDrawing" xmlns:w10="urn:schemas-microsoft-com:office:word" xmlns:w="http://schemas.openxmlformats.org/wordprocessingml/2006/main" xmlns:wne="http://schemas.microsoft.com/office/word/2006/wordml" xmlns:sl="http://schemas.openxmlformats.org/schemaLibrary/2006/main" xmlns:a="http://schemas.openxmlformats.org/drawingml/2006/main" xmlns:pic="http://schemas.openxmlformats.org/drawingml/2006/picture" xmlns:c="http://schemas.openxmlformats.org/drawingml/2006/chart" xmlns:lc="http://schemas.openxmlformats.org/drawingml/2006/lockedCanvas" xmlns:dgm="http://schemas.openxmlformats.org/drawingml/2006/diagram" xmlns:wps="http://schemas.microsoft.com/office/word/2010/wordprocessingShape" xmlns:wpg="http://schemas.microsoft.com/office/word/2010/wordprocessingGroup">
+<w:document xmlns:mc="http://schemas.openxmlformats.org/markup-compatibility/2006" xmlns:o="urn:schemas-microsoft-com:office:office" xmlns:r="http://schemas.openxmlformats.org/officeDocument/2006/relationships" xmlns:m="http://schemas.openxmlformats.org/officeDocument/2006/math" xmlns:v="urn:schemas-microsoft-com:vml" xmlns:wp="http://schemas.openxmlformats.org/drawingml/2006/wordprocessingDrawing" xmlns:w10="urn:schemas-microsoft-com:office:word" xmlns:w="http://schemas.openxmlformats.org/wordprocessingml/2006/main" xmlns:wne="http://schemas.microsoft.com/office/word/2006/wordml" xmlns:sl="http://schemas.openxmlformats.org/schemaLibrary/2006/main" xmlns:a="http://schemas.openxmlformats.org/drawingml/2006/main" xmlns:pic="http://schemas.openxmlformats.org/drawingml/2006/picture" xmlns:c="http://schemas.openxmlformats.org/drawingml/2006/chart" xmlns:lc="http://schemas.openxmlformats.org/drawingml/2006/lockedCanvas" xmlns:dgm="http://schemas.openxmlformats.org/drawingml/2006/diagram" xmlns:wps="http://schemas.microsoft.com/office/word/2010/wordprocessingShape" xmlns:wpg="http://schemas.microsoft.com/office/word/2010/wordprocessingGroup" xmlns:w14="http://schemas.microsoft.com/office/word/2010/wordml" xmlns:w15="http://schemas.microsoft.com/office/word/2012/wordml">
   <w:body>
     <w:p>
       <w:pPr>
         <w:contextualSpacing w:val="0"/>
-        <w:rPr>
-          <w:vertAlign w:val="baseline"/>
-        </w:rPr>
-      </w:pPr>
-      <w:r>
-        <w:rPr>
-          <w:vertAlign w:val="baseline"/>
-          <w:rtl w:val="0"/>
-        </w:rPr>
-        <w:t xml:space="preserve">I am a primarily back-end software engineer who is always on the lookout for opportunities to create and use innovative technologies to create scalable and maintainable applications.  Although most of my experience has been with enterprise </w:t>
-      </w:r>
-      <w:r>
-        <w:rPr>
-          <w:rtl w:val="0"/>
-        </w:rPr>
-        <w:t xml:space="preserve">Java technologies, I have recently began to branch out into both frontend and backend Javascript technologies.  </w:t>
-      </w:r>
-      <w:r>
-        <w:rPr>
-          <w:rtl w:val="0"/>
-        </w:rPr>
-      </w:r>
-    </w:p>
-    <w:p>
-      <w:pPr>
-        <w:pStyle w:val="Heading2"/>
-        <w:widowControl w:val="0"/>
-        <w:spacing w:after="100" w:lineRule="auto"/>
-        <w:contextualSpacing w:val="0"/>
-        <w:rPr>
-          <w:i w:val="1"/>
-          <w:sz w:val="24"/>
-          <w:szCs w:val="24"/>
-        </w:rPr>
-      </w:pPr>
-      <w:bookmarkStart w:colFirst="0" w:colLast="0" w:name="_endmyg5y7a67" w:id="0"/>
-      <w:bookmarkEnd w:id="0"/>
-      <w:r>
-        <w:rPr>
-          <w:vertAlign w:val="baseline"/>
-          <w:rtl w:val="0"/>
-        </w:rPr>
-        <w:t xml:space="preserve">Educatio</w:t>
-      </w:r>
-      <w:r>
-        <w:rPr>
-          <w:rtl w:val="0"/>
-        </w:rPr>
-        <w:t xml:space="preserve">n</w:t>
-      </w:r>
-      <w:r>
-        <w:rPr>
-          <w:rtl w:val="0"/>
-        </w:rPr>
-      </w:r>
-    </w:p>
-    <w:tbl>
-      <w:tblPr>
-        <w:tblStyle w:val="Table1"/>
-        <w:tblW w:w="10080.0" w:type="dxa"/>
-        <w:jc w:val="left"/>
-        <w:tblInd w:w="100.0" w:type="pct"/>
-        <w:tblLayout w:type="fixed"/>
-        <w:tblLook w:val="0600"/>
-      </w:tblPr>
-      <w:tblGrid>
-        <w:gridCol w:w="5040"/>
-        <w:gridCol w:w="5040"/>
-        <w:tblGridChange w:id="0">
-          <w:tblGrid>
-            <w:gridCol w:w="5040"/>
-            <w:gridCol w:w="5040"/>
-          </w:tblGrid>
-        </w:tblGridChange>
-      </w:tblGrid>
-      <w:tr>
-        <w:tc>
-          <w:tcPr>
-            <w:shd w:fill="auto" w:val="clear"/>
-            <w:tcMar>
-              <w:top w:w="100.0" w:type="dxa"/>
-              <w:left w:w="100.0" w:type="dxa"/>
-              <w:bottom w:w="100.0" w:type="dxa"/>
-              <w:right w:w="100.0" w:type="dxa"/>
-            </w:tcMar>
-            <w:vAlign w:val="top"/>
-          </w:tcPr>
-          <w:p>
-            <w:pPr>
-              <w:pStyle w:val="Heading5"/>
-              <w:widowControl w:val="0"/>
-              <w:spacing w:after="100" w:lineRule="auto"/>
-              <w:contextualSpacing w:val="0"/>
-              <w:rPr/>
-            </w:pPr>
-            <w:bookmarkStart w:colFirst="0" w:colLast="0" w:name="_sfmm0zvgf7aj" w:id="1"/>
-            <w:bookmarkEnd w:id="1"/>
-            <w:r>
-              <w:rPr>
-                <w:rtl w:val="0"/>
-              </w:rPr>
-              <w:t xml:space="preserve">The University of Texas at Dallas</w:t>
-            </w:r>
-          </w:p>
-          <w:p>
-            <w:pPr>
-              <w:pStyle w:val="Heading5"/>
-              <w:widowControl w:val="0"/>
-              <w:spacing w:after="100" w:lineRule="auto"/>
-              <w:contextualSpacing w:val="0"/>
-              <w:rPr/>
-            </w:pPr>
-            <w:bookmarkStart w:colFirst="0" w:colLast="0" w:name="_sfmm0zvgf7aj" w:id="1"/>
-            <w:bookmarkEnd w:id="1"/>
-            <w:r>
-              <w:rPr>
-                <w:rtl w:val="0"/>
-              </w:rPr>
-              <w:t xml:space="preserve">Richardson, TX</w:t>
-            </w:r>
-          </w:p>
-        </w:tc>
-        <w:tc>
-          <w:tcPr>
-            <w:shd w:fill="auto" w:val="clear"/>
-            <w:tcMar>
-              <w:top w:w="100.0" w:type="dxa"/>
-              <w:left w:w="100.0" w:type="dxa"/>
-              <w:bottom w:w="100.0" w:type="dxa"/>
-              <w:right w:w="100.0" w:type="dxa"/>
-            </w:tcMar>
-            <w:vAlign w:val="top"/>
-          </w:tcPr>
-          <w:p>
-            <w:pPr>
-              <w:pStyle w:val="Heading6"/>
-              <w:widowControl w:val="0"/>
-              <w:spacing w:after="100" w:lineRule="auto"/>
-              <w:contextualSpacing w:val="0"/>
-              <w:jc w:val="right"/>
-              <w:rPr/>
-            </w:pPr>
-            <w:bookmarkStart w:colFirst="0" w:colLast="0" w:name="_84a6jfan6cjv" w:id="2"/>
-            <w:bookmarkEnd w:id="2"/>
-            <w:r>
-              <w:rPr>
-                <w:rtl w:val="0"/>
-              </w:rPr>
-              <w:t xml:space="preserve">GPA: 3.174 </w:t>
-            </w:r>
-          </w:p>
-          <w:p>
-            <w:pPr>
-              <w:pStyle w:val="Heading6"/>
-              <w:widowControl w:val="0"/>
-              <w:spacing w:after="100" w:lineRule="auto"/>
-              <w:contextualSpacing w:val="0"/>
-              <w:jc w:val="right"/>
-              <w:rPr/>
-            </w:pPr>
-            <w:bookmarkStart w:colFirst="0" w:colLast="0" w:name="_84a6jfan6cjv" w:id="2"/>
-            <w:bookmarkEnd w:id="2"/>
-            <w:r>
-              <w:rPr>
-                <w:rtl w:val="0"/>
-              </w:rPr>
-              <w:t xml:space="preserve">Major GPA: 3.876</w:t>
-            </w:r>
-          </w:p>
-        </w:tc>
-      </w:tr>
-    </w:tbl>
-    <w:p>
-      <w:pPr>
-        <w:keepNext w:val="0"/>
-        <w:keepLines w:val="0"/>
-        <w:widowControl w:val="0"/>
-        <w:numPr>
-          <w:ilvl w:val="0"/>
-          <w:numId w:val="6"/>
-        </w:numPr>
-        <w:pBdr>
-          <w:top w:space="0" w:sz="0" w:val="nil"/>
-          <w:left w:space="0" w:sz="0" w:val="nil"/>
-          <w:bottom w:space="0" w:sz="0" w:val="nil"/>
-          <w:right w:space="0" w:sz="0" w:val="nil"/>
-          <w:between w:space="0" w:sz="0" w:val="nil"/>
-        </w:pBdr>
-        <w:shd w:fill="auto" w:val="clear"/>
-        <w:spacing w:after="100" w:before="0" w:line="276" w:lineRule="auto"/>
-        <w:ind w:left="720" w:right="0" w:hanging="360"/>
-        <w:contextualSpacing w:val="1"/>
-        <w:jc w:val="left"/>
-        <w:rPr>
-          <w:i w:val="0"/>
-          <w:smallCaps w:val="0"/>
-          <w:strike w:val="0"/>
-          <w:color w:val="000000"/>
-          <w:sz w:val="24"/>
-          <w:szCs w:val="24"/>
-          <w:shd w:fill="auto" w:val="clear"/>
-          <w:vertAlign w:val="baseline"/>
-        </w:rPr>
-      </w:pPr>
-      <w:r>
-        <w:rPr>
-          <w:sz w:val="24"/>
-          <w:szCs w:val="24"/>
-          <w:rtl w:val="0"/>
-        </w:rPr>
-        <w:t xml:space="preserve">G</w:t>
-      </w:r>
-      <w:r>
         <w:rPr>
           <w:i w:val="0"/>
           <w:smallCaps w:val="0"/>
@@ -228,57 +15,25 @@
           <w:u w:val="none"/>
           <w:shd w:fill="auto" w:val="clear"/>
           <w:vertAlign w:val="baseline"/>
-          <w:rtl w:val="0"/>
-        </w:rPr>
-        <w:t xml:space="preserve">raduated with B.S. Computer Science in December 2015</w:t>
-      </w:r>
-    </w:p>
-    <w:p>
-      <w:pPr>
-        <w:keepNext w:val="0"/>
-        <w:keepLines w:val="0"/>
-        <w:widowControl w:val="0"/>
-        <w:numPr>
-          <w:ilvl w:val="0"/>
-          <w:numId w:val="6"/>
-        </w:numPr>
-        <w:pBdr>
-          <w:top w:space="0" w:sz="0" w:val="nil"/>
-          <w:left w:space="0" w:sz="0" w:val="nil"/>
-          <w:bottom w:space="0" w:sz="0" w:val="nil"/>
-          <w:right w:space="0" w:sz="0" w:val="nil"/>
-          <w:between w:space="0" w:sz="0" w:val="nil"/>
-        </w:pBdr>
-        <w:shd w:fill="auto" w:val="clear"/>
-        <w:spacing w:after="100" w:before="0" w:line="276" w:lineRule="auto"/>
-        <w:ind w:left="720" w:right="0" w:hanging="360"/>
-        <w:contextualSpacing w:val="1"/>
-        <w:jc w:val="left"/>
-        <w:rPr>
-          <w:i w:val="0"/>
-          <w:smallCaps w:val="0"/>
-          <w:strike w:val="0"/>
-          <w:color w:val="000000"/>
-          <w:sz w:val="24"/>
-          <w:szCs w:val="24"/>
-          <w:shd w:fill="auto" w:val="clear"/>
+        </w:rPr>
+      </w:pPr>
+      <w:r>
+        <w:rPr>
           <w:vertAlign w:val="baseline"/>
-        </w:rPr>
-      </w:pPr>
-      <w:r>
-        <w:rPr>
-          <w:i w:val="0"/>
-          <w:smallCaps w:val="0"/>
-          <w:strike w:val="0"/>
-          <w:color w:val="000000"/>
-          <w:sz w:val="24"/>
-          <w:szCs w:val="24"/>
-          <w:u w:val="none"/>
-          <w:shd w:fill="auto" w:val="clear"/>
-          <w:vertAlign w:val="baseline"/>
-          <w:rtl w:val="0"/>
-        </w:rPr>
-        <w:t xml:space="preserve">Interesting Courses Taken: Data Structures, Discrete Math, Algorithm Analysis, Machine learning, Artificial Intelligence, Computer and Network Security</w:t>
+          <w:rtl w:val="0"/>
+        </w:rPr>
+        <w:t xml:space="preserve">I am a primarily back-end software engineer who is always on the lookout for opportunities to create and use innovative technologies to create scalable and maintainable applications.  Although most of my experience has been with enterprise </w:t>
+      </w:r>
+      <w:r>
+        <w:rPr>
+          <w:rtl w:val="0"/>
+        </w:rPr>
+        <w:t xml:space="preserve">Java technologies, I have recently began to branch out into both frontend and backend Javascript technologies.  </w:t>
+      </w:r>
+      <w:r>
+        <w:rPr>
+          <w:rtl w:val="0"/>
+        </w:rPr>
       </w:r>
     </w:p>
     <w:p>
@@ -289,8 +44,8 @@
         <w:contextualSpacing w:val="0"/>
         <w:rPr/>
       </w:pPr>
-      <w:bookmarkStart w:colFirst="0" w:colLast="0" w:name="_ssccij5c2mu6" w:id="3"/>
-      <w:bookmarkEnd w:id="3"/>
+      <w:bookmarkStart w:colFirst="0" w:colLast="0" w:name="_ssccij5c2mu6" w:id="0"/>
+      <w:bookmarkEnd w:id="0"/>
       <w:r>
         <w:rPr>
           <w:vertAlign w:val="baseline"/>
@@ -306,7 +61,7 @@
     </w:p>
     <w:tbl>
       <w:tblPr>
-        <w:tblStyle w:val="Table2"/>
+        <w:tblStyle w:val="Table1"/>
         <w:tblW w:w="10080.0" w:type="dxa"/>
         <w:jc w:val="left"/>
         <w:tblInd w:w="100.0" w:type="pct"/>
@@ -808,11 +563,649 @@
           <w:vertAlign w:val="baseline"/>
         </w:rPr>
       </w:pPr>
-      <w:bookmarkStart w:colFirst="0" w:colLast="0" w:name="_drbllik7mfg7" w:id="4"/>
+      <w:bookmarkStart w:colFirst="0" w:colLast="0" w:name="_3guxe2bpcdu" w:id="1"/>
+      <w:bookmarkEnd w:id="1"/>
+      <w:r>
+        <w:rPr>
+          <w:vertAlign w:val="baseline"/>
+          <w:rtl w:val="0"/>
+        </w:rPr>
+        <w:t xml:space="preserve">Select Work Experience</w:t>
+      </w:r>
+    </w:p>
+    <w:p>
+      <w:pPr>
+        <w:pStyle w:val="Heading3"/>
+        <w:widowControl w:val="0"/>
+        <w:spacing w:after="100" w:lineRule="auto"/>
+        <w:contextualSpacing w:val="0"/>
+        <w:rPr>
+          <w:vertAlign w:val="baseline"/>
+        </w:rPr>
+      </w:pPr>
+      <w:bookmarkStart w:colFirst="0" w:colLast="0" w:name="_wec8ax9mq1w7" w:id="2"/>
+      <w:bookmarkEnd w:id="2"/>
+      <w:r>
+        <w:rPr>
+          <w:vertAlign w:val="baseline"/>
+          <w:rtl w:val="0"/>
+        </w:rPr>
+        <w:t xml:space="preserve">Software Engineer/Tech Lead at Cox Automotive (May 2015 – Present)</w:t>
+      </w:r>
+    </w:p>
+    <w:p>
+      <w:pPr>
+        <w:pStyle w:val="Heading5"/>
+        <w:widowControl w:val="0"/>
+        <w:spacing w:after="100" w:lineRule="auto"/>
+        <w:contextualSpacing w:val="0"/>
+        <w:rPr/>
+      </w:pPr>
+      <w:bookmarkStart w:colFirst="0" w:colLast="0" w:name="_frs3pkcdocci" w:id="3"/>
+      <w:bookmarkEnd w:id="3"/>
+      <w:r>
+        <w:rPr>
+          <w:rtl w:val="0"/>
+        </w:rPr>
+        <w:t xml:space="preserve">   Data Solutions</w:t>
+      </w:r>
+    </w:p>
+    <w:p>
+      <w:pPr>
+        <w:numPr>
+          <w:ilvl w:val="0"/>
+          <w:numId w:val="1"/>
+        </w:numPr>
+        <w:ind w:left="720" w:hanging="360"/>
+      </w:pPr>
+      <w:r>
+        <w:rPr>
+          <w:rtl w:val="0"/>
+        </w:rPr>
+        <w:t xml:space="preserve">Acted as technical lead driving technology and architectural decisions</w:t>
+      </w:r>
+    </w:p>
+    <w:p>
+      <w:pPr>
+        <w:numPr>
+          <w:ilvl w:val="0"/>
+          <w:numId w:val="1"/>
+        </w:numPr>
+        <w:ind w:left="720" w:hanging="360"/>
+      </w:pPr>
+      <w:r>
+        <w:rPr>
+          <w:rtl w:val="0"/>
+        </w:rPr>
+        <w:t xml:space="preserve">Created standardized vehicle language for use in multiple business unit</w:t>
+      </w:r>
+    </w:p>
+    <w:p>
+      <w:pPr>
+        <w:numPr>
+          <w:ilvl w:val="0"/>
+          <w:numId w:val="1"/>
+        </w:numPr>
+        <w:ind w:left="720" w:hanging="360"/>
+      </w:pPr>
+      <w:r>
+        <w:rPr>
+          <w:rtl w:val="0"/>
+        </w:rPr>
+        <w:t xml:space="preserve">Created single point of ingestion, maintenance, and viewing for vehicle catalog data</w:t>
+      </w:r>
+    </w:p>
+    <w:p>
+      <w:pPr>
+        <w:numPr>
+          <w:ilvl w:val="0"/>
+          <w:numId w:val="1"/>
+        </w:numPr>
+        <w:ind w:left="720" w:hanging="360"/>
+      </w:pPr>
+      <w:r>
+        <w:rPr>
+          <w:rtl w:val="0"/>
+        </w:rPr>
+        <w:t xml:space="preserve">Simplified complicated configuration logic expressions by searching for tautologies, and removing unsatisfiable expressions using MinSAT</w:t>
+      </w:r>
+    </w:p>
+    <w:p>
+      <w:pPr>
+        <w:numPr>
+          <w:ilvl w:val="0"/>
+          <w:numId w:val="1"/>
+        </w:numPr>
+        <w:ind w:left="720" w:hanging="360"/>
+      </w:pPr>
+      <w:r>
+        <w:rPr>
+          <w:rtl w:val="0"/>
+        </w:rPr>
+        <w:t xml:space="preserve">Participated in API design with direct feedback from internal consumers</w:t>
+      </w:r>
+    </w:p>
+    <w:p>
+      <w:pPr>
+        <w:numPr>
+          <w:ilvl w:val="0"/>
+          <w:numId w:val="1"/>
+        </w:numPr>
+        <w:ind w:left="720" w:hanging="360"/>
+      </w:pPr>
+      <w:r>
+        <w:rPr>
+          <w:rtl w:val="0"/>
+        </w:rPr>
+        <w:t xml:space="preserve">Automated integration testing using localstack</w:t>
+      </w:r>
+    </w:p>
+    <w:p>
+      <w:pPr>
+        <w:numPr>
+          <w:ilvl w:val="0"/>
+          <w:numId w:val="1"/>
+        </w:numPr>
+        <w:ind w:left="720" w:hanging="360"/>
+        <w:rPr/>
+      </w:pPr>
+      <w:r>
+        <w:rPr>
+          <w:rtl w:val="0"/>
+        </w:rPr>
+        <w:t xml:space="preserve">Defined standards for documentation and code quality</w:t>
+      </w:r>
+    </w:p>
+    <w:p>
+      <w:pPr>
+        <w:numPr>
+          <w:ilvl w:val="0"/>
+          <w:numId w:val="1"/>
+        </w:numPr>
+        <w:ind w:left="720" w:hanging="360"/>
+        <w:rPr/>
+      </w:pPr>
+      <w:r>
+        <w:rPr>
+          <w:rtl w:val="0"/>
+        </w:rPr>
+        <w:t xml:space="preserve">Participated in design and implementation of infrastructure for managing cloud deployments using technologies such as Consul, Nomad, Terraform and Docker</w:t>
+      </w:r>
+    </w:p>
+    <w:p>
+      <w:pPr>
+        <w:pStyle w:val="Heading5"/>
+        <w:widowControl w:val="0"/>
+        <w:spacing w:after="100" w:lineRule="auto"/>
+        <w:contextualSpacing w:val="0"/>
+        <w:rPr/>
+      </w:pPr>
+      <w:bookmarkStart w:colFirst="0" w:colLast="0" w:name="_le3jqiprrj1s" w:id="4"/>
       <w:bookmarkEnd w:id="4"/>
       <w:r>
         <w:rPr>
+          <w:rtl w:val="0"/>
+        </w:rPr>
+        <w:t xml:space="preserve">   Dealer.com Inventory</w:t>
+      </w:r>
+    </w:p>
+    <w:p>
+      <w:pPr>
+        <w:numPr>
+          <w:ilvl w:val="0"/>
+          <w:numId w:val="2"/>
+        </w:numPr>
+        <w:ind w:left="720" w:hanging="360"/>
+      </w:pPr>
+      <w:r>
+        <w:rPr>
+          <w:rtl w:val="0"/>
+        </w:rPr>
+        <w:t xml:space="preserve">Acted as technical lead driving technology and architectural decisions</w:t>
+      </w:r>
+    </w:p>
+    <w:p>
+      <w:pPr>
+        <w:numPr>
+          <w:ilvl w:val="0"/>
+          <w:numId w:val="2"/>
+        </w:numPr>
+        <w:ind w:left="720" w:hanging="360"/>
+      </w:pPr>
+      <w:r>
+        <w:rPr>
+          <w:rtl w:val="0"/>
+        </w:rPr>
+        <w:t xml:space="preserve">Created system to migrate image hosting to the cloud via S3</w:t>
+      </w:r>
+    </w:p>
+    <w:p>
+      <w:pPr>
+        <w:numPr>
+          <w:ilvl w:val="0"/>
+          <w:numId w:val="2"/>
+        </w:numPr>
+        <w:ind w:left="720" w:hanging="360"/>
+      </w:pPr>
+      <w:r>
+        <w:rPr>
+          <w:rtl w:val="0"/>
+        </w:rPr>
+        <w:t xml:space="preserve">Member of scrum team which develops and maintains microservice applications which aggregate and serve vehicle data in a scalable way</w:t>
+      </w:r>
+    </w:p>
+    <w:p>
+      <w:pPr>
+        <w:numPr>
+          <w:ilvl w:val="0"/>
+          <w:numId w:val="2"/>
+        </w:numPr>
+        <w:ind w:left="720" w:hanging="360"/>
+      </w:pPr>
+      <w:r>
+        <w:rPr>
           <w:vertAlign w:val="baseline"/>
+          <w:rtl w:val="0"/>
+        </w:rPr>
+        <w:t xml:space="preserve">Migrated core systems to a more modern tech stack for better maintainability and performance</w:t>
+      </w:r>
+    </w:p>
+    <w:p>
+      <w:pPr>
+        <w:numPr>
+          <w:ilvl w:val="0"/>
+          <w:numId w:val="2"/>
+        </w:numPr>
+        <w:ind w:left="720" w:hanging="360"/>
+      </w:pPr>
+      <w:r>
+        <w:rPr>
+          <w:vertAlign w:val="baseline"/>
+          <w:rtl w:val="0"/>
+        </w:rPr>
+        <w:t xml:space="preserve"> Integrated with automated deployment tools to support continuous deployment and integration</w:t>
+      </w:r>
+      <w:r>
+        <w:rPr>
+          <w:rtl w:val="0"/>
+        </w:rPr>
+      </w:r>
+    </w:p>
+    <w:p>
+      <w:pPr>
+        <w:numPr>
+          <w:ilvl w:val="0"/>
+          <w:numId w:val="2"/>
+        </w:numPr>
+        <w:ind w:left="720" w:hanging="360"/>
+      </w:pPr>
+      <w:r>
+        <w:rPr>
+          <w:vertAlign w:val="baseline"/>
+          <w:rtl w:val="0"/>
+        </w:rPr>
+        <w:t xml:space="preserve"> Installed monitoring and alerting to get increased visibility into key performance indicators</w:t>
+      </w:r>
+    </w:p>
+    <w:p>
+      <w:pPr>
+        <w:numPr>
+          <w:ilvl w:val="0"/>
+          <w:numId w:val="2"/>
+        </w:numPr>
+        <w:ind w:left="720" w:hanging="360"/>
+      </w:pPr>
+      <w:r>
+        <w:rPr>
+          <w:vertAlign w:val="baseline"/>
+          <w:rtl w:val="0"/>
+        </w:rPr>
+        <w:t xml:space="preserve">Created internal applications to ease troubleshooting issues and testing </w:t>
+      </w:r>
+    </w:p>
+    <w:p>
+      <w:pPr>
+        <w:pStyle w:val="Heading3"/>
+        <w:widowControl w:val="0"/>
+        <w:spacing w:after="100" w:lineRule="auto"/>
+        <w:contextualSpacing w:val="0"/>
+        <w:rPr>
+          <w:vertAlign w:val="baseline"/>
+        </w:rPr>
+      </w:pPr>
+      <w:bookmarkStart w:colFirst="0" w:colLast="0" w:name="_cbo3e9sjsa6" w:id="5"/>
+      <w:bookmarkEnd w:id="5"/>
+      <w:r>
+        <w:rPr>
+          <w:vertAlign w:val="baseline"/>
+          <w:rtl w:val="0"/>
+        </w:rPr>
+        <w:t xml:space="preserve">Dev/Ops Intern at </w:t>
+      </w:r>
+      <w:r>
+        <w:rPr>
+          <w:rtl w:val="0"/>
+        </w:rPr>
+        <w:t xml:space="preserve">Capitalsoft, Inc</w:t>
+      </w:r>
+      <w:r>
+        <w:rPr>
+          <w:vertAlign w:val="baseline"/>
+          <w:rtl w:val="0"/>
+        </w:rPr>
+        <w:t xml:space="preserve"> (March 2014 – May 2015)</w:t>
+      </w:r>
+    </w:p>
+    <w:p>
+      <w:pPr>
+        <w:numPr>
+          <w:ilvl w:val="0"/>
+          <w:numId w:val="3"/>
+        </w:numPr>
+        <w:ind w:left="720" w:hanging="360"/>
+      </w:pPr>
+      <w:r>
+        <w:rPr>
+          <w:vertAlign w:val="baseline"/>
+          <w:rtl w:val="0"/>
+        </w:rPr>
+        <w:t xml:space="preserve">Generally participated in front</w:t>
+      </w:r>
+      <w:r>
+        <w:rPr>
+          <w:rtl w:val="0"/>
+        </w:rPr>
+        <w:t xml:space="preserve">-</w:t>
+      </w:r>
+      <w:r>
+        <w:rPr>
+          <w:vertAlign w:val="baseline"/>
+          <w:rtl w:val="0"/>
+        </w:rPr>
+        <w:t xml:space="preserve">end and back</w:t>
+      </w:r>
+      <w:r>
+        <w:rPr>
+          <w:rtl w:val="0"/>
+        </w:rPr>
+        <w:t xml:space="preserve">-</w:t>
+      </w:r>
+      <w:r>
+        <w:rPr>
+          <w:vertAlign w:val="baseline"/>
+          <w:rtl w:val="0"/>
+        </w:rPr>
+        <w:t xml:space="preserve">end development of J2EE application</w:t>
+      </w:r>
+    </w:p>
+    <w:p>
+      <w:pPr>
+        <w:numPr>
+          <w:ilvl w:val="0"/>
+          <w:numId w:val="4"/>
+        </w:numPr>
+        <w:ind w:left="720" w:hanging="360"/>
+      </w:pPr>
+      <w:r>
+        <w:rPr>
+          <w:vertAlign w:val="baseline"/>
+          <w:rtl w:val="0"/>
+        </w:rPr>
+        <w:t xml:space="preserve">Designed and implemented interfaces for GIS and document management</w:t>
+      </w:r>
+    </w:p>
+    <w:p>
+      <w:pPr>
+        <w:numPr>
+          <w:ilvl w:val="0"/>
+          <w:numId w:val="4"/>
+        </w:numPr>
+        <w:ind w:left="720" w:hanging="360"/>
+      </w:pPr>
+      <w:r>
+        <w:rPr>
+          <w:vertAlign w:val="baseline"/>
+          <w:rtl w:val="0"/>
+        </w:rPr>
+        <w:t xml:space="preserve">Implemented build process which cut build time by 75% and otherwise increased productivity</w:t>
+      </w:r>
+    </w:p>
+    <w:p>
+      <w:pPr>
+        <w:numPr>
+          <w:ilvl w:val="0"/>
+          <w:numId w:val="4"/>
+        </w:numPr>
+        <w:ind w:left="720" w:hanging="360"/>
+      </w:pPr>
+      <w:r>
+        <w:rPr>
+          <w:vertAlign w:val="baseline"/>
+          <w:rtl w:val="0"/>
+        </w:rPr>
+        <w:t xml:space="preserve">Implemented automated regression testing system</w:t>
+      </w:r>
+    </w:p>
+    <w:p>
+      <w:pPr>
+        <w:numPr>
+          <w:ilvl w:val="0"/>
+          <w:numId w:val="4"/>
+        </w:numPr>
+        <w:ind w:left="720" w:hanging="360"/>
+      </w:pPr>
+      <w:r>
+        <w:rPr>
+          <w:vertAlign w:val="baseline"/>
+          <w:rtl w:val="0"/>
+        </w:rPr>
+        <w:t xml:space="preserve">Setup and administered servers for SVN, Bugzilla, Oracle Database and Weblogic</w:t>
+      </w:r>
+    </w:p>
+    <w:p>
+      <w:pPr>
+        <w:pStyle w:val="Heading2"/>
+        <w:widowControl w:val="0"/>
+        <w:spacing w:after="100" w:lineRule="auto"/>
+        <w:contextualSpacing w:val="0"/>
+        <w:rPr>
+          <w:i w:val="1"/>
+          <w:sz w:val="24"/>
+          <w:szCs w:val="24"/>
+        </w:rPr>
+      </w:pPr>
+      <w:bookmarkStart w:colFirst="0" w:colLast="0" w:name="_endmyg5y7a67" w:id="6"/>
+      <w:bookmarkEnd w:id="6"/>
+      <w:r>
+        <w:rPr>
+          <w:rtl w:val="0"/>
+        </w:rPr>
+        <w:t xml:space="preserve">Education</w:t>
+      </w:r>
+      <w:r>
+        <w:rPr>
+          <w:rtl w:val="0"/>
+        </w:rPr>
+      </w:r>
+    </w:p>
+    <w:tbl>
+      <w:tblPr>
+        <w:tblStyle w:val="Table2"/>
+        <w:tblW w:w="10080.0" w:type="dxa"/>
+        <w:jc w:val="left"/>
+        <w:tblInd w:w="100.0" w:type="pct"/>
+        <w:tblLayout w:type="fixed"/>
+        <w:tblLook w:val="0600"/>
+      </w:tblPr>
+      <w:tblGrid>
+        <w:gridCol w:w="5040"/>
+        <w:gridCol w:w="5040"/>
+        <w:tblGridChange w:id="0">
+          <w:tblGrid>
+            <w:gridCol w:w="5040"/>
+            <w:gridCol w:w="5040"/>
+          </w:tblGrid>
+        </w:tblGridChange>
+      </w:tblGrid>
+      <w:tr>
+        <w:tc>
+          <w:tcPr>
+            <w:shd w:fill="auto" w:val="clear"/>
+            <w:tcMar>
+              <w:top w:w="100.0" w:type="dxa"/>
+              <w:left w:w="100.0" w:type="dxa"/>
+              <w:bottom w:w="100.0" w:type="dxa"/>
+              <w:right w:w="100.0" w:type="dxa"/>
+            </w:tcMar>
+            <w:vAlign w:val="top"/>
+          </w:tcPr>
+          <w:p>
+            <w:pPr>
+              <w:pStyle w:val="Heading5"/>
+              <w:widowControl w:val="0"/>
+              <w:spacing w:after="100" w:lineRule="auto"/>
+              <w:contextualSpacing w:val="0"/>
+              <w:rPr/>
+            </w:pPr>
+            <w:bookmarkStart w:colFirst="0" w:colLast="0" w:name="_sfmm0zvgf7aj" w:id="7"/>
+            <w:bookmarkEnd w:id="7"/>
+            <w:r>
+              <w:rPr>
+                <w:rtl w:val="0"/>
+              </w:rPr>
+              <w:t xml:space="preserve">The University of Texas at Dallas</w:t>
+            </w:r>
+          </w:p>
+          <w:p>
+            <w:pPr>
+              <w:pStyle w:val="Heading5"/>
+              <w:widowControl w:val="0"/>
+              <w:spacing w:after="100" w:lineRule="auto"/>
+              <w:contextualSpacing w:val="0"/>
+              <w:rPr/>
+            </w:pPr>
+            <w:bookmarkStart w:colFirst="0" w:colLast="0" w:name="_sfmm0zvgf7aj" w:id="7"/>
+            <w:bookmarkEnd w:id="7"/>
+            <w:r>
+              <w:rPr>
+                <w:rtl w:val="0"/>
+              </w:rPr>
+              <w:t xml:space="preserve">Richardson, TX</w:t>
+            </w:r>
+          </w:p>
+        </w:tc>
+        <w:tc>
+          <w:tcPr>
+            <w:shd w:fill="auto" w:val="clear"/>
+            <w:tcMar>
+              <w:top w:w="100.0" w:type="dxa"/>
+              <w:left w:w="100.0" w:type="dxa"/>
+              <w:bottom w:w="100.0" w:type="dxa"/>
+              <w:right w:w="100.0" w:type="dxa"/>
+            </w:tcMar>
+            <w:vAlign w:val="top"/>
+          </w:tcPr>
+          <w:p>
+            <w:pPr>
+              <w:pStyle w:val="Heading6"/>
+              <w:widowControl w:val="0"/>
+              <w:spacing w:after="100" w:lineRule="auto"/>
+              <w:contextualSpacing w:val="0"/>
+              <w:jc w:val="right"/>
+              <w:rPr/>
+            </w:pPr>
+            <w:bookmarkStart w:colFirst="0" w:colLast="0" w:name="_84a6jfan6cjv" w:id="8"/>
+            <w:bookmarkEnd w:id="8"/>
+            <w:r>
+              <w:rPr>
+                <w:rtl w:val="0"/>
+              </w:rPr>
+              <w:t xml:space="preserve">GPA: 3.174 </w:t>
+            </w:r>
+          </w:p>
+          <w:p>
+            <w:pPr>
+              <w:pStyle w:val="Heading6"/>
+              <w:widowControl w:val="0"/>
+              <w:spacing w:after="100" w:lineRule="auto"/>
+              <w:contextualSpacing w:val="0"/>
+              <w:jc w:val="right"/>
+              <w:rPr/>
+            </w:pPr>
+            <w:bookmarkStart w:colFirst="0" w:colLast="0" w:name="_84a6jfan6cjv" w:id="8"/>
+            <w:bookmarkEnd w:id="8"/>
+            <w:r>
+              <w:rPr>
+                <w:rtl w:val="0"/>
+              </w:rPr>
+              <w:t xml:space="preserve">Major GPA: 3.876</w:t>
+            </w:r>
+          </w:p>
+        </w:tc>
+      </w:tr>
+    </w:tbl>
+    <w:p>
+      <w:pPr>
+        <w:widowControl w:val="0"/>
+        <w:numPr>
+          <w:ilvl w:val="0"/>
+          <w:numId w:val="6"/>
+        </w:numPr>
+        <w:spacing w:after="100" w:lineRule="auto"/>
+        <w:ind w:left="720" w:hanging="360"/>
+        <w:contextualSpacing w:val="1"/>
+        <w:rPr>
+          <w:b w:val="0"/>
+          <w:sz w:val="24"/>
+          <w:szCs w:val="24"/>
+        </w:rPr>
+      </w:pPr>
+      <w:r>
+        <w:rPr>
+          <w:sz w:val="24"/>
+          <w:szCs w:val="24"/>
+          <w:rtl w:val="0"/>
+        </w:rPr>
+        <w:t xml:space="preserve">Graduated with B.S. Computer Science in December 2015</w:t>
+      </w:r>
+    </w:p>
+    <w:p>
+      <w:pPr>
+        <w:widowControl w:val="0"/>
+        <w:numPr>
+          <w:ilvl w:val="0"/>
+          <w:numId w:val="6"/>
+        </w:numPr>
+        <w:spacing w:after="100" w:lineRule="auto"/>
+        <w:ind w:left="720" w:hanging="360"/>
+        <w:contextualSpacing w:val="1"/>
+        <w:rPr>
+          <w:b w:val="0"/>
+          <w:sz w:val="24"/>
+          <w:szCs w:val="24"/>
+        </w:rPr>
+      </w:pPr>
+      <w:r>
+        <w:rPr>
+          <w:sz w:val="24"/>
+          <w:szCs w:val="24"/>
+          <w:rtl w:val="0"/>
+        </w:rPr>
+        <w:t xml:space="preserve">Interesting Courses Taken: Data Structures, Discrete Math, Algorithm Analysis, Machine learning, Artificial Intelligence, Computer and Network Security</w:t>
+      </w:r>
+    </w:p>
+    <w:p>
+      <w:pPr>
+        <w:pStyle w:val="Heading2"/>
+        <w:widowControl w:val="0"/>
+        <w:spacing w:after="100" w:lineRule="auto"/>
+        <w:contextualSpacing w:val="0"/>
+        <w:rPr/>
+      </w:pPr>
+      <w:bookmarkStart w:colFirst="0" w:colLast="0" w:name="_drbllik7mfg7" w:id="9"/>
+      <w:bookmarkEnd w:id="9"/>
+      <w:r>
+        <w:rPr>
           <w:rtl w:val="0"/>
         </w:rPr>
         <w:t xml:space="preserve">Select Academic Projects</w:t>
@@ -826,8 +1219,8 @@
         <w:contextualSpacing w:val="0"/>
         <w:rPr/>
       </w:pPr>
-      <w:bookmarkStart w:colFirst="0" w:colLast="0" w:name="_xwbkzquue4qh" w:id="5"/>
-      <w:bookmarkEnd w:id="5"/>
+      <w:bookmarkStart w:colFirst="0" w:colLast="0" w:name="_xwbkzquue4qh" w:id="10"/>
+      <w:bookmarkEnd w:id="10"/>
       <w:r>
         <w:rPr>
           <w:rtl w:val="0"/>
@@ -842,6 +1235,7 @@
           <w:numId w:val="5"/>
         </w:numPr>
         <w:ind w:left="720" w:hanging="360"/>
+        <w:rPr/>
       </w:pPr>
       <w:r>
         <w:rPr>
@@ -857,6 +1251,7 @@
           <w:numId w:val="5"/>
         </w:numPr>
         <w:ind w:left="720" w:hanging="360"/>
+        <w:rPr/>
       </w:pPr>
       <w:r>
         <w:rPr>
@@ -872,6 +1267,7 @@
           <w:numId w:val="5"/>
         </w:numPr>
         <w:ind w:left="720" w:hanging="360"/>
+        <w:rPr/>
       </w:pPr>
       <w:r>
         <w:rPr>
@@ -914,15 +1310,12 @@
         <w:widowControl w:val="0"/>
         <w:spacing w:after="100" w:lineRule="auto"/>
         <w:contextualSpacing w:val="0"/>
-        <w:rPr>
-          <w:vertAlign w:val="baseline"/>
-        </w:rPr>
-      </w:pPr>
-      <w:bookmarkStart w:colFirst="0" w:colLast="0" w:name="_hnwxnyi9e3oi" w:id="6"/>
-      <w:bookmarkEnd w:id="6"/>
-      <w:r>
-        <w:rPr>
-          <w:vertAlign w:val="baseline"/>
+        <w:rPr/>
+      </w:pPr>
+      <w:bookmarkStart w:colFirst="0" w:colLast="0" w:name="_hnwxnyi9e3oi" w:id="11"/>
+      <w:bookmarkEnd w:id="11"/>
+      <w:r>
+        <w:rPr>
           <w:rtl w:val="0"/>
         </w:rPr>
         <w:t xml:space="preserve">2D Side Scroller Game in Java (Computer Science II Spring 2013)</w:t>
@@ -935,10 +1328,10 @@
           <w:numId w:val="5"/>
         </w:numPr>
         <w:ind w:left="720" w:hanging="360"/>
-      </w:pPr>
-      <w:r>
-        <w:rPr>
-          <w:vertAlign w:val="baseline"/>
+        <w:rPr/>
+      </w:pPr>
+      <w:r>
+        <w:rPr>
           <w:rtl w:val="0"/>
         </w:rPr>
         <w:t xml:space="preserve">Led team: delegated roles to team members, planned and implemented general framework of program, managed time-lines</w:t>
@@ -946,19 +1339,8 @@
     </w:p>
     <w:p>
       <w:pPr>
-        <w:keepNext w:val="0"/>
-        <w:keepLines w:val="0"/>
         <w:widowControl w:val="0"/>
-        <w:pBdr>
-          <w:top w:space="0" w:sz="0" w:val="nil"/>
-          <w:left w:space="0" w:sz="0" w:val="nil"/>
-          <w:bottom w:space="0" w:sz="0" w:val="nil"/>
-          <w:right w:space="0" w:sz="0" w:val="nil"/>
-          <w:between w:space="0" w:sz="0" w:val="nil"/>
-        </w:pBdr>
-        <w:shd w:fill="auto" w:val="clear"/>
-        <w:spacing w:after="100" w:before="0" w:line="276" w:lineRule="auto"/>
-        <w:ind w:right="0"/>
+        <w:spacing w:after="100" w:lineRule="auto"/>
         <w:contextualSpacing w:val="0"/>
         <w:jc w:val="center"/>
         <w:rPr>
@@ -972,39 +1354,17 @@
         <w:rPr>
           <w:b w:val="1"/>
           <w:i w:val="1"/>
-          <w:smallCaps w:val="0"/>
-          <w:strike w:val="0"/>
-          <w:color w:val="000000"/>
           <w:sz w:val="20"/>
           <w:szCs w:val="20"/>
-          <w:u w:val="none"/>
-          <w:shd w:fill="auto" w:val="clear"/>
-          <w:vertAlign w:val="baseline"/>
           <w:rtl w:val="0"/>
         </w:rPr>
         <w:t xml:space="preserve">Code on github: github.com/cazlo/heli-madness </w:t>
       </w:r>
-      <w:r>
-        <w:rPr>
-          <w:rtl w:val="0"/>
-        </w:rPr>
-      </w:r>
-    </w:p>
-    <w:p>
-      <w:pPr>
-        <w:keepNext w:val="0"/>
-        <w:keepLines w:val="0"/>
+    </w:p>
+    <w:p>
+      <w:pPr>
         <w:widowControl w:val="0"/>
-        <w:pBdr>
-          <w:top w:space="0" w:sz="0" w:val="nil"/>
-          <w:left w:space="0" w:sz="0" w:val="nil"/>
-          <w:bottom w:space="0" w:sz="0" w:val="nil"/>
-          <w:right w:space="0" w:sz="0" w:val="nil"/>
-          <w:between w:space="0" w:sz="0" w:val="nil"/>
-        </w:pBdr>
-        <w:shd w:fill="auto" w:val="clear"/>
-        <w:spacing w:after="100" w:before="0" w:line="276" w:lineRule="auto"/>
-        <w:ind w:right="0"/>
+        <w:spacing w:after="100" w:lineRule="auto"/>
         <w:contextualSpacing w:val="0"/>
         <w:jc w:val="center"/>
         <w:rPr>
@@ -1027,451 +1387,18 @@
     </w:p>
     <w:p>
       <w:pPr>
-        <w:pStyle w:val="Heading2"/>
         <w:widowControl w:val="0"/>
         <w:spacing w:after="100" w:lineRule="auto"/>
         <w:contextualSpacing w:val="0"/>
         <w:rPr>
-          <w:vertAlign w:val="baseline"/>
-        </w:rPr>
-      </w:pPr>
-      <w:bookmarkStart w:colFirst="0" w:colLast="0" w:name="_3guxe2bpcdu" w:id="7"/>
-      <w:bookmarkEnd w:id="7"/>
-      <w:r>
-        <w:rPr>
-          <w:vertAlign w:val="baseline"/>
-          <w:rtl w:val="0"/>
-        </w:rPr>
-        <w:t xml:space="preserve">Select Work Experience</w:t>
-      </w:r>
-    </w:p>
-    <w:p>
-      <w:pPr>
-        <w:pStyle w:val="Heading3"/>
-        <w:widowControl w:val="0"/>
-        <w:spacing w:after="100" w:lineRule="auto"/>
-        <w:contextualSpacing w:val="0"/>
-        <w:rPr>
-          <w:vertAlign w:val="baseline"/>
-        </w:rPr>
-      </w:pPr>
-      <w:bookmarkStart w:colFirst="0" w:colLast="0" w:name="_wec8ax9mq1w7" w:id="8"/>
-      <w:bookmarkEnd w:id="8"/>
-      <w:r>
-        <w:rPr>
-          <w:vertAlign w:val="baseline"/>
-          <w:rtl w:val="0"/>
-        </w:rPr>
-        <w:t xml:space="preserve">Software Engineer/Tech Lead at Cox Automotive (May 2015 – Present)</w:t>
-      </w:r>
-    </w:p>
-    <w:p>
-      <w:pPr>
-        <w:pStyle w:val="Heading5"/>
-        <w:widowControl w:val="0"/>
-        <w:spacing w:after="100" w:lineRule="auto"/>
-        <w:contextualSpacing w:val="0"/>
-        <w:rPr/>
-      </w:pPr>
-      <w:bookmarkStart w:colFirst="0" w:colLast="0" w:name="_frs3pkcdocci" w:id="9"/>
-      <w:bookmarkEnd w:id="9"/>
-      <w:r>
-        <w:rPr>
-          <w:rtl w:val="0"/>
-        </w:rPr>
-        <w:t xml:space="preserve">   Data Solutions</w:t>
-      </w:r>
-    </w:p>
-    <w:p>
-      <w:pPr>
-        <w:numPr>
-          <w:ilvl w:val="0"/>
-          <w:numId w:val="1"/>
-        </w:numPr>
-        <w:ind w:left="720" w:hanging="360"/>
-      </w:pPr>
-      <w:r>
-        <w:rPr>
-          <w:rtl w:val="0"/>
-        </w:rPr>
-        <w:t xml:space="preserve">Acted as technical lead driving technology and architectural decisions</w:t>
-      </w:r>
-    </w:p>
-    <w:p>
-      <w:pPr>
-        <w:numPr>
-          <w:ilvl w:val="0"/>
-          <w:numId w:val="1"/>
-        </w:numPr>
-        <w:ind w:left="720" w:hanging="360"/>
-      </w:pPr>
-      <w:r>
-        <w:rPr>
-          <w:rtl w:val="0"/>
-        </w:rPr>
-        <w:t xml:space="preserve">Created standardized vehicle language for use in multiple business unit</w:t>
-      </w:r>
-    </w:p>
-    <w:p>
-      <w:pPr>
-        <w:numPr>
-          <w:ilvl w:val="0"/>
-          <w:numId w:val="1"/>
-        </w:numPr>
-        <w:ind w:left="720" w:hanging="360"/>
-      </w:pPr>
-      <w:r>
-        <w:rPr>
-          <w:rtl w:val="0"/>
-        </w:rPr>
-        <w:t xml:space="preserve">Created single point of ingestion, maintenance, and viewing for vehicle catalog data</w:t>
-      </w:r>
-    </w:p>
-    <w:p>
-      <w:pPr>
-        <w:numPr>
-          <w:ilvl w:val="0"/>
-          <w:numId w:val="1"/>
-        </w:numPr>
-        <w:ind w:left="720" w:hanging="360"/>
-      </w:pPr>
-      <w:r>
-        <w:rPr>
-          <w:rtl w:val="0"/>
-        </w:rPr>
-        <w:t xml:space="preserve">Simplified complicated configuration logic expressions by searching for tautologies, and removing unsatisfiable expressions using MinSAT</w:t>
-      </w:r>
-    </w:p>
-    <w:p>
-      <w:pPr>
-        <w:numPr>
-          <w:ilvl w:val="0"/>
-          <w:numId w:val="1"/>
-        </w:numPr>
-        <w:ind w:left="720" w:hanging="360"/>
-      </w:pPr>
-      <w:r>
-        <w:rPr>
-          <w:rtl w:val="0"/>
-        </w:rPr>
-        <w:t xml:space="preserve">Participated in API design with direct feedback from internal consumers</w:t>
-      </w:r>
-    </w:p>
-    <w:p>
-      <w:pPr>
-        <w:numPr>
-          <w:ilvl w:val="0"/>
-          <w:numId w:val="1"/>
-        </w:numPr>
-        <w:ind w:left="720" w:hanging="360"/>
-      </w:pPr>
-      <w:r>
-        <w:rPr>
-          <w:rtl w:val="0"/>
-        </w:rPr>
-        <w:t xml:space="preserve">Automated integration testing using localstack</w:t>
-      </w:r>
-    </w:p>
-    <w:p>
-      <w:pPr>
-        <w:numPr>
-          <w:ilvl w:val="0"/>
-          <w:numId w:val="1"/>
-        </w:numPr>
-        <w:ind w:left="720" w:hanging="360"/>
-        <w:rPr/>
-      </w:pPr>
-      <w:r>
-        <w:rPr>
-          <w:rtl w:val="0"/>
-        </w:rPr>
-        <w:t xml:space="preserve">Defined standards for documentation and code quality</w:t>
-      </w:r>
-    </w:p>
-    <w:p>
-      <w:pPr>
-        <w:numPr>
-          <w:ilvl w:val="0"/>
-          <w:numId w:val="1"/>
-        </w:numPr>
-        <w:ind w:left="720" w:hanging="360"/>
-        <w:rPr/>
-      </w:pPr>
-      <w:r>
-        <w:rPr>
-          <w:rtl w:val="0"/>
-        </w:rPr>
-        <w:t xml:space="preserve">Participated in design and implementation of infrastructure for managing cloud deployments using technologies such as Consul, Nomad, Terraform and Docker</w:t>
-      </w:r>
-    </w:p>
-    <w:p>
-      <w:pPr>
-        <w:pStyle w:val="Heading5"/>
-        <w:widowControl w:val="0"/>
-        <w:spacing w:after="100" w:lineRule="auto"/>
-        <w:contextualSpacing w:val="0"/>
-        <w:rPr/>
-      </w:pPr>
-      <w:bookmarkStart w:colFirst="0" w:colLast="0" w:name="_le3jqiprrj1s" w:id="10"/>
-      <w:bookmarkEnd w:id="10"/>
-      <w:r>
-        <w:rPr>
-          <w:rtl w:val="0"/>
-        </w:rPr>
-        <w:t xml:space="preserve">   Dealer.com Inventory</w:t>
-      </w:r>
-    </w:p>
-    <w:p>
-      <w:pPr>
-        <w:numPr>
-          <w:ilvl w:val="0"/>
-          <w:numId w:val="2"/>
-        </w:numPr>
-        <w:ind w:left="720" w:hanging="360"/>
-      </w:pPr>
-      <w:r>
-        <w:rPr>
-          <w:rtl w:val="0"/>
-        </w:rPr>
-        <w:t xml:space="preserve">Acted as technical lead driving technology and architectural decisions</w:t>
-      </w:r>
-    </w:p>
-    <w:p>
-      <w:pPr>
-        <w:numPr>
-          <w:ilvl w:val="0"/>
-          <w:numId w:val="2"/>
-        </w:numPr>
-        <w:ind w:left="720" w:hanging="360"/>
-      </w:pPr>
-      <w:r>
-        <w:rPr>
-          <w:rtl w:val="0"/>
-        </w:rPr>
-        <w:t xml:space="preserve">Created system to migrate image hosting to the cloud via S3</w:t>
-      </w:r>
-    </w:p>
-    <w:p>
-      <w:pPr>
-        <w:numPr>
-          <w:ilvl w:val="0"/>
-          <w:numId w:val="2"/>
-        </w:numPr>
-        <w:ind w:left="720" w:hanging="360"/>
-      </w:pPr>
-      <w:r>
-        <w:rPr>
-          <w:rtl w:val="0"/>
-        </w:rPr>
-        <w:t xml:space="preserve">Member of scrum team which develops and maintains microservice applications which aggregate and serve vehicle data in a scalable way</w:t>
-      </w:r>
-    </w:p>
-    <w:p>
-      <w:pPr>
-        <w:numPr>
-          <w:ilvl w:val="0"/>
-          <w:numId w:val="2"/>
-        </w:numPr>
-        <w:ind w:left="720" w:hanging="360"/>
-      </w:pPr>
-      <w:r>
-        <w:rPr>
-          <w:vertAlign w:val="baseline"/>
-          <w:rtl w:val="0"/>
-        </w:rPr>
-        <w:t xml:space="preserve">Migrated core systems to a more modern tech stack for better maintainability and performance</w:t>
-      </w:r>
-    </w:p>
-    <w:p>
-      <w:pPr>
-        <w:numPr>
-          <w:ilvl w:val="0"/>
-          <w:numId w:val="2"/>
-        </w:numPr>
-        <w:ind w:left="720" w:hanging="360"/>
-      </w:pPr>
-      <w:r>
-        <w:rPr>
-          <w:vertAlign w:val="baseline"/>
-          <w:rtl w:val="0"/>
-        </w:rPr>
-        <w:t xml:space="preserve"> Integrated with automated deployment tools to support continuous deployment and integration</w:t>
-      </w:r>
-      <w:r>
-        <w:rPr>
-          <w:rtl w:val="0"/>
-        </w:rPr>
-      </w:r>
-    </w:p>
-    <w:p>
-      <w:pPr>
-        <w:numPr>
-          <w:ilvl w:val="0"/>
-          <w:numId w:val="2"/>
-        </w:numPr>
-        <w:ind w:left="720" w:hanging="360"/>
-      </w:pPr>
-      <w:r>
-        <w:rPr>
-          <w:vertAlign w:val="baseline"/>
-          <w:rtl w:val="0"/>
-        </w:rPr>
-        <w:t xml:space="preserve"> Installed monitoring and alerting to get increased visibility into key performance indicators</w:t>
-      </w:r>
-    </w:p>
-    <w:p>
-      <w:pPr>
-        <w:numPr>
-          <w:ilvl w:val="0"/>
-          <w:numId w:val="2"/>
-        </w:numPr>
-        <w:ind w:left="720" w:hanging="360"/>
-      </w:pPr>
-      <w:r>
-        <w:rPr>
-          <w:vertAlign w:val="baseline"/>
-          <w:rtl w:val="0"/>
-        </w:rPr>
-        <w:t xml:space="preserve">Created internal applications to ease troubleshooting issues and testing </w:t>
-      </w:r>
-    </w:p>
-    <w:p>
-      <w:pPr>
-        <w:pStyle w:val="Heading3"/>
-        <w:widowControl w:val="0"/>
-        <w:spacing w:after="100" w:lineRule="auto"/>
-        <w:contextualSpacing w:val="0"/>
-        <w:rPr>
-          <w:vertAlign w:val="baseline"/>
-        </w:rPr>
-      </w:pPr>
-      <w:bookmarkStart w:colFirst="0" w:colLast="0" w:name="_cbo3e9sjsa6" w:id="11"/>
-      <w:bookmarkEnd w:id="11"/>
-      <w:r>
-        <w:rPr>
-          <w:vertAlign w:val="baseline"/>
-          <w:rtl w:val="0"/>
-        </w:rPr>
-        <w:t xml:space="preserve">Dev/Ops Intern at </w:t>
-      </w:r>
-      <w:r>
-        <w:rPr>
-          <w:rtl w:val="0"/>
-        </w:rPr>
-        <w:t xml:space="preserve">Capitalsoft, Inc</w:t>
-      </w:r>
-      <w:r>
-        <w:rPr>
-          <w:vertAlign w:val="baseline"/>
-          <w:rtl w:val="0"/>
-        </w:rPr>
-        <w:t xml:space="preserve"> (March 2014 – May 2015)</w:t>
-      </w:r>
-    </w:p>
-    <w:p>
-      <w:pPr>
-        <w:numPr>
-          <w:ilvl w:val="0"/>
-          <w:numId w:val="3"/>
-        </w:numPr>
-        <w:ind w:left="720" w:hanging="360"/>
-      </w:pPr>
-      <w:r>
-        <w:rPr>
-          <w:vertAlign w:val="baseline"/>
-          <w:rtl w:val="0"/>
-        </w:rPr>
-        <w:t xml:space="preserve">Generally participated in front</w:t>
-      </w:r>
-      <w:r>
-        <w:rPr>
-          <w:rtl w:val="0"/>
-        </w:rPr>
-        <w:t xml:space="preserve">-</w:t>
-      </w:r>
-      <w:r>
-        <w:rPr>
-          <w:vertAlign w:val="baseline"/>
-          <w:rtl w:val="0"/>
-        </w:rPr>
-        <w:t xml:space="preserve">end and back</w:t>
-      </w:r>
-      <w:r>
-        <w:rPr>
-          <w:rtl w:val="0"/>
-        </w:rPr>
-        <w:t xml:space="preserve">-</w:t>
-      </w:r>
-      <w:r>
-        <w:rPr>
-          <w:vertAlign w:val="baseline"/>
-          <w:rtl w:val="0"/>
-        </w:rPr>
-        <w:t xml:space="preserve">end development of J2EE application</w:t>
-      </w:r>
-    </w:p>
-    <w:p>
-      <w:pPr>
-        <w:numPr>
-          <w:ilvl w:val="0"/>
-          <w:numId w:val="4"/>
-        </w:numPr>
-        <w:ind w:left="720" w:hanging="360"/>
-      </w:pPr>
-      <w:r>
-        <w:rPr>
-          <w:vertAlign w:val="baseline"/>
-          <w:rtl w:val="0"/>
-        </w:rPr>
-        <w:t xml:space="preserve">Designed and implemented interfaces for GIS and document management</w:t>
-      </w:r>
-    </w:p>
-    <w:p>
-      <w:pPr>
-        <w:numPr>
-          <w:ilvl w:val="0"/>
-          <w:numId w:val="4"/>
-        </w:numPr>
-        <w:ind w:left="720" w:hanging="360"/>
-      </w:pPr>
-      <w:r>
-        <w:rPr>
-          <w:vertAlign w:val="baseline"/>
-          <w:rtl w:val="0"/>
-        </w:rPr>
-        <w:t xml:space="preserve">Implemented build process which cut build time by 75% and otherwise increased productivity</w:t>
-      </w:r>
-    </w:p>
-    <w:p>
-      <w:pPr>
-        <w:numPr>
-          <w:ilvl w:val="0"/>
-          <w:numId w:val="4"/>
-        </w:numPr>
-        <w:ind w:left="720" w:hanging="360"/>
-      </w:pPr>
-      <w:r>
-        <w:rPr>
-          <w:vertAlign w:val="baseline"/>
-          <w:rtl w:val="0"/>
-        </w:rPr>
-        <w:t xml:space="preserve">Implemented automated regression testing system</w:t>
-      </w:r>
-    </w:p>
-    <w:p>
-      <w:pPr>
-        <w:numPr>
-          <w:ilvl w:val="0"/>
-          <w:numId w:val="4"/>
-        </w:numPr>
-        <w:ind w:left="720" w:hanging="360"/>
-      </w:pPr>
-      <w:r>
-        <w:rPr>
-          <w:vertAlign w:val="baseline"/>
-          <w:rtl w:val="0"/>
-        </w:rPr>
-        <w:t xml:space="preserve">Setup and administered servers for SVN, Bugzilla, Oracle Database and Weblogic</w:t>
+          <w:sz w:val="24"/>
+          <w:szCs w:val="24"/>
+        </w:rPr>
+      </w:pPr>
+      <w:r>
+        <w:rPr>
+          <w:rtl w:val="0"/>
+        </w:rPr>
       </w:r>
     </w:p>
     <w:p>
@@ -1480,28 +1407,12 @@
         <w:widowControl w:val="0"/>
         <w:spacing w:after="100" w:lineRule="auto"/>
         <w:contextualSpacing w:val="0"/>
-        <w:rPr/>
-      </w:pPr>
-      <w:bookmarkStart w:colFirst="0" w:colLast="0" w:name="_49066y4kjgeo" w:id="12"/>
+        <w:rPr>
+          <w:vertAlign w:val="baseline"/>
+        </w:rPr>
+      </w:pPr>
+      <w:bookmarkStart w:colFirst="0" w:colLast="0" w:name="_hb93jqxhvh7b" w:id="12"/>
       <w:bookmarkEnd w:id="12"/>
-      <w:r>
-        <w:rPr>
-          <w:rtl w:val="0"/>
-        </w:rPr>
-      </w:r>
-    </w:p>
-    <w:p>
-      <w:pPr>
-        <w:pStyle w:val="Heading6"/>
-        <w:widowControl w:val="0"/>
-        <w:spacing w:after="100" w:lineRule="auto"/>
-        <w:contextualSpacing w:val="0"/>
-        <w:rPr>
-          <w:vertAlign w:val="baseline"/>
-        </w:rPr>
-      </w:pPr>
-      <w:bookmarkStart w:colFirst="0" w:colLast="0" w:name="_hb93jqxhvh7b" w:id="13"/>
-      <w:bookmarkEnd w:id="13"/>
       <w:r>
         <w:rPr>
           <w:vertAlign w:val="baseline"/>
@@ -1515,7 +1426,7 @@
       <w:headerReference r:id="rId7" w:type="first"/>
       <w:footerReference r:id="rId8" w:type="first"/>
       <w:pgSz w:h="15840" w:w="12240"/>
-      <w:pgMar w:bottom="1080" w:top="1080" w:left="1080" w:right="1080" w:header="0"/>
+      <w:pgMar w:bottom="1080" w:top="1080" w:left="1080" w:right="1080" w:header="0" w:footer="720"/>
       <w:pgNumType w:start="1"/>
       <w:titlePg w:val="1"/>
     </w:sectPr>
@@ -1524,7 +1435,7 @@
 </file>
 
 <file path=word/footer1.xml><?xml version="1.0" encoding="utf-8"?>
-<w:ftr xmlns:mc="http://schemas.openxmlformats.org/markup-compatibility/2006" xmlns:o="urn:schemas-microsoft-com:office:office" xmlns:r="http://schemas.openxmlformats.org/officeDocument/2006/relationships" xmlns:m="http://schemas.openxmlformats.org/officeDocument/2006/math" xmlns:v="urn:schemas-microsoft-com:vml" xmlns:wp="http://schemas.openxmlformats.org/drawingml/2006/wordprocessingDrawing" xmlns:w10="urn:schemas-microsoft-com:office:word" xmlns:w="http://schemas.openxmlformats.org/wordprocessingml/2006/main" xmlns:wne="http://schemas.microsoft.com/office/word/2006/wordml" xmlns:sl="http://schemas.openxmlformats.org/schemaLibrary/2006/main" xmlns:a="http://schemas.openxmlformats.org/drawingml/2006/main" xmlns:pic="http://schemas.openxmlformats.org/drawingml/2006/picture" xmlns:c="http://schemas.openxmlformats.org/drawingml/2006/chart" xmlns:lc="http://schemas.openxmlformats.org/drawingml/2006/lockedCanvas" xmlns:dgm="http://schemas.openxmlformats.org/drawingml/2006/diagram" xmlns:wps="http://schemas.microsoft.com/office/word/2010/wordprocessingShape" xmlns:wpg="http://schemas.microsoft.com/office/word/2010/wordprocessingGroup">
+<w:ftr xmlns:mc="http://schemas.openxmlformats.org/markup-compatibility/2006" xmlns:o="urn:schemas-microsoft-com:office:office" xmlns:r="http://schemas.openxmlformats.org/officeDocument/2006/relationships" xmlns:m="http://schemas.openxmlformats.org/officeDocument/2006/math" xmlns:v="urn:schemas-microsoft-com:vml" xmlns:wp="http://schemas.openxmlformats.org/drawingml/2006/wordprocessingDrawing" xmlns:w10="urn:schemas-microsoft-com:office:word" xmlns:w="http://schemas.openxmlformats.org/wordprocessingml/2006/main" xmlns:wne="http://schemas.microsoft.com/office/word/2006/wordml" xmlns:sl="http://schemas.openxmlformats.org/schemaLibrary/2006/main" xmlns:a="http://schemas.openxmlformats.org/drawingml/2006/main" xmlns:pic="http://schemas.openxmlformats.org/drawingml/2006/picture" xmlns:c="http://schemas.openxmlformats.org/drawingml/2006/chart" xmlns:lc="http://schemas.openxmlformats.org/drawingml/2006/lockedCanvas" xmlns:dgm="http://schemas.openxmlformats.org/drawingml/2006/diagram" xmlns:wps="http://schemas.microsoft.com/office/word/2010/wordprocessingShape" xmlns:wpg="http://schemas.microsoft.com/office/word/2010/wordprocessingGroup" xmlns:w14="http://schemas.microsoft.com/office/word/2010/wordml" xmlns:w15="http://schemas.microsoft.com/office/word/2012/wordml">
   <w:p>
     <w:pPr>
       <w:contextualSpacing w:val="0"/>
@@ -1540,7 +1451,7 @@
 </file>
 
 <file path=word/header1.xml><?xml version="1.0" encoding="utf-8"?>
-<w:hdr xmlns:mc="http://schemas.openxmlformats.org/markup-compatibility/2006" xmlns:o="urn:schemas-microsoft-com:office:office" xmlns:r="http://schemas.openxmlformats.org/officeDocument/2006/relationships" xmlns:m="http://schemas.openxmlformats.org/officeDocument/2006/math" xmlns:v="urn:schemas-microsoft-com:vml" xmlns:wp="http://schemas.openxmlformats.org/drawingml/2006/wordprocessingDrawing" xmlns:w10="urn:schemas-microsoft-com:office:word" xmlns:w="http://schemas.openxmlformats.org/wordprocessingml/2006/main" xmlns:wne="http://schemas.microsoft.com/office/word/2006/wordml" xmlns:sl="http://schemas.openxmlformats.org/schemaLibrary/2006/main" xmlns:a="http://schemas.openxmlformats.org/drawingml/2006/main" xmlns:pic="http://schemas.openxmlformats.org/drawingml/2006/picture" xmlns:c="http://schemas.openxmlformats.org/drawingml/2006/chart" xmlns:lc="http://schemas.openxmlformats.org/drawingml/2006/lockedCanvas" xmlns:dgm="http://schemas.openxmlformats.org/drawingml/2006/diagram" xmlns:wps="http://schemas.microsoft.com/office/word/2010/wordprocessingShape" xmlns:wpg="http://schemas.microsoft.com/office/word/2010/wordprocessingGroup">
+<w:hdr xmlns:mc="http://schemas.openxmlformats.org/markup-compatibility/2006" xmlns:o="urn:schemas-microsoft-com:office:office" xmlns:r="http://schemas.openxmlformats.org/officeDocument/2006/relationships" xmlns:m="http://schemas.openxmlformats.org/officeDocument/2006/math" xmlns:v="urn:schemas-microsoft-com:vml" xmlns:wp="http://schemas.openxmlformats.org/drawingml/2006/wordprocessingDrawing" xmlns:w10="urn:schemas-microsoft-com:office:word" xmlns:w="http://schemas.openxmlformats.org/wordprocessingml/2006/main" xmlns:wne="http://schemas.microsoft.com/office/word/2006/wordml" xmlns:sl="http://schemas.openxmlformats.org/schemaLibrary/2006/main" xmlns:a="http://schemas.openxmlformats.org/drawingml/2006/main" xmlns:pic="http://schemas.openxmlformats.org/drawingml/2006/picture" xmlns:c="http://schemas.openxmlformats.org/drawingml/2006/chart" xmlns:lc="http://schemas.openxmlformats.org/drawingml/2006/lockedCanvas" xmlns:dgm="http://schemas.openxmlformats.org/drawingml/2006/diagram" xmlns:wps="http://schemas.microsoft.com/office/word/2010/wordprocessingShape" xmlns:wpg="http://schemas.microsoft.com/office/word/2010/wordprocessingGroup" xmlns:w14="http://schemas.microsoft.com/office/word/2010/wordml" xmlns:w15="http://schemas.microsoft.com/office/word/2012/wordml">
   <w:p>
     <w:pPr>
       <w:widowControl w:val="0"/>
@@ -1559,7 +1470,7 @@
 </file>
 
 <file path=word/header2.xml><?xml version="1.0" encoding="utf-8"?>
-<w:hdr xmlns:mc="http://schemas.openxmlformats.org/markup-compatibility/2006" xmlns:o="urn:schemas-microsoft-com:office:office" xmlns:r="http://schemas.openxmlformats.org/officeDocument/2006/relationships" xmlns:m="http://schemas.openxmlformats.org/officeDocument/2006/math" xmlns:v="urn:schemas-microsoft-com:vml" xmlns:wp="http://schemas.openxmlformats.org/drawingml/2006/wordprocessingDrawing" xmlns:w10="urn:schemas-microsoft-com:office:word" xmlns:w="http://schemas.openxmlformats.org/wordprocessingml/2006/main" xmlns:wne="http://schemas.microsoft.com/office/word/2006/wordml" xmlns:sl="http://schemas.openxmlformats.org/schemaLibrary/2006/main" xmlns:a="http://schemas.openxmlformats.org/drawingml/2006/main" xmlns:pic="http://schemas.openxmlformats.org/drawingml/2006/picture" xmlns:c="http://schemas.openxmlformats.org/drawingml/2006/chart" xmlns:lc="http://schemas.openxmlformats.org/drawingml/2006/lockedCanvas" xmlns:dgm="http://schemas.openxmlformats.org/drawingml/2006/diagram" xmlns:wps="http://schemas.microsoft.com/office/word/2010/wordprocessingShape" xmlns:wpg="http://schemas.microsoft.com/office/word/2010/wordprocessingGroup">
+<w:hdr xmlns:mc="http://schemas.openxmlformats.org/markup-compatibility/2006" xmlns:o="urn:schemas-microsoft-com:office:office" xmlns:r="http://schemas.openxmlformats.org/officeDocument/2006/relationships" xmlns:m="http://schemas.openxmlformats.org/officeDocument/2006/math" xmlns:v="urn:schemas-microsoft-com:vml" xmlns:wp="http://schemas.openxmlformats.org/drawingml/2006/wordprocessingDrawing" xmlns:w10="urn:schemas-microsoft-com:office:word" xmlns:w="http://schemas.openxmlformats.org/wordprocessingml/2006/main" xmlns:wne="http://schemas.microsoft.com/office/word/2006/wordml" xmlns:sl="http://schemas.openxmlformats.org/schemaLibrary/2006/main" xmlns:a="http://schemas.openxmlformats.org/drawingml/2006/main" xmlns:pic="http://schemas.openxmlformats.org/drawingml/2006/picture" xmlns:c="http://schemas.openxmlformats.org/drawingml/2006/chart" xmlns:lc="http://schemas.openxmlformats.org/drawingml/2006/lockedCanvas" xmlns:dgm="http://schemas.openxmlformats.org/drawingml/2006/diagram" xmlns:wps="http://schemas.microsoft.com/office/word/2010/wordprocessingShape" xmlns:wpg="http://schemas.microsoft.com/office/word/2010/wordprocessingGroup" xmlns:w14="http://schemas.microsoft.com/office/word/2010/wordml" xmlns:w15="http://schemas.microsoft.com/office/word/2012/wordml">
   <w:p>
     <w:pPr>
       <w:pStyle w:val="Heading1"/>
@@ -1569,8 +1480,8 @@
       <w:jc w:val="center"/>
       <w:rPr/>
     </w:pPr>
-    <w:bookmarkStart w:colFirst="0" w:colLast="0" w:name="_osfmbraujnra" w:id="14"/>
-    <w:bookmarkEnd w:id="14"/>
+    <w:bookmarkStart w:colFirst="0" w:colLast="0" w:name="_osfmbraujnra" w:id="13"/>
+    <w:bookmarkEnd w:id="13"/>
     <w:r>
       <w:rPr>
         <w:rtl w:val="0"/>
@@ -1590,13 +1501,13 @@
       <w:jc w:val="center"/>
       <w:rPr/>
     </w:pPr>
-    <w:bookmarkStart w:colFirst="0" w:colLast="0" w:name="_kadbytvfgkou" w:id="15"/>
-    <w:bookmarkEnd w:id="15"/>
+    <w:bookmarkStart w:colFirst="0" w:colLast="0" w:name="_kadbytvfgkou" w:id="14"/>
+    <w:bookmarkEnd w:id="14"/>
     <w:r>
       <w:rPr>
         <w:rtl w:val="0"/>
       </w:rPr>
-      <w:t xml:space="preserve">451 Lipizzan Lane Celina, TX 75009  (469)-263-7767 paettiea@gmail.com </w:t>
+      <w:t xml:space="preserve">Celina, TX 75009  (469)-263-7767 paettiea@gmail.com </w:t>
     </w:r>
     <w:hyperlink r:id="rId1">
       <w:r>
@@ -1618,7 +1529,7 @@
 </file>
 
 <file path=word/numbering.xml><?xml version="1.0" encoding="utf-8"?>
-<w:numbering xmlns:mc="http://schemas.openxmlformats.org/markup-compatibility/2006" xmlns:o="urn:schemas-microsoft-com:office:office" xmlns:r="http://schemas.openxmlformats.org/officeDocument/2006/relationships" xmlns:m="http://schemas.openxmlformats.org/officeDocument/2006/math" xmlns:v="urn:schemas-microsoft-com:vml" xmlns:wp="http://schemas.openxmlformats.org/drawingml/2006/wordprocessingDrawing" xmlns:w10="urn:schemas-microsoft-com:office:word" xmlns:w="http://schemas.openxmlformats.org/wordprocessingml/2006/main" xmlns:wne="http://schemas.microsoft.com/office/word/2006/wordml" xmlns:sl="http://schemas.openxmlformats.org/schemaLibrary/2006/main" xmlns:a="http://schemas.openxmlformats.org/drawingml/2006/main" xmlns:pic="http://schemas.openxmlformats.org/drawingml/2006/picture" xmlns:c="http://schemas.openxmlformats.org/drawingml/2006/chart" xmlns:lc="http://schemas.openxmlformats.org/drawingml/2006/lockedCanvas" xmlns:dgm="http://schemas.openxmlformats.org/drawingml/2006/diagram" xmlns:wps="http://schemas.microsoft.com/office/word/2010/wordprocessingShape" xmlns:wpg="http://schemas.microsoft.com/office/word/2010/wordprocessingGroup">
+<w:numbering xmlns:mc="http://schemas.openxmlformats.org/markup-compatibility/2006" xmlns:o="urn:schemas-microsoft-com:office:office" xmlns:r="http://schemas.openxmlformats.org/officeDocument/2006/relationships" xmlns:m="http://schemas.openxmlformats.org/officeDocument/2006/math" xmlns:v="urn:schemas-microsoft-com:vml" xmlns:wp="http://schemas.openxmlformats.org/drawingml/2006/wordprocessingDrawing" xmlns:w10="urn:schemas-microsoft-com:office:word" xmlns:w="http://schemas.openxmlformats.org/wordprocessingml/2006/main" xmlns:wne="http://schemas.microsoft.com/office/word/2006/wordml" xmlns:sl="http://schemas.openxmlformats.org/schemaLibrary/2006/main" xmlns:a="http://schemas.openxmlformats.org/drawingml/2006/main" xmlns:pic="http://schemas.openxmlformats.org/drawingml/2006/picture" xmlns:c="http://schemas.openxmlformats.org/drawingml/2006/chart" xmlns:lc="http://schemas.openxmlformats.org/drawingml/2006/lockedCanvas" xmlns:dgm="http://schemas.openxmlformats.org/drawingml/2006/diagram" xmlns:wps="http://schemas.microsoft.com/office/word/2010/wordprocessingShape" xmlns:wpg="http://schemas.microsoft.com/office/word/2010/wordprocessingGroup" xmlns:w14="http://schemas.microsoft.com/office/word/2010/wordml" xmlns:w15="http://schemas.microsoft.com/office/word/2012/wordml">
   <w:abstractNum w:abstractNumId="1">
     <w:lvl w:ilvl="0">
       <w:start w:val="1"/>
@@ -2301,40 +2212,18 @@
 </file>
 
 <file path=word/styles.xml><?xml version="1.0" encoding="utf-8"?>
-<w:styles xmlns:mc="http://schemas.openxmlformats.org/markup-compatibility/2006" xmlns:o="urn:schemas-microsoft-com:office:office" xmlns:r="http://schemas.openxmlformats.org/officeDocument/2006/relationships" xmlns:m="http://schemas.openxmlformats.org/officeDocument/2006/math" xmlns:v="urn:schemas-microsoft-com:vml" xmlns:wp="http://schemas.openxmlformats.org/drawingml/2006/wordprocessingDrawing" xmlns:w10="urn:schemas-microsoft-com:office:word" xmlns:w="http://schemas.openxmlformats.org/wordprocessingml/2006/main" xmlns:wne="http://schemas.microsoft.com/office/word/2006/wordml" xmlns:sl="http://schemas.openxmlformats.org/schemaLibrary/2006/main" xmlns:a="http://schemas.openxmlformats.org/drawingml/2006/main" xmlns:pic="http://schemas.openxmlformats.org/drawingml/2006/picture" xmlns:c="http://schemas.openxmlformats.org/drawingml/2006/chart" xmlns:lc="http://schemas.openxmlformats.org/drawingml/2006/lockedCanvas" xmlns:dgm="http://schemas.openxmlformats.org/drawingml/2006/diagram" xmlns:wps="http://schemas.microsoft.com/office/word/2010/wordprocessingShape" xmlns:wpg="http://schemas.microsoft.com/office/word/2010/wordprocessingGroup">
+<w:styles xmlns:mc="http://schemas.openxmlformats.org/markup-compatibility/2006" xmlns:o="urn:schemas-microsoft-com:office:office" xmlns:r="http://schemas.openxmlformats.org/officeDocument/2006/relationships" xmlns:m="http://schemas.openxmlformats.org/officeDocument/2006/math" xmlns:v="urn:schemas-microsoft-com:vml" xmlns:wp="http://schemas.openxmlformats.org/drawingml/2006/wordprocessingDrawing" xmlns:w10="urn:schemas-microsoft-com:office:word" xmlns:w="http://schemas.openxmlformats.org/wordprocessingml/2006/main" xmlns:wne="http://schemas.microsoft.com/office/word/2006/wordml" xmlns:sl="http://schemas.openxmlformats.org/schemaLibrary/2006/main" xmlns:a="http://schemas.openxmlformats.org/drawingml/2006/main" xmlns:pic="http://schemas.openxmlformats.org/drawingml/2006/picture" xmlns:c="http://schemas.openxmlformats.org/drawingml/2006/chart" xmlns:lc="http://schemas.openxmlformats.org/drawingml/2006/lockedCanvas" xmlns:dgm="http://schemas.openxmlformats.org/drawingml/2006/diagram" xmlns:wps="http://schemas.microsoft.com/office/word/2010/wordprocessingShape" xmlns:wpg="http://schemas.microsoft.com/office/word/2010/wordprocessingGroup" xmlns:w14="http://schemas.microsoft.com/office/word/2010/wordml" xmlns:w15="http://schemas.microsoft.com/office/word/2012/wordml">
   <w:docDefaults>
     <w:rPrDefault>
       <w:rPr>
         <w:rFonts w:ascii="Arial" w:cs="Arial" w:eastAsia="Arial" w:hAnsi="Arial"/>
-        <w:b w:val="0"/>
-        <w:i w:val="0"/>
-        <w:smallCaps w:val="0"/>
-        <w:strike w:val="0"/>
-        <w:color w:val="000000"/>
         <w:sz w:val="22"/>
         <w:szCs w:val="22"/>
-        <w:u w:val="none"/>
-        <w:shd w:fill="auto" w:val="clear"/>
-        <w:vertAlign w:val="baseline"/>
       </w:rPr>
     </w:rPrDefault>
     <w:pPrDefault>
       <w:pPr>
-        <w:keepNext w:val="0"/>
-        <w:keepLines w:val="0"/>
-        <w:widowControl w:val="1"/>
-        <w:pBdr>
-          <w:top w:space="0" w:sz="0" w:val="nil"/>
-          <w:left w:space="0" w:sz="0" w:val="nil"/>
-          <w:bottom w:space="0" w:sz="0" w:val="nil"/>
-          <w:right w:space="0" w:sz="0" w:val="nil"/>
-          <w:between w:space="0" w:sz="0" w:val="nil"/>
-        </w:pBdr>
-        <w:shd w:fill="auto" w:val="clear"/>
-        <w:spacing w:after="0" w:before="0" w:line="276" w:lineRule="auto"/>
-        <w:ind w:left="0" w:right="0" w:firstLine="0"/>
-        <w:contextualSpacing w:val="0"/>
-        <w:jc w:val="left"/>
+        <w:spacing w:line="276" w:lineRule="auto"/>
       </w:pPr>
     </w:pPrDefault>
   </w:docDefaults>

</xml_diff>

<commit_message>
add more buzzwords to job descriptions
   addressing feedback from a guy who looked at my resume
</commit_message>
<xml_diff>
--- a/public/static/resume/resume-Andrew-Paettie.docx
+++ b/public/static/resume/resume-Andrew-Paettie.docx
@@ -4,7 +4,6 @@
   <w:body>
     <w:p>
       <w:pPr>
-        <w:contextualSpacing w:val="0"/>
         <w:rPr>
           <w:i w:val="0"/>
           <w:smallCaps w:val="0"/>
@@ -22,13 +21,13 @@
           <w:vertAlign w:val="baseline"/>
           <w:rtl w:val="0"/>
         </w:rPr>
-        <w:t xml:space="preserve">I am a primarily back-end software engineer who is always on the lookout for opportunities to create and use innovative technologies to create scalable and maintainable applications.  Although most of my experience has been with enterprise </w:t>
-      </w:r>
-      <w:r>
-        <w:rPr>
-          <w:rtl w:val="0"/>
-        </w:rPr>
-        <w:t xml:space="preserve">Java technologies, I have recently began to branch out into both frontend and backend Javascript technologies.  </w:t>
+        <w:t xml:space="preserve">I am a primarily back-end software engineer who is always on the lookout for opportunities to create and use innovative technologies to create scalable and maintainable applications.  </w:t>
+      </w:r>
+      <w:r>
+        <w:rPr>
+          <w:rtl w:val="0"/>
+        </w:rPr>
+        <w:t xml:space="preserve">I have lately been working day to day with NodeJS and React JS, and am also very knowledgeable in Java and Spring.</w:t>
       </w:r>
       <w:r>
         <w:rPr>
@@ -41,7 +40,6 @@
         <w:pStyle w:val="Heading2"/>
         <w:widowControl w:val="0"/>
         <w:spacing w:after="100" w:lineRule="auto"/>
-        <w:contextualSpacing w:val="0"/>
         <w:rPr/>
       </w:pPr>
       <w:bookmarkStart w:colFirst="0" w:colLast="0" w:name="_ssccij5c2mu6" w:id="0"/>
@@ -105,7 +103,6 @@
               <w:shd w:fill="auto" w:val="clear"/>
               <w:spacing w:after="0" w:before="0" w:line="240" w:lineRule="auto"/>
               <w:ind w:left="0" w:right="0" w:firstLine="0"/>
-              <w:contextualSpacing w:val="0"/>
               <w:jc w:val="left"/>
               <w:rPr>
                 <w:b w:val="1"/>
@@ -139,28 +136,26 @@
             <w:pPr>
               <w:spacing w:after="0" w:before="0" w:line="240" w:lineRule="auto"/>
               <w:ind w:left="0" w:firstLine="0"/>
-              <w:contextualSpacing w:val="0"/>
               <w:rPr/>
             </w:pPr>
             <w:r>
               <w:rPr>
                 <w:rtl w:val="0"/>
               </w:rPr>
-              <w:t xml:space="preserve">Java (including J2EE, EJB, JSP, Spring, Spring-boot, Swing, and Android SDK),</w:t>
+              <w:t xml:space="preserve">Java 8+(including J2EE, EJB, JSP, Spring, Spring-boot, Swing, and Android SDK),</w:t>
             </w:r>
           </w:p>
           <w:p>
             <w:pPr>
               <w:spacing w:after="0" w:before="0" w:line="240" w:lineRule="auto"/>
               <w:ind w:left="0" w:firstLine="0"/>
-              <w:contextualSpacing w:val="0"/>
               <w:rPr/>
             </w:pPr>
             <w:r>
               <w:rPr>
                 <w:rtl w:val="0"/>
               </w:rPr>
-              <w:t xml:space="preserve">Kotlin, NodeJS (ES8), Python 3, C# (.Net Core)</w:t>
+              <w:t xml:space="preserve">Kotlin, NodeJS (ES8+), Python 3, C# (.Net Core)</w:t>
             </w:r>
           </w:p>
         </w:tc>
@@ -192,7 +187,6 @@
               <w:shd w:fill="auto" w:val="clear"/>
               <w:spacing w:after="0" w:before="0" w:line="240" w:lineRule="auto"/>
               <w:ind w:left="0" w:right="0" w:firstLine="0"/>
-              <w:contextualSpacing w:val="0"/>
               <w:jc w:val="left"/>
               <w:rPr>
                 <w:b w:val="1"/>
@@ -226,14 +220,13 @@
             <w:pPr>
               <w:spacing w:after="0" w:before="0" w:line="240" w:lineRule="auto"/>
               <w:ind w:left="0" w:firstLine="0"/>
-              <w:contextualSpacing w:val="0"/>
               <w:rPr/>
             </w:pPr>
             <w:r>
               <w:rPr>
                 <w:rtl w:val="0"/>
               </w:rPr>
-              <w:t xml:space="preserve">Javascript (React, AngularJS, JQuery), HTML, CSS,</w:t>
+              <w:t xml:space="preserve">Javascript (React, AngularJS, JQuery), HTML, CSS</w:t>
             </w:r>
           </w:p>
         </w:tc>
@@ -265,7 +258,6 @@
               <w:shd w:fill="auto" w:val="clear"/>
               <w:spacing w:after="0" w:before="0" w:line="240" w:lineRule="auto"/>
               <w:ind w:left="0" w:right="0" w:firstLine="0"/>
-              <w:contextualSpacing w:val="0"/>
               <w:jc w:val="left"/>
               <w:rPr>
                 <w:b w:val="1"/>
@@ -299,7 +291,6 @@
             <w:pPr>
               <w:spacing w:after="0" w:before="0" w:line="240" w:lineRule="auto"/>
               <w:ind w:left="0" w:firstLine="0"/>
-              <w:contextualSpacing w:val="0"/>
               <w:rPr/>
             </w:pPr>
             <w:r>
@@ -338,7 +329,6 @@
               <w:shd w:fill="auto" w:val="clear"/>
               <w:spacing w:after="0" w:before="0" w:line="240" w:lineRule="auto"/>
               <w:ind w:left="0" w:right="0" w:firstLine="0"/>
-              <w:contextualSpacing w:val="0"/>
               <w:jc w:val="left"/>
               <w:rPr>
                 <w:b w:val="1"/>
@@ -372,7 +362,6 @@
             <w:pPr>
               <w:widowControl w:val="0"/>
               <w:spacing w:after="100" w:lineRule="auto"/>
-              <w:contextualSpacing w:val="0"/>
               <w:rPr>
                 <w:sz w:val="28"/>
                 <w:szCs w:val="28"/>
@@ -419,7 +408,6 @@
               <w:shd w:fill="auto" w:val="clear"/>
               <w:spacing w:after="0" w:before="0" w:line="240" w:lineRule="auto"/>
               <w:ind w:left="0" w:right="0" w:firstLine="0"/>
-              <w:contextualSpacing w:val="0"/>
               <w:jc w:val="left"/>
               <w:rPr>
                 <w:b w:val="1"/>
@@ -453,14 +441,13 @@
             <w:pPr>
               <w:spacing w:after="0" w:before="0" w:line="240" w:lineRule="auto"/>
               <w:ind w:left="0" w:firstLine="0"/>
-              <w:contextualSpacing w:val="0"/>
               <w:rPr/>
             </w:pPr>
             <w:r>
               <w:rPr>
                 <w:rtl w:val="0"/>
               </w:rPr>
-              <w:t xml:space="preserve">Git, SVN, AWS(SQS, S3), Localstack, Nomad, Consul</w:t>
+              <w:t xml:space="preserve">Git, SVN, AWS (SQS, S3, EC2, RDS), Localstack, Nomad, Consul</w:t>
             </w:r>
           </w:p>
         </w:tc>
@@ -492,7 +479,6 @@
               <w:shd w:fill="auto" w:val="clear"/>
               <w:spacing w:after="0" w:before="0" w:line="240" w:lineRule="auto"/>
               <w:ind w:left="0" w:right="0" w:firstLine="0"/>
-              <w:contextualSpacing w:val="0"/>
               <w:jc w:val="left"/>
               <w:rPr>
                 <w:b w:val="1"/>
@@ -526,7 +512,6 @@
             <w:pPr>
               <w:spacing w:after="0" w:before="0" w:line="240" w:lineRule="auto"/>
               <w:ind w:left="0" w:firstLine="0"/>
-              <w:contextualSpacing w:val="0"/>
               <w:rPr/>
             </w:pPr>
             <w:r>
@@ -540,7 +525,6 @@
             <w:pPr>
               <w:spacing w:after="0" w:before="0" w:line="240" w:lineRule="auto"/>
               <w:ind w:left="0" w:firstLine="0"/>
-              <w:contextualSpacing w:val="0"/>
               <w:rPr/>
             </w:pPr>
             <w:r>
@@ -558,7 +542,6 @@
         <w:pStyle w:val="Heading2"/>
         <w:widowControl w:val="0"/>
         <w:spacing w:after="100" w:lineRule="auto"/>
-        <w:contextualSpacing w:val="0"/>
         <w:rPr>
           <w:vertAlign w:val="baseline"/>
         </w:rPr>
@@ -578,7 +561,6 @@
         <w:pStyle w:val="Heading3"/>
         <w:widowControl w:val="0"/>
         <w:spacing w:after="100" w:lineRule="auto"/>
-        <w:contextualSpacing w:val="0"/>
         <w:rPr>
           <w:vertAlign w:val="baseline"/>
         </w:rPr>
@@ -598,7 +580,6 @@
         <w:pStyle w:val="Heading5"/>
         <w:widowControl w:val="0"/>
         <w:spacing w:after="100" w:lineRule="auto"/>
-        <w:contextualSpacing w:val="0"/>
         <w:rPr/>
       </w:pPr>
       <w:bookmarkStart w:colFirst="0" w:colLast="0" w:name="_frs3pkcdocci" w:id="3"/>
@@ -607,7 +588,7 @@
         <w:rPr>
           <w:rtl w:val="0"/>
         </w:rPr>
-        <w:t xml:space="preserve">   Data Solutions</w:t>
+        <w:t xml:space="preserve">   Data Solutions (May 2017 - present)</w:t>
       </w:r>
     </w:p>
     <w:p>
@@ -622,7 +603,7 @@
         <w:rPr>
           <w:rtl w:val="0"/>
         </w:rPr>
-        <w:t xml:space="preserve">Acted as technical lead driving technology and architectural decisions</w:t>
+        <w:t xml:space="preserve">Acted as technical lead, driving technology and architectural decisions</w:t>
       </w:r>
     </w:p>
     <w:p>
@@ -637,7 +618,7 @@
         <w:rPr>
           <w:rtl w:val="0"/>
         </w:rPr>
-        <w:t xml:space="preserve">Created standardized vehicle language for use in multiple business unit</w:t>
+        <w:t xml:space="preserve">Created standardized vehicle language for use in multiple business units</w:t>
       </w:r>
     </w:p>
     <w:p>
@@ -682,7 +663,7 @@
         <w:rPr>
           <w:rtl w:val="0"/>
         </w:rPr>
-        <w:t xml:space="preserve">Participated in API design with direct feedback from internal consumers</w:t>
+        <w:t xml:space="preserve">Participated in RESTful API design with direct feedback from internal consumers</w:t>
       </w:r>
     </w:p>
     <w:p>
@@ -697,7 +678,7 @@
         <w:rPr>
           <w:rtl w:val="0"/>
         </w:rPr>
-        <w:t xml:space="preserve">Automated integration testing using localstack</w:t>
+        <w:t xml:space="preserve">Automated functional integration testing using localstack and CircleCI</w:t>
       </w:r>
     </w:p>
     <w:p>
@@ -713,7 +694,7 @@
         <w:rPr>
           <w:rtl w:val="0"/>
         </w:rPr>
-        <w:t xml:space="preserve">Defined standards for documentation and code quality</w:t>
+        <w:t xml:space="preserve">Defined standards for documentation and code quality through pair programming and formalized code review processes</w:t>
       </w:r>
     </w:p>
     <w:p>
@@ -729,7 +710,22 @@
         <w:rPr>
           <w:rtl w:val="0"/>
         </w:rPr>
-        <w:t xml:space="preserve">Participated in design and implementation of infrastructure for managing cloud deployments using technologies such as Consul, Nomad, Terraform and Docker</w:t>
+        <w:t xml:space="preserve">Participated in the design and implementation of infrastructure for managing cloud deployments using technologies such as Consul, Nomad, Terraform and Docker</w:t>
+      </w:r>
+    </w:p>
+    <w:p>
+      <w:pPr>
+        <w:numPr>
+          <w:ilvl w:val="0"/>
+          <w:numId w:val="1"/>
+        </w:numPr>
+        <w:ind w:left="720" w:hanging="360"/>
+      </w:pPr>
+      <w:r>
+        <w:rPr>
+          <w:rtl w:val="0"/>
+        </w:rPr>
+        <w:t xml:space="preserve">Installed monitoring and alerting to get increased visibility into key performance indicators using PagerDuty and DataDog metrics</w:t>
       </w:r>
     </w:p>
     <w:p>
@@ -737,7 +733,6 @@
         <w:pStyle w:val="Heading5"/>
         <w:widowControl w:val="0"/>
         <w:spacing w:after="100" w:lineRule="auto"/>
-        <w:contextualSpacing w:val="0"/>
         <w:rPr/>
       </w:pPr>
       <w:bookmarkStart w:colFirst="0" w:colLast="0" w:name="_le3jqiprrj1s" w:id="4"/>
@@ -746,7 +741,7 @@
         <w:rPr>
           <w:rtl w:val="0"/>
         </w:rPr>
-        <w:t xml:space="preserve">   Dealer.com Inventory</w:t>
+        <w:t xml:space="preserve">   Dealer.com Inventory (May 2015 - June 2017)</w:t>
       </w:r>
     </w:p>
     <w:p>
@@ -761,7 +756,7 @@
         <w:rPr>
           <w:rtl w:val="0"/>
         </w:rPr>
-        <w:t xml:space="preserve">Acted as technical lead driving technology and architectural decisions</w:t>
+        <w:t xml:space="preserve">Promoted into technical lead, driving technology and architectural decisions</w:t>
       </w:r>
     </w:p>
     <w:p>
@@ -776,7 +771,7 @@
         <w:rPr>
           <w:rtl w:val="0"/>
         </w:rPr>
-        <w:t xml:space="preserve">Created system to migrate image hosting to the cloud via S3</w:t>
+        <w:t xml:space="preserve">Created system to migrate image hosting to AWS cloud services via S3 and EC2</w:t>
       </w:r>
     </w:p>
     <w:p>
@@ -807,7 +802,72 @@
           <w:vertAlign w:val="baseline"/>
           <w:rtl w:val="0"/>
         </w:rPr>
-        <w:t xml:space="preserve">Migrated core systems to a more modern tech stack for better maintainability and performance</w:t>
+        <w:t xml:space="preserve">Migrated core systems to a more modern tech stack for better maintainability and performance (</w:t>
+      </w:r>
+      <w:r>
+        <w:rPr>
+          <w:rtl w:val="0"/>
+        </w:rPr>
+        <w:t xml:space="preserve">S</w:t>
+      </w:r>
+      <w:r>
+        <w:rPr>
+          <w:vertAlign w:val="baseline"/>
+          <w:rtl w:val="0"/>
+        </w:rPr>
+        <w:t xml:space="preserve">pring 3 -&gt; </w:t>
+      </w:r>
+      <w:r>
+        <w:rPr>
+          <w:rtl w:val="0"/>
+        </w:rPr>
+        <w:t xml:space="preserve">S</w:t>
+      </w:r>
+      <w:r>
+        <w:rPr>
+          <w:vertAlign w:val="baseline"/>
+          <w:rtl w:val="0"/>
+        </w:rPr>
+        <w:t xml:space="preserve">pring</w:t>
+      </w:r>
+      <w:r>
+        <w:rPr>
+          <w:rtl w:val="0"/>
+        </w:rPr>
+        <w:t xml:space="preserve">-</w:t>
+      </w:r>
+      <w:r>
+        <w:rPr>
+          <w:vertAlign w:val="baseline"/>
+          <w:rtl w:val="0"/>
+        </w:rPr>
+        <w:t xml:space="preserve">boot with </w:t>
+      </w:r>
+      <w:r>
+        <w:rPr>
+          <w:rtl w:val="0"/>
+        </w:rPr>
+        <w:t xml:space="preserve">S</w:t>
+      </w:r>
+      <w:r>
+        <w:rPr>
+          <w:vertAlign w:val="baseline"/>
+          <w:rtl w:val="0"/>
+        </w:rPr>
+        <w:t xml:space="preserve">pring 4, Jav</w:t>
+      </w:r>
+      <w:r>
+        <w:rPr>
+          <w:rtl w:val="0"/>
+        </w:rPr>
+        <w:t xml:space="preserve">a 7 -&gt; Java 8</w:t>
+      </w:r>
+      <w:r>
+        <w:rPr>
+          <w:vertAlign w:val="baseline"/>
+          <w:rtl w:val="0"/>
+        </w:rPr>
+        <w:t xml:space="preserve">)</w:t>
       </w:r>
     </w:p>
     <w:p>
@@ -823,7 +883,7 @@
           <w:vertAlign w:val="baseline"/>
           <w:rtl w:val="0"/>
         </w:rPr>
-        <w:t xml:space="preserve"> Integrated with automated deployment tools to support continuous deployment and integration</w:t>
+        <w:t xml:space="preserve">Integrated with automated deployment tools to support continuous deployment and integration</w:t>
       </w:r>
       <w:r>
         <w:rPr>
@@ -844,7 +904,18 @@
           <w:vertAlign w:val="baseline"/>
           <w:rtl w:val="0"/>
         </w:rPr>
-        <w:t xml:space="preserve"> Installed monitoring and alerting to get increased visibility into key performance indicators</w:t>
+        <w:t xml:space="preserve">Installed monitoring and alerting to get increased visibility into key performance indicators using PagerDuty and </w:t>
+      </w:r>
+      <w:r>
+        <w:rPr>
+          <w:rtl w:val="0"/>
+        </w:rPr>
+        <w:t xml:space="preserve">NewRelic APM</w:t>
+      </w:r>
+      <w:r>
+        <w:rPr>
+          <w:rtl w:val="0"/>
+        </w:rPr>
       </w:r>
     </w:p>
     <w:p>
@@ -868,7 +939,6 @@
         <w:pStyle w:val="Heading3"/>
         <w:widowControl w:val="0"/>
         <w:spacing w:after="100" w:lineRule="auto"/>
-        <w:contextualSpacing w:val="0"/>
         <w:rPr>
           <w:vertAlign w:val="baseline"/>
         </w:rPr>
@@ -935,7 +1005,18 @@
           <w:vertAlign w:val="baseline"/>
           <w:rtl w:val="0"/>
         </w:rPr>
-        <w:t xml:space="preserve">end development of J2EE application</w:t>
+        <w:t xml:space="preserve">end development of J2EE application (Jav</w:t>
+      </w:r>
+      <w:r>
+        <w:rPr>
+          <w:rtl w:val="0"/>
+        </w:rPr>
+        <w:t xml:space="preserve">a 6)</w:t>
+      </w:r>
+      <w:r>
+        <w:rPr>
+          <w:rtl w:val="0"/>
+        </w:rPr>
       </w:r>
     </w:p>
     <w:p>
@@ -951,7 +1032,31 @@
           <w:vertAlign w:val="baseline"/>
           <w:rtl w:val="0"/>
         </w:rPr>
-        <w:t xml:space="preserve">Designed and implemented interfaces for GIS and document management</w:t>
+        <w:t xml:space="preserve">Designed and implemented interfaces for GIS management using j</w:t>
+      </w:r>
+      <w:r>
+        <w:rPr>
+          <w:rtl w:val="0"/>
+        </w:rPr>
+        <w:t xml:space="preserve">Q</w:t>
+      </w:r>
+      <w:r>
+        <w:rPr>
+          <w:vertAlign w:val="baseline"/>
+          <w:rtl w:val="0"/>
+        </w:rPr>
+        <w:t xml:space="preserve">uery and </w:t>
+      </w:r>
+      <w:r>
+        <w:rPr>
+          <w:rtl w:val="0"/>
+        </w:rPr>
+        <w:t xml:space="preserve">JSP</w:t>
+      </w:r>
+      <w:r>
+        <w:rPr>
+          <w:rtl w:val="0"/>
+        </w:rPr>
       </w:r>
     </w:p>
     <w:p>
@@ -967,7 +1072,7 @@
           <w:vertAlign w:val="baseline"/>
           <w:rtl w:val="0"/>
         </w:rPr>
-        <w:t xml:space="preserve">Implemented build process which cut build time by 75% and otherwise increased productivity</w:t>
+        <w:t xml:space="preserve">Implemented ANT build process which cut build time by 75%</w:t>
       </w:r>
     </w:p>
     <w:p>
@@ -983,7 +1088,7 @@
           <w:vertAlign w:val="baseline"/>
           <w:rtl w:val="0"/>
         </w:rPr>
-        <w:t xml:space="preserve">Implemented automated regression testing system</w:t>
+        <w:t xml:space="preserve">Implemented automated regression testing system using Selenium</w:t>
       </w:r>
     </w:p>
     <w:p>
@@ -1007,7 +1112,6 @@
         <w:pStyle w:val="Heading2"/>
         <w:widowControl w:val="0"/>
         <w:spacing w:after="100" w:lineRule="auto"/>
-        <w:contextualSpacing w:val="0"/>
         <w:rPr>
           <w:i w:val="1"/>
           <w:sz w:val="24"/>
@@ -1064,7 +1168,6 @@
               <w:pStyle w:val="Heading5"/>
               <w:widowControl w:val="0"/>
               <w:spacing w:after="100" w:lineRule="auto"/>
-              <w:contextualSpacing w:val="0"/>
               <w:rPr/>
             </w:pPr>
             <w:bookmarkStart w:colFirst="0" w:colLast="0" w:name="_sfmm0zvgf7aj" w:id="7"/>
@@ -1081,7 +1184,6 @@
               <w:pStyle w:val="Heading5"/>
               <w:widowControl w:val="0"/>
               <w:spacing w:after="100" w:lineRule="auto"/>
-              <w:contextualSpacing w:val="0"/>
               <w:rPr/>
             </w:pPr>
             <w:bookmarkStart w:colFirst="0" w:colLast="0" w:name="_sfmm0zvgf7aj" w:id="7"/>
@@ -1110,7 +1212,6 @@
               <w:pStyle w:val="Heading6"/>
               <w:widowControl w:val="0"/>
               <w:spacing w:after="100" w:lineRule="auto"/>
-              <w:contextualSpacing w:val="0"/>
               <w:jc w:val="right"/>
               <w:rPr/>
             </w:pPr>
@@ -1120,30 +1221,35 @@
               <w:rPr>
                 <w:rtl w:val="0"/>
               </w:rPr>
-              <w:t xml:space="preserve">GPA: 3.174 </w:t>
-            </w:r>
-          </w:p>
-          <w:p>
-            <w:pPr>
-              <w:pStyle w:val="Heading6"/>
-              <w:widowControl w:val="0"/>
-              <w:spacing w:after="100" w:lineRule="auto"/>
-              <w:contextualSpacing w:val="0"/>
-              <w:jc w:val="right"/>
-              <w:rPr/>
-            </w:pPr>
-            <w:bookmarkStart w:colFirst="0" w:colLast="0" w:name="_84a6jfan6cjv" w:id="8"/>
-            <w:bookmarkEnd w:id="8"/>
-            <w:r>
-              <w:rPr>
-                <w:rtl w:val="0"/>
-              </w:rPr>
-              <w:t xml:space="preserve">Major GPA: 3.876</w:t>
             </w:r>
           </w:p>
         </w:tc>
       </w:tr>
     </w:tbl>
+    <w:p>
+      <w:pPr>
+        <w:widowControl w:val="0"/>
+        <w:numPr>
+          <w:ilvl w:val="0"/>
+          <w:numId w:val="6"/>
+        </w:numPr>
+        <w:spacing w:after="0" w:afterAutospacing="0" w:lineRule="auto"/>
+        <w:ind w:left="720" w:hanging="360"/>
+        <w:rPr>
+          <w:b w:val="0"/>
+          <w:sz w:val="24"/>
+          <w:szCs w:val="24"/>
+        </w:rPr>
+      </w:pPr>
+      <w:r>
+        <w:rPr>
+          <w:sz w:val="24"/>
+          <w:szCs w:val="24"/>
+          <w:rtl w:val="0"/>
+        </w:rPr>
+        <w:t xml:space="preserve">Graduated with B.S. Computer Science in December 2015</w:t>
+      </w:r>
+    </w:p>
     <w:p>
       <w:pPr>
         <w:widowControl w:val="0"/>
@@ -1153,7 +1259,6 @@
         </w:numPr>
         <w:spacing w:after="100" w:lineRule="auto"/>
         <w:ind w:left="720" w:hanging="360"/>
-        <w:contextualSpacing w:val="1"/>
         <w:rPr>
           <w:b w:val="0"/>
           <w:sz w:val="24"/>
@@ -1166,31 +1271,6 @@
           <w:szCs w:val="24"/>
           <w:rtl w:val="0"/>
         </w:rPr>
-        <w:t xml:space="preserve">Graduated with B.S. Computer Science in December 2015</w:t>
-      </w:r>
-    </w:p>
-    <w:p>
-      <w:pPr>
-        <w:widowControl w:val="0"/>
-        <w:numPr>
-          <w:ilvl w:val="0"/>
-          <w:numId w:val="6"/>
-        </w:numPr>
-        <w:spacing w:after="100" w:lineRule="auto"/>
-        <w:ind w:left="720" w:hanging="360"/>
-        <w:contextualSpacing w:val="1"/>
-        <w:rPr>
-          <w:b w:val="0"/>
-          <w:sz w:val="24"/>
-          <w:szCs w:val="24"/>
-        </w:rPr>
-      </w:pPr>
-      <w:r>
-        <w:rPr>
-          <w:sz w:val="24"/>
-          <w:szCs w:val="24"/>
-          <w:rtl w:val="0"/>
-        </w:rPr>
         <w:t xml:space="preserve">Interesting Courses Taken: Data Structures, Discrete Math, Algorithm Analysis, Machine learning, Artificial Intelligence, Computer and Network Security</w:t>
       </w:r>
     </w:p>
@@ -1199,7 +1279,6 @@
         <w:pStyle w:val="Heading2"/>
         <w:widowControl w:val="0"/>
         <w:spacing w:after="100" w:lineRule="auto"/>
-        <w:contextualSpacing w:val="0"/>
         <w:rPr/>
       </w:pPr>
       <w:bookmarkStart w:colFirst="0" w:colLast="0" w:name="_drbllik7mfg7" w:id="9"/>
@@ -1216,7 +1295,6 @@
         <w:pStyle w:val="Heading3"/>
         <w:widowControl w:val="0"/>
         <w:spacing w:after="100" w:lineRule="auto"/>
-        <w:contextualSpacing w:val="0"/>
         <w:rPr/>
       </w:pPr>
       <w:bookmarkStart w:colFirst="0" w:colLast="0" w:name="_xwbkzquue4qh" w:id="10"/>
@@ -1280,7 +1358,6 @@
       <w:pPr>
         <w:widowControl w:val="0"/>
         <w:spacing w:after="100" w:lineRule="auto"/>
-        <w:contextualSpacing w:val="0"/>
         <w:jc w:val="center"/>
         <w:rPr>
           <w:i w:val="1"/>
@@ -1296,7 +1373,7 @@
           <w:szCs w:val="20"/>
           <w:rtl w:val="0"/>
         </w:rPr>
-        <w:t xml:space="preserve"> Code on github: https://github.com/cazlo/ctf/tree/master/ctf</w:t>
+        <w:t xml:space="preserve"> Code on github: github.com/cazlo/ctf</w:t>
       </w:r>
       <w:r>
         <w:rPr>
@@ -1309,7 +1386,6 @@
         <w:pStyle w:val="Heading3"/>
         <w:widowControl w:val="0"/>
         <w:spacing w:after="100" w:lineRule="auto"/>
-        <w:contextualSpacing w:val="0"/>
         <w:rPr/>
       </w:pPr>
       <w:bookmarkStart w:colFirst="0" w:colLast="0" w:name="_hnwxnyi9e3oi" w:id="11"/>
@@ -1341,7 +1417,6 @@
       <w:pPr>
         <w:widowControl w:val="0"/>
         <w:spacing w:after="100" w:lineRule="auto"/>
-        <w:contextualSpacing w:val="0"/>
         <w:jc w:val="center"/>
         <w:rPr>
           <w:b w:val="1"/>
@@ -1365,7 +1440,6 @@
       <w:pPr>
         <w:widowControl w:val="0"/>
         <w:spacing w:after="100" w:lineRule="auto"/>
-        <w:contextualSpacing w:val="0"/>
         <w:jc w:val="center"/>
         <w:rPr>
           <w:b w:val="1"/>
@@ -1387,26 +1461,9 @@
     </w:p>
     <w:p>
       <w:pPr>
-        <w:widowControl w:val="0"/>
-        <w:spacing w:after="100" w:lineRule="auto"/>
-        <w:contextualSpacing w:val="0"/>
-        <w:rPr>
-          <w:sz w:val="24"/>
-          <w:szCs w:val="24"/>
-        </w:rPr>
-      </w:pPr>
-      <w:r>
-        <w:rPr>
-          <w:rtl w:val="0"/>
-        </w:rPr>
-      </w:r>
-    </w:p>
-    <w:p>
-      <w:pPr>
         <w:pStyle w:val="Heading6"/>
         <w:widowControl w:val="0"/>
         <w:spacing w:after="100" w:lineRule="auto"/>
-        <w:contextualSpacing w:val="0"/>
         <w:rPr>
           <w:vertAlign w:val="baseline"/>
         </w:rPr>
@@ -1438,7 +1495,6 @@
 <w:ftr xmlns:mc="http://schemas.openxmlformats.org/markup-compatibility/2006" xmlns:o="urn:schemas-microsoft-com:office:office" xmlns:r="http://schemas.openxmlformats.org/officeDocument/2006/relationships" xmlns:m="http://schemas.openxmlformats.org/officeDocument/2006/math" xmlns:v="urn:schemas-microsoft-com:vml" xmlns:wp="http://schemas.openxmlformats.org/drawingml/2006/wordprocessingDrawing" xmlns:w10="urn:schemas-microsoft-com:office:word" xmlns:w="http://schemas.openxmlformats.org/wordprocessingml/2006/main" xmlns:wne="http://schemas.microsoft.com/office/word/2006/wordml" xmlns:sl="http://schemas.openxmlformats.org/schemaLibrary/2006/main" xmlns:a="http://schemas.openxmlformats.org/drawingml/2006/main" xmlns:pic="http://schemas.openxmlformats.org/drawingml/2006/picture" xmlns:c="http://schemas.openxmlformats.org/drawingml/2006/chart" xmlns:lc="http://schemas.openxmlformats.org/drawingml/2006/lockedCanvas" xmlns:dgm="http://schemas.openxmlformats.org/drawingml/2006/diagram" xmlns:wps="http://schemas.microsoft.com/office/word/2010/wordprocessingShape" xmlns:wpg="http://schemas.microsoft.com/office/word/2010/wordprocessingGroup" xmlns:w14="http://schemas.microsoft.com/office/word/2010/wordml" xmlns:w15="http://schemas.microsoft.com/office/word/2012/wordml">
   <w:p>
     <w:pPr>
-      <w:contextualSpacing w:val="0"/>
       <w:rPr/>
     </w:pPr>
     <w:r>
@@ -1456,7 +1512,6 @@
     <w:pPr>
       <w:widowControl w:val="0"/>
       <w:spacing w:after="100" w:line="240" w:lineRule="auto"/>
-      <w:contextualSpacing w:val="0"/>
       <w:jc w:val="center"/>
       <w:rPr/>
     </w:pPr>
@@ -1476,7 +1531,6 @@
       <w:pStyle w:val="Heading1"/>
       <w:widowControl w:val="0"/>
       <w:spacing w:after="100" w:lineRule="auto"/>
-      <w:contextualSpacing w:val="0"/>
       <w:jc w:val="center"/>
       <w:rPr/>
     </w:pPr>
@@ -1497,7 +1551,6 @@
         <w:bottom w:color="000000" w:space="2" w:sz="18" w:val="dotted"/>
       </w:pBdr>
       <w:spacing w:after="100" w:lineRule="auto"/>
-      <w:contextualSpacing w:val="0"/>
       <w:jc w:val="center"/>
       <w:rPr/>
     </w:pPr>

</xml_diff>

<commit_message>
2020-09-10 resume updates (#27)
* link to SAM perf analysis project

* different pic

* more links to social media

* latest resume
</commit_message>
<xml_diff>
--- a/public/static/resume/resume-Andrew-Paettie.docx
+++ b/public/static/resume/resume-Andrew-Paettie.docx
@@ -21,13 +21,39 @@
           <w:vertAlign w:val="baseline"/>
           <w:rtl w:val="0"/>
         </w:rPr>
-        <w:t xml:space="preserve">I am a primarily back-end software engineer who is always on the lookout for opportunities to create and use innovative technologies to create scalable and maintainable applications.  </w:t>
-      </w:r>
-      <w:r>
-        <w:rPr>
-          <w:rtl w:val="0"/>
-        </w:rPr>
-        <w:t xml:space="preserve">I have lately been working day to day with NodeJS and React JS, and am also very knowledgeable in Java and Spring.</w:t>
+        <w:t xml:space="preserve">I am a primarily back-end software engineer who is always on the lookout for opportunities to create and use innovative technologies to create scalable and maintainable applications. I </w:t>
+      </w:r>
+      <w:r>
+        <w:rPr>
+          <w:rtl w:val="0"/>
+        </w:rPr>
+        <w:t xml:space="preserve">like</w:t>
+      </w:r>
+      <w:r>
+        <w:rPr>
+          <w:vertAlign w:val="baseline"/>
+          <w:rtl w:val="0"/>
+        </w:rPr>
+        <w:t xml:space="preserve"> to build modern infrastructure which will be </w:t>
+      </w:r>
+      <w:r>
+        <w:rPr>
+          <w:rtl w:val="0"/>
+        </w:rPr>
+        <w:t xml:space="preserve">helping people</w:t>
+      </w:r>
+      <w:r>
+        <w:rPr>
+          <w:vertAlign w:val="baseline"/>
+          <w:rtl w:val="0"/>
+        </w:rPr>
+        <w:t xml:space="preserve"> for decades. </w:t>
+      </w:r>
+      <w:r>
+        <w:rPr>
+          <w:rtl w:val="0"/>
+        </w:rPr>
+        <w:t xml:space="preserve">Lately, I have been working day to day with Java and am also very knowledgeable in NodeJS and React JS.</w:t>
       </w:r>
       <w:r>
         <w:rPr>
@@ -142,20 +168,7 @@
               <w:rPr>
                 <w:rtl w:val="0"/>
               </w:rPr>
-              <w:t xml:space="preserve">Java 8+(including J2EE, EJB, JSP, Spring, Spring-boot, Swing, and Android SDK),</w:t>
-            </w:r>
-          </w:p>
-          <w:p>
-            <w:pPr>
-              <w:spacing w:after="0" w:before="0" w:line="240" w:lineRule="auto"/>
-              <w:ind w:left="0" w:firstLine="0"/>
-              <w:rPr/>
-            </w:pPr>
-            <w:r>
-              <w:rPr>
-                <w:rtl w:val="0"/>
-              </w:rPr>
-              <w:t xml:space="preserve">Kotlin, NodeJS (ES8+), Python 3, C# (.Net Core)</w:t>
+              <w:t xml:space="preserve">Java 8+(including J2EE, EJB, JSP, Spring, Spring-boot, Micronaut, Swing, and Android SDK), Kotlin, NodeJS (ES8+), Python 3, C# (.Net Core)</w:t>
             </w:r>
           </w:p>
         </w:tc>
@@ -447,7 +460,7 @@
               <w:rPr>
                 <w:rtl w:val="0"/>
               </w:rPr>
-              <w:t xml:space="preserve">Git, SVN, AWS (SQS, S3, EC2, RDS), Localstack, Nomad, Consul</w:t>
+              <w:t xml:space="preserve">Git, SVN, AWS (SQS, S3, EC2, RDS, DynamoDB, Athena), Localstack, Nomad, Consul</w:t>
             </w:r>
           </w:p>
         </w:tc>
@@ -561,18 +574,15 @@
         <w:pStyle w:val="Heading3"/>
         <w:widowControl w:val="0"/>
         <w:spacing w:after="100" w:lineRule="auto"/>
-        <w:rPr>
-          <w:vertAlign w:val="baseline"/>
-        </w:rPr>
+        <w:rPr/>
       </w:pPr>
       <w:bookmarkStart w:colFirst="0" w:colLast="0" w:name="_wec8ax9mq1w7" w:id="2"/>
       <w:bookmarkEnd w:id="2"/>
       <w:r>
         <w:rPr>
-          <w:vertAlign w:val="baseline"/>
-          <w:rtl w:val="0"/>
-        </w:rPr>
-        <w:t xml:space="preserve">Software Engineer/Tech Lead at Cox Automotive (May 2015 – Present)</w:t>
+          <w:rtl w:val="0"/>
+        </w:rPr>
+        <w:t xml:space="preserve">Senior Platform Engineer at Randstad (Aug 2019 - Present)</w:t>
       </w:r>
     </w:p>
     <w:p>
@@ -582,13 +592,25 @@
         <w:spacing w:after="100" w:lineRule="auto"/>
         <w:rPr/>
       </w:pPr>
-      <w:bookmarkStart w:colFirst="0" w:colLast="0" w:name="_frs3pkcdocci" w:id="3"/>
+      <w:bookmarkStart w:colFirst="0" w:colLast="0" w:name="_twmj39nvoy3x" w:id="3"/>
       <w:bookmarkEnd w:id="3"/>
       <w:r>
         <w:rPr>
           <w:rtl w:val="0"/>
         </w:rPr>
-        <w:t xml:space="preserve">   Data Solutions (May 2017 - present)</w:t>
+        <w:t xml:space="preserve">   Onsite at Nike (</w:t>
+      </w:r>
+      <w:r>
+        <w:rPr>
+          <w:rtl w:val="0"/>
+        </w:rPr>
+        <w:t xml:space="preserve">Aug 2019 - Present</w:t>
+      </w:r>
+      <w:r>
+        <w:rPr>
+          <w:rtl w:val="0"/>
+        </w:rPr>
+        <w:t xml:space="preserve">)</w:t>
       </w:r>
     </w:p>
     <w:p>
@@ -603,7 +625,7 @@
         <w:rPr>
           <w:rtl w:val="0"/>
         </w:rPr>
-        <w:t xml:space="preserve">Acted as technical lead, driving technology and architectural decisions</w:t>
+        <w:t xml:space="preserve">Designed and implemented highly available APIs</w:t>
       </w:r>
     </w:p>
     <w:p>
@@ -613,12 +635,15 @@
           <w:numId w:val="1"/>
         </w:numPr>
         <w:ind w:left="720" w:hanging="360"/>
-      </w:pPr>
-      <w:r>
-        <w:rPr>
-          <w:rtl w:val="0"/>
-        </w:rPr>
-        <w:t xml:space="preserve">Created standardized vehicle language for use in multiple business units</w:t>
+        <w:rPr>
+          <w:u w:val="none"/>
+        </w:rPr>
+      </w:pPr>
+      <w:r>
+        <w:rPr>
+          <w:rtl w:val="0"/>
+        </w:rPr>
+        <w:t xml:space="preserve">Implemented multiple layers of testing including unit tests, integration tests, and behavioral acceptance tests</w:t>
       </w:r>
     </w:p>
     <w:p>
@@ -633,7 +658,7 @@
         <w:rPr>
           <w:rtl w:val="0"/>
         </w:rPr>
-        <w:t xml:space="preserve">Created single point of ingestion, maintenance, and viewing for vehicle catalog data</w:t>
+        <w:t xml:space="preserve">Built blueprints for services based on various AWS lambda implementations</w:t>
       </w:r>
     </w:p>
     <w:p>
@@ -648,7 +673,7 @@
         <w:rPr>
           <w:rtl w:val="0"/>
         </w:rPr>
-        <w:t xml:space="preserve">Simplified complicated configuration logic expressions by searching for tautologies, and removing unsatisfiable expressions using MinSAT</w:t>
+        <w:t xml:space="preserve">Spearheaded safe deployments for lambda via AWS's canaried traffic shifting provided by SAM.</w:t>
       </w:r>
     </w:p>
     <w:p>
@@ -663,7 +688,7 @@
         <w:rPr>
           <w:rtl w:val="0"/>
         </w:rPr>
-        <w:t xml:space="preserve">Participated in RESTful API design with direct feedback from internal consumers</w:t>
+        <w:t xml:space="preserve">Identified and eliminated almost 10k of unnecessary monthly operational overhead</w:t>
       </w:r>
     </w:p>
     <w:p>
@@ -678,7 +703,7 @@
         <w:rPr>
           <w:rtl w:val="0"/>
         </w:rPr>
-        <w:t xml:space="preserve">Automated functional integration testing using localstack and CircleCI</w:t>
+        <w:t xml:space="preserve">Leading the initiative to build out the capability for multi-region active-active for the storeviews application</w:t>
       </w:r>
     </w:p>
     <w:p>
@@ -688,13 +713,12 @@
           <w:numId w:val="1"/>
         </w:numPr>
         <w:ind w:left="720" w:hanging="360"/>
-        <w:rPr/>
-      </w:pPr>
-      <w:r>
-        <w:rPr>
-          <w:rtl w:val="0"/>
-        </w:rPr>
-        <w:t xml:space="preserve">Defined standards for documentation and code quality through pair programming and formalized code review processes</w:t>
+      </w:pPr>
+      <w:r>
+        <w:rPr>
+          <w:rtl w:val="0"/>
+        </w:rPr>
+        <w:t xml:space="preserve">Lead initiative to start developing applications using infrastructure as code (CloudFormation) deployed through a pipeline, leading to less mistakes when deploying applications and infrastructure</w:t>
       </w:r>
     </w:p>
     <w:p>
@@ -704,13 +728,12 @@
           <w:numId w:val="1"/>
         </w:numPr>
         <w:ind w:left="720" w:hanging="360"/>
-        <w:rPr/>
-      </w:pPr>
-      <w:r>
-        <w:rPr>
-          <w:rtl w:val="0"/>
-        </w:rPr>
-        <w:t xml:space="preserve">Participated in the design and implementation of infrastructure for managing cloud deployments using technologies such as Consul, Nomad, Terraform and Docker</w:t>
+      </w:pPr>
+      <w:r>
+        <w:rPr>
+          <w:rtl w:val="0"/>
+        </w:rPr>
+        <w:t xml:space="preserve">Caught several issues in code review and test before they could become production issues</w:t>
       </w:r>
     </w:p>
     <w:p>
@@ -720,12 +743,47 @@
           <w:numId w:val="1"/>
         </w:numPr>
         <w:ind w:left="720" w:hanging="360"/>
-      </w:pPr>
-      <w:r>
-        <w:rPr>
-          <w:rtl w:val="0"/>
-        </w:rPr>
-        <w:t xml:space="preserve">Installed monitoring and alerting to get increased visibility into key performance indicators using PagerDuty and DataDog metrics</w:t>
+        <w:rPr>
+          <w:u w:val="none"/>
+        </w:rPr>
+      </w:pPr>
+      <w:r>
+        <w:rPr>
+          <w:rtl w:val="0"/>
+        </w:rPr>
+        <w:t xml:space="preserve">Responded to production incidents in an on-call capacity</w:t>
+      </w:r>
+    </w:p>
+    <w:p>
+      <w:pPr>
+        <w:pStyle w:val="Heading3"/>
+        <w:widowControl w:val="0"/>
+        <w:spacing w:after="100" w:lineRule="auto"/>
+        <w:rPr>
+          <w:vertAlign w:val="baseline"/>
+        </w:rPr>
+      </w:pPr>
+      <w:bookmarkStart w:colFirst="0" w:colLast="0" w:name="_ts3gdnwmq1o7" w:id="4"/>
+      <w:bookmarkEnd w:id="4"/>
+      <w:r>
+        <w:rPr>
+          <w:vertAlign w:val="baseline"/>
+          <w:rtl w:val="0"/>
+        </w:rPr>
+        <w:t xml:space="preserve">Software Engineer/Tech Lead at Cox Automotive (May 2015 – </w:t>
+      </w:r>
+      <w:r>
+        <w:rPr>
+          <w:rtl w:val="0"/>
+        </w:rPr>
+        <w:t xml:space="preserve">Aug 2019</w:t>
+      </w:r>
+      <w:r>
+        <w:rPr>
+          <w:vertAlign w:val="baseline"/>
+          <w:rtl w:val="0"/>
+        </w:rPr>
+        <w:t xml:space="preserve">)</w:t>
       </w:r>
     </w:p>
     <w:p>
@@ -735,8 +793,161 @@
         <w:spacing w:after="100" w:lineRule="auto"/>
         <w:rPr/>
       </w:pPr>
-      <w:bookmarkStart w:colFirst="0" w:colLast="0" w:name="_le3jqiprrj1s" w:id="4"/>
-      <w:bookmarkEnd w:id="4"/>
+      <w:bookmarkStart w:colFirst="0" w:colLast="0" w:name="_frs3pkcdocci" w:id="5"/>
+      <w:bookmarkEnd w:id="5"/>
+      <w:r>
+        <w:rPr>
+          <w:rtl w:val="0"/>
+        </w:rPr>
+        <w:t xml:space="preserve">   Data Solutions (May 2017 - Aug 2019)</w:t>
+      </w:r>
+    </w:p>
+    <w:p>
+      <w:pPr>
+        <w:numPr>
+          <w:ilvl w:val="0"/>
+          <w:numId w:val="1"/>
+        </w:numPr>
+        <w:ind w:left="720" w:hanging="360"/>
+      </w:pPr>
+      <w:r>
+        <w:rPr>
+          <w:rtl w:val="0"/>
+        </w:rPr>
+        <w:t xml:space="preserve">Acted as technical lead, driving technology and architectural decisions</w:t>
+      </w:r>
+    </w:p>
+    <w:p>
+      <w:pPr>
+        <w:numPr>
+          <w:ilvl w:val="0"/>
+          <w:numId w:val="1"/>
+        </w:numPr>
+        <w:ind w:left="720" w:hanging="360"/>
+      </w:pPr>
+      <w:r>
+        <w:rPr>
+          <w:rtl w:val="0"/>
+        </w:rPr>
+        <w:t xml:space="preserve">Created standardized vehicle language for use in multiple business units</w:t>
+      </w:r>
+    </w:p>
+    <w:p>
+      <w:pPr>
+        <w:numPr>
+          <w:ilvl w:val="0"/>
+          <w:numId w:val="1"/>
+        </w:numPr>
+        <w:ind w:left="720" w:hanging="360"/>
+      </w:pPr>
+      <w:r>
+        <w:rPr>
+          <w:rtl w:val="0"/>
+        </w:rPr>
+        <w:t xml:space="preserve">Created single point of ingestion, maintenance, and viewing for vehicle catalog data</w:t>
+      </w:r>
+    </w:p>
+    <w:p>
+      <w:pPr>
+        <w:numPr>
+          <w:ilvl w:val="0"/>
+          <w:numId w:val="1"/>
+        </w:numPr>
+        <w:ind w:left="720" w:hanging="360"/>
+      </w:pPr>
+      <w:r>
+        <w:rPr>
+          <w:rtl w:val="0"/>
+        </w:rPr>
+        <w:t xml:space="preserve">Simplified complicated configuration logic expressions by searching for tautologies, and removing unsatisfiable expressions using MinSAT</w:t>
+      </w:r>
+    </w:p>
+    <w:p>
+      <w:pPr>
+        <w:numPr>
+          <w:ilvl w:val="0"/>
+          <w:numId w:val="1"/>
+        </w:numPr>
+        <w:ind w:left="720" w:hanging="360"/>
+      </w:pPr>
+      <w:r>
+        <w:rPr>
+          <w:rtl w:val="0"/>
+        </w:rPr>
+        <w:t xml:space="preserve">Participated in RESTful API design with direct feedback from internal consumers</w:t>
+      </w:r>
+    </w:p>
+    <w:p>
+      <w:pPr>
+        <w:numPr>
+          <w:ilvl w:val="0"/>
+          <w:numId w:val="1"/>
+        </w:numPr>
+        <w:ind w:left="720" w:hanging="360"/>
+      </w:pPr>
+      <w:r>
+        <w:rPr>
+          <w:rtl w:val="0"/>
+        </w:rPr>
+        <w:t xml:space="preserve">Automated functional integration testing using localstack and CircleCI</w:t>
+      </w:r>
+    </w:p>
+    <w:p>
+      <w:pPr>
+        <w:numPr>
+          <w:ilvl w:val="0"/>
+          <w:numId w:val="1"/>
+        </w:numPr>
+        <w:ind w:left="720" w:hanging="360"/>
+        <w:rPr/>
+      </w:pPr>
+      <w:r>
+        <w:rPr>
+          <w:rtl w:val="0"/>
+        </w:rPr>
+        <w:t xml:space="preserve">Defined standards for documentation and code quality through pair programming and formalized code review processes</w:t>
+      </w:r>
+    </w:p>
+    <w:p>
+      <w:pPr>
+        <w:numPr>
+          <w:ilvl w:val="0"/>
+          <w:numId w:val="1"/>
+        </w:numPr>
+        <w:ind w:left="720" w:hanging="360"/>
+        <w:rPr/>
+      </w:pPr>
+      <w:r>
+        <w:rPr>
+          <w:rtl w:val="0"/>
+        </w:rPr>
+        <w:t xml:space="preserve">Participated in the design and implementation of infrastructure for managing cloud deployments using technologies such as Consul, Nomad, Terraform and Docker</w:t>
+      </w:r>
+    </w:p>
+    <w:p>
+      <w:pPr>
+        <w:numPr>
+          <w:ilvl w:val="0"/>
+          <w:numId w:val="1"/>
+        </w:numPr>
+        <w:ind w:left="720" w:hanging="360"/>
+      </w:pPr>
+      <w:r>
+        <w:rPr>
+          <w:rtl w:val="0"/>
+        </w:rPr>
+        <w:t xml:space="preserve">Installed monitoring and alerting to get increased visibility into key performance indicators using PagerDuty and DataDog metrics</w:t>
+      </w:r>
+    </w:p>
+    <w:p>
+      <w:pPr>
+        <w:pStyle w:val="Heading5"/>
+        <w:widowControl w:val="0"/>
+        <w:spacing w:after="100" w:lineRule="auto"/>
+        <w:rPr/>
+      </w:pPr>
+      <w:bookmarkStart w:colFirst="0" w:colLast="0" w:name="_le3jqiprrj1s" w:id="6"/>
+      <w:bookmarkEnd w:id="6"/>
       <w:r>
         <w:rPr>
           <w:rtl w:val="0"/>
@@ -943,8 +1154,8 @@
           <w:vertAlign w:val="baseline"/>
         </w:rPr>
       </w:pPr>
-      <w:bookmarkStart w:colFirst="0" w:colLast="0" w:name="_cbo3e9sjsa6" w:id="5"/>
-      <w:bookmarkEnd w:id="5"/>
+      <w:bookmarkStart w:colFirst="0" w:colLast="0" w:name="_cbo3e9sjsa6" w:id="7"/>
+      <w:bookmarkEnd w:id="7"/>
       <w:r>
         <w:rPr>
           <w:vertAlign w:val="baseline"/>
@@ -1105,6 +1316,29 @@
           <w:rtl w:val="0"/>
         </w:rPr>
         <w:t xml:space="preserve">Setup and administered servers for SVN, Bugzilla, Oracle Database and Weblogic</w:t>
+      </w:r>
+    </w:p>
+    <w:p>
+      <w:pPr>
+        <w:rPr/>
+      </w:pPr>
+      <w:r>
+        <w:br w:type="page"/>
+      </w:r>
+      <w:r>
+        <w:rPr>
+          <w:rtl w:val="0"/>
+        </w:rPr>
+      </w:r>
+    </w:p>
+    <w:p>
+      <w:pPr>
+        <w:rPr/>
+      </w:pPr>
+      <w:r>
+        <w:rPr>
+          <w:rtl w:val="0"/>
+        </w:rPr>
       </w:r>
     </w:p>
     <w:p>
@@ -1118,8 +1352,8 @@
           <w:szCs w:val="24"/>
         </w:rPr>
       </w:pPr>
-      <w:bookmarkStart w:colFirst="0" w:colLast="0" w:name="_endmyg5y7a67" w:id="6"/>
-      <w:bookmarkEnd w:id="6"/>
+      <w:bookmarkStart w:colFirst="0" w:colLast="0" w:name="_endmyg5y7a67" w:id="8"/>
+      <w:bookmarkEnd w:id="8"/>
       <w:r>
         <w:rPr>
           <w:rtl w:val="0"/>
@@ -1170,8 +1404,8 @@
               <w:spacing w:after="100" w:lineRule="auto"/>
               <w:rPr/>
             </w:pPr>
-            <w:bookmarkStart w:colFirst="0" w:colLast="0" w:name="_sfmm0zvgf7aj" w:id="7"/>
-            <w:bookmarkEnd w:id="7"/>
+            <w:bookmarkStart w:colFirst="0" w:colLast="0" w:name="_sfmm0zvgf7aj" w:id="9"/>
+            <w:bookmarkEnd w:id="9"/>
             <w:r>
               <w:rPr>
                 <w:rtl w:val="0"/>
@@ -1186,8 +1420,8 @@
               <w:spacing w:after="100" w:lineRule="auto"/>
               <w:rPr/>
             </w:pPr>
-            <w:bookmarkStart w:colFirst="0" w:colLast="0" w:name="_sfmm0zvgf7aj" w:id="7"/>
-            <w:bookmarkEnd w:id="7"/>
+            <w:bookmarkStart w:colFirst="0" w:colLast="0" w:name="_sfmm0zvgf7aj" w:id="9"/>
+            <w:bookmarkEnd w:id="9"/>
             <w:r>
               <w:rPr>
                 <w:rtl w:val="0"/>
@@ -1215,8 +1449,8 @@
               <w:jc w:val="right"/>
               <w:rPr/>
             </w:pPr>
-            <w:bookmarkStart w:colFirst="0" w:colLast="0" w:name="_84a6jfan6cjv" w:id="8"/>
-            <w:bookmarkEnd w:id="8"/>
+            <w:bookmarkStart w:colFirst="0" w:colLast="0" w:name="_84a6jfan6cjv" w:id="10"/>
+            <w:bookmarkEnd w:id="10"/>
             <w:r>
               <w:rPr>
                 <w:rtl w:val="0"/>
@@ -1281,8 +1515,8 @@
         <w:spacing w:after="100" w:lineRule="auto"/>
         <w:rPr/>
       </w:pPr>
-      <w:bookmarkStart w:colFirst="0" w:colLast="0" w:name="_drbllik7mfg7" w:id="9"/>
-      <w:bookmarkEnd w:id="9"/>
+      <w:bookmarkStart w:colFirst="0" w:colLast="0" w:name="_drbllik7mfg7" w:id="11"/>
+      <w:bookmarkEnd w:id="11"/>
       <w:r>
         <w:rPr>
           <w:rtl w:val="0"/>
@@ -1297,8 +1531,8 @@
         <w:spacing w:after="100" w:lineRule="auto"/>
         <w:rPr/>
       </w:pPr>
-      <w:bookmarkStart w:colFirst="0" w:colLast="0" w:name="_xwbkzquue4qh" w:id="10"/>
-      <w:bookmarkEnd w:id="10"/>
+      <w:bookmarkStart w:colFirst="0" w:colLast="0" w:name="_xwbkzquue4qh" w:id="12"/>
+      <w:bookmarkEnd w:id="12"/>
       <w:r>
         <w:rPr>
           <w:rtl w:val="0"/>
@@ -1388,8 +1622,8 @@
         <w:spacing w:after="100" w:lineRule="auto"/>
         <w:rPr/>
       </w:pPr>
-      <w:bookmarkStart w:colFirst="0" w:colLast="0" w:name="_hnwxnyi9e3oi" w:id="11"/>
-      <w:bookmarkEnd w:id="11"/>
+      <w:bookmarkStart w:colFirst="0" w:colLast="0" w:name="_hnwxnyi9e3oi" w:id="13"/>
+      <w:bookmarkEnd w:id="13"/>
       <w:r>
         <w:rPr>
           <w:rtl w:val="0"/>
@@ -1468,8 +1702,8 @@
           <w:vertAlign w:val="baseline"/>
         </w:rPr>
       </w:pPr>
-      <w:bookmarkStart w:colFirst="0" w:colLast="0" w:name="_hb93jqxhvh7b" w:id="12"/>
-      <w:bookmarkEnd w:id="12"/>
+      <w:bookmarkStart w:colFirst="0" w:colLast="0" w:name="_hb93jqxhvh7b" w:id="14"/>
+      <w:bookmarkEnd w:id="14"/>
       <w:r>
         <w:rPr>
           <w:vertAlign w:val="baseline"/>
@@ -1534,8 +1768,8 @@
       <w:jc w:val="center"/>
       <w:rPr/>
     </w:pPr>
-    <w:bookmarkStart w:colFirst="0" w:colLast="0" w:name="_osfmbraujnra" w:id="13"/>
-    <w:bookmarkEnd w:id="13"/>
+    <w:bookmarkStart w:colFirst="0" w:colLast="0" w:name="_osfmbraujnra" w:id="15"/>
+    <w:bookmarkEnd w:id="15"/>
     <w:r>
       <w:rPr>
         <w:rtl w:val="0"/>
@@ -1554,13 +1788,13 @@
       <w:jc w:val="center"/>
       <w:rPr/>
     </w:pPr>
-    <w:bookmarkStart w:colFirst="0" w:colLast="0" w:name="_kadbytvfgkou" w:id="14"/>
-    <w:bookmarkEnd w:id="14"/>
+    <w:bookmarkStart w:colFirst="0" w:colLast="0" w:name="_kadbytvfgkou" w:id="16"/>
+    <w:bookmarkEnd w:id="16"/>
     <w:r>
       <w:rPr>
         <w:rtl w:val="0"/>
       </w:rPr>
-      <w:t xml:space="preserve">Celina, TX 75009  (469)-263-7767 paettiea@gmail.com </w:t>
+      <w:t xml:space="preserve">Portland, Oregon  (469)-263-7767 paettiea@gmail.com </w:t>
     </w:r>
     <w:hyperlink r:id="rId1">
       <w:r>

</xml_diff>

<commit_message>
updating resume for Nike full time hire
</commit_message>
<xml_diff>
--- a/public/static/resume/resume-Andrew-Paettie.docx
+++ b/public/static/resume/resume-Andrew-Paettie.docx
@@ -21,7 +21,7 @@
           <w:vertAlign w:val="baseline"/>
           <w:rtl w:val="0"/>
         </w:rPr>
-        <w:t xml:space="preserve">I am a primarily back-end software engineer who is always on the lookout for opportunities to create and use innovative technologies to create scalable and maintainable applications. I </w:t>
+        <w:t xml:space="preserve">I </w:t>
       </w:r>
       <w:r>
         <w:rPr>
@@ -53,7 +53,7 @@
         <w:rPr>
           <w:rtl w:val="0"/>
         </w:rPr>
-        <w:t xml:space="preserve">Lately, I have been working day to day with Java and am also very knowledgeable in NodeJS and React JS.</w:t>
+        <w:t xml:space="preserve">I am a primarily back-end software engineer who is always on the lookout for opportunities to create and use innovative technologies to create scalable and maintainable applications. Lately, I have been working day to day with Java and am also very knowledgeable in NodeJS and React JS. </w:t>
       </w:r>
       <w:r>
         <w:rPr>
@@ -168,7 +168,7 @@
               <w:rPr>
                 <w:rtl w:val="0"/>
               </w:rPr>
-              <w:t xml:space="preserve">Java 8+(including J2EE, EJB, JSP, Spring, Spring-boot, Micronaut, Swing, and Android SDK), Kotlin, NodeJS (ES8+), Python 3, C# (.Net Core)</w:t>
+              <w:t xml:space="preserve">Java 8+ (including Swing, J2EE, Spring-boot, Micronaut and Android SDK), Kotlin, NodeJS (ES8+), Python 3, C# (.Net Core)</w:t>
             </w:r>
           </w:p>
         </w:tc>
@@ -239,7 +239,7 @@
               <w:rPr>
                 <w:rtl w:val="0"/>
               </w:rPr>
-              <w:t xml:space="preserve">Javascript (React, AngularJS, JQuery), HTML, CSS</w:t>
+              <w:t xml:space="preserve">Javascript (React, JQuery), HTML, CSS</w:t>
             </w:r>
           </w:p>
         </w:tc>
@@ -460,7 +460,7 @@
               <w:rPr>
                 <w:rtl w:val="0"/>
               </w:rPr>
-              <w:t xml:space="preserve">Git, SVN, AWS (SQS, S3, EC2, RDS, DynamoDB, Athena), Localstack, Nomad, Consul</w:t>
+              <w:t xml:space="preserve">Git, AWS (SQS, S3, EC2, RDS, DynamoDB, Athena, Lambda, API Gateway), Localstack, Nomad, Consul</w:t>
             </w:r>
           </w:p>
         </w:tc>
@@ -576,13 +576,87 @@
         <w:spacing w:after="100" w:lineRule="auto"/>
         <w:rPr/>
       </w:pPr>
-      <w:bookmarkStart w:colFirst="0" w:colLast="0" w:name="_wec8ax9mq1w7" w:id="2"/>
+      <w:bookmarkStart w:colFirst="0" w:colLast="0" w:name="_cv45gy7ck8b1" w:id="2"/>
       <w:bookmarkEnd w:id="2"/>
       <w:r>
         <w:rPr>
           <w:rtl w:val="0"/>
         </w:rPr>
-        <w:t xml:space="preserve">Senior Platform Engineer at Randstad (Aug 2019 - Present)</w:t>
+        <w:t xml:space="preserve">Senior Software Engineer at Nike (Mar 2021 - Present)</w:t>
+      </w:r>
+    </w:p>
+    <w:p>
+      <w:pPr>
+        <w:widowControl w:val="0"/>
+        <w:numPr>
+          <w:ilvl w:val="0"/>
+          <w:numId w:val="5"/>
+        </w:numPr>
+        <w:spacing w:after="0" w:afterAutospacing="0" w:lineRule="auto"/>
+        <w:ind w:left="720" w:hanging="360"/>
+        <w:rPr/>
+      </w:pPr>
+      <w:r>
+        <w:rPr>
+          <w:rtl w:val="0"/>
+        </w:rPr>
+        <w:t xml:space="preserve">Exercised chaos engineering tests in serverless AWS environment</w:t>
+      </w:r>
+    </w:p>
+    <w:p>
+      <w:pPr>
+        <w:widowControl w:val="0"/>
+        <w:numPr>
+          <w:ilvl w:val="0"/>
+          <w:numId w:val="5"/>
+        </w:numPr>
+        <w:spacing w:after="0" w:afterAutospacing="0" w:lineRule="auto"/>
+        <w:ind w:left="720" w:hanging="360"/>
+        <w:rPr>
+          <w:u w:val="none"/>
+        </w:rPr>
+      </w:pPr>
+      <w:r>
+        <w:rPr>
+          <w:rtl w:val="0"/>
+        </w:rPr>
+        <w:t xml:space="preserve">Administered modern Github enterprise instance</w:t>
+      </w:r>
+    </w:p>
+    <w:p>
+      <w:pPr>
+        <w:widowControl w:val="0"/>
+        <w:numPr>
+          <w:ilvl w:val="0"/>
+          <w:numId w:val="5"/>
+        </w:numPr>
+        <w:spacing w:after="100" w:lineRule="auto"/>
+        <w:ind w:left="720" w:hanging="360"/>
+        <w:rPr>
+          <w:u w:val="none"/>
+        </w:rPr>
+      </w:pPr>
+      <w:r>
+        <w:rPr>
+          <w:rtl w:val="0"/>
+        </w:rPr>
+        <w:t xml:space="preserve">Created platform for deploying services to China (aws-cn)</w:t>
+      </w:r>
+    </w:p>
+    <w:p>
+      <w:pPr>
+        <w:pStyle w:val="Heading3"/>
+        <w:widowControl w:val="0"/>
+        <w:spacing w:after="100" w:lineRule="auto"/>
+        <w:rPr/>
+      </w:pPr>
+      <w:bookmarkStart w:colFirst="0" w:colLast="0" w:name="_hz31tpjb1y5r" w:id="3"/>
+      <w:bookmarkEnd w:id="3"/>
+      <w:r>
+        <w:rPr>
+          <w:rtl w:val="0"/>
+        </w:rPr>
+        <w:t xml:space="preserve">Senior Platform Engineer at Randstad, Nike contract (Aug 2019 - Mar 2021)</w:t>
       </w:r>
     </w:p>
     <w:p>
@@ -592,8 +666,8 @@
         <w:spacing w:after="100" w:lineRule="auto"/>
         <w:rPr/>
       </w:pPr>
-      <w:bookmarkStart w:colFirst="0" w:colLast="0" w:name="_twmj39nvoy3x" w:id="3"/>
-      <w:bookmarkEnd w:id="3"/>
+      <w:bookmarkStart w:colFirst="0" w:colLast="0" w:name="_twmj39nvoy3x" w:id="4"/>
+      <w:bookmarkEnd w:id="4"/>
       <w:r>
         <w:rPr>
           <w:rtl w:val="0"/>
@@ -625,7 +699,7 @@
         <w:rPr>
           <w:rtl w:val="0"/>
         </w:rPr>
-        <w:t xml:space="preserve">Designed and implemented highly available APIs</w:t>
+        <w:t xml:space="preserve">Designed and implemented highly available and scalable APIs using both Java and Node.js</w:t>
       </w:r>
     </w:p>
     <w:p>
@@ -658,7 +732,7 @@
         <w:rPr>
           <w:rtl w:val="0"/>
         </w:rPr>
-        <w:t xml:space="preserve">Built blueprints for services based on various AWS lambda implementations</w:t>
+        <w:t xml:space="preserve">Built blueprints for services based on various AWS lambda implementations (e.g. micronaut)</w:t>
       </w:r>
     </w:p>
     <w:p>
@@ -688,7 +762,7 @@
         <w:rPr>
           <w:rtl w:val="0"/>
         </w:rPr>
-        <w:t xml:space="preserve">Identified and eliminated almost 10k of unnecessary monthly operational overhead</w:t>
+        <w:t xml:space="preserve">Identified and eliminated almost $10k of unnecessary monthly operational overhead</w:t>
       </w:r>
     </w:p>
     <w:p>
@@ -703,7 +777,7 @@
         <w:rPr>
           <w:rtl w:val="0"/>
         </w:rPr>
-        <w:t xml:space="preserve">Leading the initiative to build out the capability for multi-region active-active for the storeviews application</w:t>
+        <w:t xml:space="preserve">Implemented multi-region active-active HA strategy for critical business services</w:t>
       </w:r>
     </w:p>
     <w:p>
@@ -718,7 +792,7 @@
         <w:rPr>
           <w:rtl w:val="0"/>
         </w:rPr>
-        <w:t xml:space="preserve">Lead initiative to start developing applications using infrastructure as code (CloudFormation) deployed through a pipeline, leading to less mistakes when deploying applications and infrastructure</w:t>
+        <w:t xml:space="preserve">Lead initiative to start developing applications using infrastructure as code (CloudFormation)</w:t>
       </w:r>
     </w:p>
     <w:p>
@@ -763,8 +837,8 @@
           <w:vertAlign w:val="baseline"/>
         </w:rPr>
       </w:pPr>
-      <w:bookmarkStart w:colFirst="0" w:colLast="0" w:name="_ts3gdnwmq1o7" w:id="4"/>
-      <w:bookmarkEnd w:id="4"/>
+      <w:bookmarkStart w:colFirst="0" w:colLast="0" w:name="_ts3gdnwmq1o7" w:id="5"/>
+      <w:bookmarkEnd w:id="5"/>
       <w:r>
         <w:rPr>
           <w:vertAlign w:val="baseline"/>
@@ -793,8 +867,8 @@
         <w:spacing w:after="100" w:lineRule="auto"/>
         <w:rPr/>
       </w:pPr>
-      <w:bookmarkStart w:colFirst="0" w:colLast="0" w:name="_frs3pkcdocci" w:id="5"/>
-      <w:bookmarkEnd w:id="5"/>
+      <w:bookmarkStart w:colFirst="0" w:colLast="0" w:name="_frs3pkcdocci" w:id="6"/>
+      <w:bookmarkEnd w:id="6"/>
       <w:r>
         <w:rPr>
           <w:rtl w:val="0"/>
@@ -829,7 +903,7 @@
         <w:rPr>
           <w:rtl w:val="0"/>
         </w:rPr>
-        <w:t xml:space="preserve">Created standardized vehicle language for use in multiple business units</w:t>
+        <w:t xml:space="preserve">Designed standardized vehicle language for use in multiple business units</w:t>
       </w:r>
     </w:p>
     <w:p>
@@ -844,7 +918,7 @@
         <w:rPr>
           <w:rtl w:val="0"/>
         </w:rPr>
-        <w:t xml:space="preserve">Created single point of ingestion, maintenance, and viewing for vehicle catalog data</w:t>
+        <w:t xml:space="preserve">Participated in RESTful API design with direct feedback from internal consumers</w:t>
       </w:r>
     </w:p>
     <w:p>
@@ -859,22 +933,40 @@
         <w:rPr>
           <w:rtl w:val="0"/>
         </w:rPr>
+        <w:t xml:space="preserve">Created mono-repo microservices for data ETL using Postgres, Node.js, Docker</w:t>
+      </w:r>
+    </w:p>
+    <w:p>
+      <w:pPr>
+        <w:numPr>
+          <w:ilvl w:val="0"/>
+          <w:numId w:val="1"/>
+        </w:numPr>
+        <w:ind w:left="720" w:hanging="360"/>
+        <w:rPr>
+          <w:u w:val="none"/>
+        </w:rPr>
+      </w:pPr>
+      <w:r>
+        <w:rPr>
+          <w:rtl w:val="0"/>
+        </w:rPr>
+        <w:t xml:space="preserve">Load test systems guaranteeing continued operation under extreme load (up to 20k RPS)</w:t>
+      </w:r>
+    </w:p>
+    <w:p>
+      <w:pPr>
+        <w:numPr>
+          <w:ilvl w:val="0"/>
+          <w:numId w:val="1"/>
+        </w:numPr>
+        <w:ind w:left="720" w:hanging="360"/>
+      </w:pPr>
+      <w:r>
+        <w:rPr>
+          <w:rtl w:val="0"/>
+        </w:rPr>
         <w:t xml:space="preserve">Simplified complicated configuration logic expressions by searching for tautologies, and removing unsatisfiable expressions using MinSAT</w:t>
-      </w:r>
-    </w:p>
-    <w:p>
-      <w:pPr>
-        <w:numPr>
-          <w:ilvl w:val="0"/>
-          <w:numId w:val="1"/>
-        </w:numPr>
-        <w:ind w:left="720" w:hanging="360"/>
-      </w:pPr>
-      <w:r>
-        <w:rPr>
-          <w:rtl w:val="0"/>
-        </w:rPr>
-        <w:t xml:space="preserve">Participated in RESTful API design with direct feedback from internal consumers</w:t>
       </w:r>
     </w:p>
     <w:p>
@@ -946,8 +1038,8 @@
         <w:spacing w:after="100" w:lineRule="auto"/>
         <w:rPr/>
       </w:pPr>
-      <w:bookmarkStart w:colFirst="0" w:colLast="0" w:name="_le3jqiprrj1s" w:id="6"/>
-      <w:bookmarkEnd w:id="6"/>
+      <w:bookmarkStart w:colFirst="0" w:colLast="0" w:name="_le3jqiprrj1s" w:id="7"/>
+      <w:bookmarkEnd w:id="7"/>
       <w:r>
         <w:rPr>
           <w:rtl w:val="0"/>
@@ -1154,8 +1246,8 @@
           <w:vertAlign w:val="baseline"/>
         </w:rPr>
       </w:pPr>
-      <w:bookmarkStart w:colFirst="0" w:colLast="0" w:name="_cbo3e9sjsa6" w:id="7"/>
-      <w:bookmarkEnd w:id="7"/>
+      <w:bookmarkStart w:colFirst="0" w:colLast="0" w:name="_cbo3e9sjsa6" w:id="8"/>
+      <w:bookmarkEnd w:id="8"/>
       <w:r>
         <w:rPr>
           <w:vertAlign w:val="baseline"/>
@@ -1352,8 +1444,8 @@
           <w:szCs w:val="24"/>
         </w:rPr>
       </w:pPr>
-      <w:bookmarkStart w:colFirst="0" w:colLast="0" w:name="_endmyg5y7a67" w:id="8"/>
-      <w:bookmarkEnd w:id="8"/>
+      <w:bookmarkStart w:colFirst="0" w:colLast="0" w:name="_endmyg5y7a67" w:id="9"/>
+      <w:bookmarkEnd w:id="9"/>
       <w:r>
         <w:rPr>
           <w:rtl w:val="0"/>
@@ -1404,8 +1496,8 @@
               <w:spacing w:after="100" w:lineRule="auto"/>
               <w:rPr/>
             </w:pPr>
-            <w:bookmarkStart w:colFirst="0" w:colLast="0" w:name="_sfmm0zvgf7aj" w:id="9"/>
-            <w:bookmarkEnd w:id="9"/>
+            <w:bookmarkStart w:colFirst="0" w:colLast="0" w:name="_sfmm0zvgf7aj" w:id="10"/>
+            <w:bookmarkEnd w:id="10"/>
             <w:r>
               <w:rPr>
                 <w:rtl w:val="0"/>
@@ -1420,8 +1512,8 @@
               <w:spacing w:after="100" w:lineRule="auto"/>
               <w:rPr/>
             </w:pPr>
-            <w:bookmarkStart w:colFirst="0" w:colLast="0" w:name="_sfmm0zvgf7aj" w:id="9"/>
-            <w:bookmarkEnd w:id="9"/>
+            <w:bookmarkStart w:colFirst="0" w:colLast="0" w:name="_sfmm0zvgf7aj" w:id="10"/>
+            <w:bookmarkEnd w:id="10"/>
             <w:r>
               <w:rPr>
                 <w:rtl w:val="0"/>
@@ -1449,8 +1541,8 @@
               <w:jc w:val="right"/>
               <w:rPr/>
             </w:pPr>
-            <w:bookmarkStart w:colFirst="0" w:colLast="0" w:name="_84a6jfan6cjv" w:id="10"/>
-            <w:bookmarkEnd w:id="10"/>
+            <w:bookmarkStart w:colFirst="0" w:colLast="0" w:name="_84a6jfan6cjv" w:id="11"/>
+            <w:bookmarkEnd w:id="11"/>
             <w:r>
               <w:rPr>
                 <w:rtl w:val="0"/>
@@ -1465,7 +1557,7 @@
         <w:widowControl w:val="0"/>
         <w:numPr>
           <w:ilvl w:val="0"/>
-          <w:numId w:val="6"/>
+          <w:numId w:val="7"/>
         </w:numPr>
         <w:spacing w:after="0" w:afterAutospacing="0" w:lineRule="auto"/>
         <w:ind w:left="720" w:hanging="360"/>
@@ -1489,7 +1581,7 @@
         <w:widowControl w:val="0"/>
         <w:numPr>
           <w:ilvl w:val="0"/>
-          <w:numId w:val="6"/>
+          <w:numId w:val="7"/>
         </w:numPr>
         <w:spacing w:after="100" w:lineRule="auto"/>
         <w:ind w:left="720" w:hanging="360"/>
@@ -1515,8 +1607,8 @@
         <w:spacing w:after="100" w:lineRule="auto"/>
         <w:rPr/>
       </w:pPr>
-      <w:bookmarkStart w:colFirst="0" w:colLast="0" w:name="_drbllik7mfg7" w:id="11"/>
-      <w:bookmarkEnd w:id="11"/>
+      <w:bookmarkStart w:colFirst="0" w:colLast="0" w:name="_drbllik7mfg7" w:id="12"/>
+      <w:bookmarkEnd w:id="12"/>
       <w:r>
         <w:rPr>
           <w:rtl w:val="0"/>
@@ -1531,8 +1623,8 @@
         <w:spacing w:after="100" w:lineRule="auto"/>
         <w:rPr/>
       </w:pPr>
-      <w:bookmarkStart w:colFirst="0" w:colLast="0" w:name="_xwbkzquue4qh" w:id="12"/>
-      <w:bookmarkEnd w:id="12"/>
+      <w:bookmarkStart w:colFirst="0" w:colLast="0" w:name="_xwbkzquue4qh" w:id="13"/>
+      <w:bookmarkEnd w:id="13"/>
       <w:r>
         <w:rPr>
           <w:rtl w:val="0"/>
@@ -1544,7 +1636,7 @@
       <w:pPr>
         <w:numPr>
           <w:ilvl w:val="0"/>
-          <w:numId w:val="5"/>
+          <w:numId w:val="6"/>
         </w:numPr>
         <w:ind w:left="720" w:hanging="360"/>
         <w:rPr/>
@@ -1560,7 +1652,7 @@
       <w:pPr>
         <w:numPr>
           <w:ilvl w:val="0"/>
-          <w:numId w:val="5"/>
+          <w:numId w:val="6"/>
         </w:numPr>
         <w:ind w:left="720" w:hanging="360"/>
         <w:rPr/>
@@ -1576,7 +1668,7 @@
       <w:pPr>
         <w:numPr>
           <w:ilvl w:val="0"/>
-          <w:numId w:val="5"/>
+          <w:numId w:val="6"/>
         </w:numPr>
         <w:ind w:left="720" w:hanging="360"/>
         <w:rPr/>
@@ -1622,8 +1714,8 @@
         <w:spacing w:after="100" w:lineRule="auto"/>
         <w:rPr/>
       </w:pPr>
-      <w:bookmarkStart w:colFirst="0" w:colLast="0" w:name="_hnwxnyi9e3oi" w:id="13"/>
-      <w:bookmarkEnd w:id="13"/>
+      <w:bookmarkStart w:colFirst="0" w:colLast="0" w:name="_hnwxnyi9e3oi" w:id="14"/>
+      <w:bookmarkEnd w:id="14"/>
       <w:r>
         <w:rPr>
           <w:rtl w:val="0"/>
@@ -1635,7 +1727,7 @@
       <w:pPr>
         <w:numPr>
           <w:ilvl w:val="0"/>
-          <w:numId w:val="5"/>
+          <w:numId w:val="6"/>
         </w:numPr>
         <w:ind w:left="720" w:hanging="360"/>
         <w:rPr/>
@@ -1702,8 +1794,8 @@
           <w:vertAlign w:val="baseline"/>
         </w:rPr>
       </w:pPr>
-      <w:bookmarkStart w:colFirst="0" w:colLast="0" w:name="_hb93jqxhvh7b" w:id="14"/>
-      <w:bookmarkEnd w:id="14"/>
+      <w:bookmarkStart w:colFirst="0" w:colLast="0" w:name="_hb93jqxhvh7b" w:id="15"/>
+      <w:bookmarkEnd w:id="15"/>
       <w:r>
         <w:rPr>
           <w:vertAlign w:val="baseline"/>
@@ -1716,7 +1808,7 @@
       <w:headerReference r:id="rId6" w:type="default"/>
       <w:headerReference r:id="rId7" w:type="first"/>
       <w:footerReference r:id="rId8" w:type="first"/>
-      <w:pgSz w:h="15840" w:w="12240"/>
+      <w:pgSz w:h="15840" w:w="12240" w:orient="portrait"/>
       <w:pgMar w:bottom="1080" w:top="1080" w:left="1080" w:right="1080" w:header="0" w:footer="720"/>
       <w:pgNumType w:start="1"/>
       <w:titlePg w:val="1"/>
@@ -1768,8 +1860,8 @@
       <w:jc w:val="center"/>
       <w:rPr/>
     </w:pPr>
-    <w:bookmarkStart w:colFirst="0" w:colLast="0" w:name="_osfmbraujnra" w:id="15"/>
-    <w:bookmarkEnd w:id="15"/>
+    <w:bookmarkStart w:colFirst="0" w:colLast="0" w:name="_osfmbraujnra" w:id="16"/>
+    <w:bookmarkEnd w:id="16"/>
     <w:r>
       <w:rPr>
         <w:rtl w:val="0"/>
@@ -1788,13 +1880,13 @@
       <w:jc w:val="center"/>
       <w:rPr/>
     </w:pPr>
-    <w:bookmarkStart w:colFirst="0" w:colLast="0" w:name="_kadbytvfgkou" w:id="16"/>
-    <w:bookmarkEnd w:id="16"/>
+    <w:bookmarkStart w:colFirst="0" w:colLast="0" w:name="_kadbytvfgkou" w:id="17"/>
+    <w:bookmarkEnd w:id="17"/>
     <w:r>
       <w:rPr>
         <w:rtl w:val="0"/>
       </w:rPr>
-      <w:t xml:space="preserve">Portland, Oregon  (469)-263-7767 paettiea@gmail.com </w:t>
+      <w:t xml:space="preserve">Portland, Oregon    andrew.paettie@gmail.com      </w:t>
     </w:r>
     <w:hyperlink r:id="rId1">
       <w:r>
@@ -2368,6 +2460,116 @@
     </w:lvl>
   </w:abstractNum>
   <w:abstractNum w:abstractNumId="6">
+    <w:lvl w:ilvl="0">
+      <w:start w:val="1"/>
+      <w:numFmt w:val="bullet"/>
+      <w:lvlText w:val="●"/>
+      <w:lvlJc w:val="left"/>
+      <w:pPr>
+        <w:ind w:left="720" w:hanging="360"/>
+      </w:pPr>
+      <w:rPr>
+        <w:u w:val="none"/>
+      </w:rPr>
+    </w:lvl>
+    <w:lvl w:ilvl="1">
+      <w:start w:val="1"/>
+      <w:numFmt w:val="bullet"/>
+      <w:lvlText w:val="○"/>
+      <w:lvlJc w:val="left"/>
+      <w:pPr>
+        <w:ind w:left="1440" w:hanging="360"/>
+      </w:pPr>
+      <w:rPr>
+        <w:u w:val="none"/>
+      </w:rPr>
+    </w:lvl>
+    <w:lvl w:ilvl="2">
+      <w:start w:val="1"/>
+      <w:numFmt w:val="bullet"/>
+      <w:lvlText w:val="■"/>
+      <w:lvlJc w:val="left"/>
+      <w:pPr>
+        <w:ind w:left="2160" w:hanging="360"/>
+      </w:pPr>
+      <w:rPr>
+        <w:u w:val="none"/>
+      </w:rPr>
+    </w:lvl>
+    <w:lvl w:ilvl="3">
+      <w:start w:val="1"/>
+      <w:numFmt w:val="bullet"/>
+      <w:lvlText w:val="●"/>
+      <w:lvlJc w:val="left"/>
+      <w:pPr>
+        <w:ind w:left="2880" w:hanging="360"/>
+      </w:pPr>
+      <w:rPr>
+        <w:u w:val="none"/>
+      </w:rPr>
+    </w:lvl>
+    <w:lvl w:ilvl="4">
+      <w:start w:val="1"/>
+      <w:numFmt w:val="bullet"/>
+      <w:lvlText w:val="○"/>
+      <w:lvlJc w:val="left"/>
+      <w:pPr>
+        <w:ind w:left="3600" w:hanging="360"/>
+      </w:pPr>
+      <w:rPr>
+        <w:u w:val="none"/>
+      </w:rPr>
+    </w:lvl>
+    <w:lvl w:ilvl="5">
+      <w:start w:val="1"/>
+      <w:numFmt w:val="bullet"/>
+      <w:lvlText w:val="■"/>
+      <w:lvlJc w:val="left"/>
+      <w:pPr>
+        <w:ind w:left="4320" w:hanging="360"/>
+      </w:pPr>
+      <w:rPr>
+        <w:u w:val="none"/>
+      </w:rPr>
+    </w:lvl>
+    <w:lvl w:ilvl="6">
+      <w:start w:val="1"/>
+      <w:numFmt w:val="bullet"/>
+      <w:lvlText w:val="●"/>
+      <w:lvlJc w:val="left"/>
+      <w:pPr>
+        <w:ind w:left="5040" w:hanging="360"/>
+      </w:pPr>
+      <w:rPr>
+        <w:u w:val="none"/>
+      </w:rPr>
+    </w:lvl>
+    <w:lvl w:ilvl="7">
+      <w:start w:val="1"/>
+      <w:numFmt w:val="bullet"/>
+      <w:lvlText w:val="○"/>
+      <w:lvlJc w:val="left"/>
+      <w:pPr>
+        <w:ind w:left="5760" w:hanging="360"/>
+      </w:pPr>
+      <w:rPr>
+        <w:u w:val="none"/>
+      </w:rPr>
+    </w:lvl>
+    <w:lvl w:ilvl="8">
+      <w:start w:val="1"/>
+      <w:numFmt w:val="bullet"/>
+      <w:lvlText w:val="■"/>
+      <w:lvlJc w:val="left"/>
+      <w:pPr>
+        <w:ind w:left="6480" w:hanging="360"/>
+      </w:pPr>
+      <w:rPr>
+        <w:u w:val="none"/>
+      </w:rPr>
+    </w:lvl>
+  </w:abstractNum>
+  <w:abstractNum w:abstractNumId="7">
     <w:lvl w:ilvl="0">
       <w:start w:val="1"/>
       <w:numFmt w:val="bullet"/>
@@ -2494,6 +2696,9 @@
   </w:num>
   <w:num w:numId="6">
     <w:abstractNumId w:val="6"/>
+  </w:num>
+  <w:num w:numId="7">
+    <w:abstractNumId w:val="7"/>
   </w:num>
 </w:numbering>
 </file>

</xml_diff>

<commit_message>
2022-08 resume doc update
add Blue Origin stuff

prune some stuff to keep it at 2 pages
</commit_message>
<xml_diff>
--- a/public/static/resume/resume-Andrew-Paettie.docx
+++ b/public/static/resume/resume-Andrew-Paettie.docx
@@ -4,66 +4,8 @@
   <w:body>
     <w:p>
       <w:pPr>
-        <w:rPr>
-          <w:i w:val="0"/>
-          <w:smallCaps w:val="0"/>
-          <w:strike w:val="0"/>
-          <w:color w:val="000000"/>
-          <w:sz w:val="24"/>
-          <w:szCs w:val="24"/>
-          <w:u w:val="none"/>
-          <w:shd w:fill="auto" w:val="clear"/>
-          <w:vertAlign w:val="baseline"/>
-        </w:rPr>
-      </w:pPr>
-      <w:r>
-        <w:rPr>
-          <w:vertAlign w:val="baseline"/>
-          <w:rtl w:val="0"/>
-        </w:rPr>
-        <w:t xml:space="preserve">I </w:t>
-      </w:r>
-      <w:r>
-        <w:rPr>
-          <w:rtl w:val="0"/>
-        </w:rPr>
-        <w:t xml:space="preserve">like</w:t>
-      </w:r>
-      <w:r>
-        <w:rPr>
-          <w:vertAlign w:val="baseline"/>
-          <w:rtl w:val="0"/>
-        </w:rPr>
-        <w:t xml:space="preserve"> to build modern infrastructure which will be </w:t>
-      </w:r>
-      <w:r>
-        <w:rPr>
-          <w:rtl w:val="0"/>
-        </w:rPr>
-        <w:t xml:space="preserve">helping people</w:t>
-      </w:r>
-      <w:r>
-        <w:rPr>
-          <w:vertAlign w:val="baseline"/>
-          <w:rtl w:val="0"/>
-        </w:rPr>
-        <w:t xml:space="preserve"> for decades. </w:t>
-      </w:r>
-      <w:r>
-        <w:rPr>
-          <w:rtl w:val="0"/>
-        </w:rPr>
-        <w:t xml:space="preserve">I am a primarily back-end software engineer who is always on the lookout for opportunities to create and use innovative technologies to create scalable and maintainable applications. Lately, I have been working day to day with Java and am also very knowledgeable in NodeJS and React JS. Check out my website!</w:t>
-      </w:r>
-      <w:r>
-        <w:rPr>
-          <w:rtl w:val="0"/>
-        </w:rPr>
-      </w:r>
-    </w:p>
-    <w:p>
-      <w:pPr>
         <w:pStyle w:val="Heading2"/>
+        <w:pageBreakBefore w:val="0"/>
         <w:widowControl w:val="0"/>
         <w:spacing w:after="100" w:lineRule="auto"/>
         <w:rPr/>
@@ -122,6 +64,7 @@
             <w:pPr>
               <w:keepNext w:val="0"/>
               <w:keepLines w:val="0"/>
+              <w:pageBreakBefore w:val="0"/>
               <w:widowControl w:val="0"/>
               <w:pBdr>
                 <w:top w:space="0" w:sz="0" w:val="nil"/>
@@ -164,6 +107,7 @@
           </w:tcPr>
           <w:p>
             <w:pPr>
+              <w:pageBreakBefore w:val="0"/>
               <w:spacing w:after="0" w:before="0" w:line="240" w:lineRule="auto"/>
               <w:ind w:left="0" w:firstLine="0"/>
               <w:rPr/>
@@ -179,7 +123,7 @@
               <w:rPr>
                 <w:rtl w:val="0"/>
               </w:rPr>
-              <w:t xml:space="preserve"> - 4 years (microservices, monorepo, RESTful API design)</w:t>
+              <w:t xml:space="preserve"> - 4 years (microservices, monorepo, RESTful API design, ADRs)</w:t>
             </w:r>
             <w:r>
               <w:rPr>
@@ -218,6 +162,7 @@
           </w:p>
           <w:p>
             <w:pPr>
+              <w:pageBreakBefore w:val="0"/>
               <w:spacing w:after="0" w:before="0" w:line="240" w:lineRule="auto"/>
               <w:ind w:left="0" w:firstLine="0"/>
               <w:rPr/>
@@ -238,6 +183,7 @@
           </w:p>
           <w:p>
             <w:pPr>
+              <w:pageBreakBefore w:val="0"/>
               <w:spacing w:line="240" w:lineRule="auto"/>
               <w:rPr/>
             </w:pPr>
@@ -290,6 +236,7 @@
             <w:pPr>
               <w:keepNext w:val="0"/>
               <w:keepLines w:val="0"/>
+              <w:pageBreakBefore w:val="0"/>
               <w:widowControl w:val="0"/>
               <w:pBdr>
                 <w:top w:space="0" w:sz="0" w:val="nil"/>
@@ -332,6 +279,7 @@
           </w:tcPr>
           <w:p>
             <w:pPr>
+              <w:pageBreakBefore w:val="0"/>
               <w:spacing w:line="240" w:lineRule="auto"/>
               <w:rPr/>
             </w:pPr>
@@ -372,6 +320,7 @@
             <w:pPr>
               <w:keepNext w:val="0"/>
               <w:keepLines w:val="0"/>
+              <w:pageBreakBefore w:val="0"/>
               <w:widowControl w:val="0"/>
               <w:pBdr>
                 <w:top w:space="0" w:sz="0" w:val="nil"/>
@@ -414,6 +363,7 @@
           </w:tcPr>
           <w:p>
             <w:pPr>
+              <w:pageBreakBefore w:val="0"/>
               <w:widowControl w:val="0"/>
               <w:spacing w:after="100" w:lineRule="auto"/>
               <w:rPr/>
@@ -494,6 +444,7 @@
           </w:tcPr>
           <w:p>
             <w:pPr>
+              <w:pageBreakBefore w:val="0"/>
               <w:widowControl w:val="0"/>
               <w:spacing w:line="240" w:lineRule="auto"/>
               <w:rPr>
@@ -526,6 +477,7 @@
           </w:tcPr>
           <w:p>
             <w:pPr>
+              <w:pageBreakBefore w:val="0"/>
               <w:spacing w:after="100" w:line="240" w:lineRule="auto"/>
               <w:rPr/>
             </w:pPr>
@@ -610,7 +562,7 @@
               <w:rPr>
                 <w:rtl w:val="0"/>
               </w:rPr>
-              <w:t xml:space="preserve"> - 4 years (Feature flags, Canaries deployments)</w:t>
+              <w:t xml:space="preserve"> - 4 years (Feature flags, Canaried deployments)</w:t>
               <w:br w:type="textWrapping"/>
             </w:r>
             <w:r>
@@ -638,7 +590,21 @@
               <w:rPr>
                 <w:rtl w:val="0"/>
               </w:rPr>
-              <w:t xml:space="preserve"> - 3 years (ansible, puppet)</w:t>
+              <w:t xml:space="preserve"> - 3 years (ansible, puppet, yolo)</w:t>
+              <w:br w:type="textWrapping"/>
+            </w:r>
+            <w:r>
+              <w:rPr>
+                <w:b w:val="1"/>
+                <w:rtl w:val="0"/>
+              </w:rPr>
+              <w:t xml:space="preserve">Linux</w:t>
+            </w:r>
+            <w:r>
+              <w:rPr>
+                <w:rtl w:val="0"/>
+              </w:rPr>
+              <w:t xml:space="preserve"> - ~20 years (using it, not kernel dev. Ubuntu is current favorite distro)</w:t>
             </w:r>
           </w:p>
         </w:tc>
@@ -663,6 +629,7 @@
             <w:pPr>
               <w:keepNext w:val="0"/>
               <w:keepLines w:val="0"/>
+              <w:pageBreakBefore w:val="0"/>
               <w:widowControl w:val="0"/>
               <w:pBdr>
                 <w:top w:space="0" w:sz="0" w:val="nil"/>
@@ -705,6 +672,7 @@
           </w:tcPr>
           <w:p>
             <w:pPr>
+              <w:pageBreakBefore w:val="0"/>
               <w:spacing w:after="0" w:before="0" w:line="240" w:lineRule="auto"/>
               <w:ind w:left="0" w:firstLine="0"/>
               <w:rPr/>
@@ -718,6 +686,7 @@
           </w:p>
           <w:p>
             <w:pPr>
+              <w:pageBreakBefore w:val="0"/>
               <w:spacing w:after="0" w:before="0" w:line="240" w:lineRule="auto"/>
               <w:ind w:left="0" w:firstLine="0"/>
               <w:rPr/>
@@ -726,7 +695,7 @@
               <w:rPr>
                 <w:rtl w:val="0"/>
               </w:rPr>
-              <w:t xml:space="preserve">Absolutely love analyzing and testing systems to find inefficiencies and faults.</w:t>
+              <w:t xml:space="preserve">Love analyzing, testing, and automating systems that help other people.</w:t>
             </w:r>
           </w:p>
         </w:tc>
@@ -735,6 +704,7 @@
     <w:p>
       <w:pPr>
         <w:pStyle w:val="Heading2"/>
+        <w:pageBreakBefore w:val="0"/>
         <w:widowControl w:val="0"/>
         <w:spacing w:after="100" w:lineRule="auto"/>
         <w:rPr>
@@ -754,6 +724,7 @@
     <w:p>
       <w:pPr>
         <w:pStyle w:val="Heading3"/>
+        <w:pageBreakBefore w:val="0"/>
         <w:widowControl w:val="0"/>
         <w:spacing w:after="100" w:lineRule="auto"/>
         <w:rPr/>
@@ -764,15 +735,172 @@
         <w:rPr>
           <w:rtl w:val="0"/>
         </w:rPr>
-        <w:t xml:space="preserve">Senior Software Engineer at Nike (Mar 2021 - Present)</w:t>
-      </w:r>
-    </w:p>
-    <w:p>
-      <w:pPr>
+        <w:t xml:space="preserve">Site Reliability Engineer at Blue Origin (Oct 2021 - Present)</w:t>
+      </w:r>
+    </w:p>
+    <w:p>
+      <w:pPr>
+        <w:numPr>
+          <w:ilvl w:val="0"/>
+          <w:numId w:val="3"/>
+        </w:numPr>
+        <w:ind w:left="720" w:hanging="360"/>
+        <w:rPr>
+          <w:u w:val="none"/>
+        </w:rPr>
+      </w:pPr>
+      <w:r>
+        <w:rPr>
+          <w:rtl w:val="0"/>
+        </w:rPr>
+        <w:t xml:space="preserve">Stabilize key developer tooling Gitlab, Artifactory through infrastructure right sizing</w:t>
+      </w:r>
+    </w:p>
+    <w:p>
+      <w:pPr>
+        <w:numPr>
+          <w:ilvl w:val="0"/>
+          <w:numId w:val="3"/>
+        </w:numPr>
+        <w:ind w:left="720" w:hanging="360"/>
+        <w:rPr>
+          <w:u w:val="none"/>
+        </w:rPr>
+      </w:pPr>
+      <w:r>
+        <w:rPr>
+          <w:rtl w:val="0"/>
+        </w:rPr>
+        <w:t xml:space="preserve">Develop scheduled maintenance process with several key wins, e.g. 90%+ reduction in vulnerability remediation time while maintaining 99.99%+ uptime</w:t>
+      </w:r>
+    </w:p>
+    <w:p>
+      <w:pPr>
+        <w:numPr>
+          <w:ilvl w:val="0"/>
+          <w:numId w:val="3"/>
+        </w:numPr>
+        <w:ind w:left="720" w:hanging="360"/>
+        <w:rPr>
+          <w:u w:val="none"/>
+        </w:rPr>
+      </w:pPr>
+      <w:r>
+        <w:rPr>
+          <w:rtl w:val="0"/>
+        </w:rPr>
+        <w:t xml:space="preserve">Develop targeted performance improvements for key CI pipelines, saving upwards of $2M/year</w:t>
+      </w:r>
+    </w:p>
+    <w:p>
+      <w:pPr>
+        <w:numPr>
+          <w:ilvl w:val="0"/>
+          <w:numId w:val="3"/>
+        </w:numPr>
+        <w:ind w:left="720" w:hanging="360"/>
+        <w:rPr>
+          <w:u w:val="none"/>
+        </w:rPr>
+      </w:pPr>
+      <w:r>
+        <w:rPr>
+          <w:rtl w:val="0"/>
+        </w:rPr>
+        <w:t xml:space="preserve">Provide consultation daily to other engineers for engineering areas I specialize in</w:t>
+      </w:r>
+    </w:p>
+    <w:p>
+      <w:pPr>
+        <w:numPr>
+          <w:ilvl w:val="0"/>
+          <w:numId w:val="3"/>
+        </w:numPr>
+        <w:ind w:left="720" w:hanging="360"/>
+        <w:rPr>
+          <w:u w:val="none"/>
+        </w:rPr>
+      </w:pPr>
+      <w:r>
+        <w:rPr>
+          <w:rtl w:val="0"/>
+        </w:rPr>
+        <w:t xml:space="preserve">ISO-27001/CMMC/FIPS compliance requirements gathering and implementation</w:t>
+      </w:r>
+    </w:p>
+    <w:p>
+      <w:pPr>
+        <w:numPr>
+          <w:ilvl w:val="0"/>
+          <w:numId w:val="3"/>
+        </w:numPr>
+        <w:ind w:left="720" w:hanging="360"/>
+        <w:rPr>
+          <w:u w:val="none"/>
+        </w:rPr>
+      </w:pPr>
+      <w:r>
+        <w:rPr>
+          <w:rtl w:val="0"/>
+        </w:rPr>
+        <w:t xml:space="preserve">Project management and roadmap development</w:t>
+      </w:r>
+    </w:p>
+    <w:p>
+      <w:pPr>
+        <w:pStyle w:val="Heading3"/>
+        <w:pageBreakBefore w:val="0"/>
         <w:widowControl w:val="0"/>
-        <w:numPr>
-          <w:ilvl w:val="0"/>
-          <w:numId w:val="3"/>
+        <w:spacing w:after="100" w:lineRule="auto"/>
+        <w:rPr>
+          <w:sz w:val="26"/>
+          <w:szCs w:val="26"/>
+        </w:rPr>
+      </w:pPr>
+      <w:bookmarkStart w:colFirst="0" w:colLast="0" w:name="_kvgak9pxmnmo" w:id="3"/>
+      <w:bookmarkEnd w:id="3"/>
+      <w:r>
+        <w:rPr>
+          <w:rtl w:val="0"/>
+        </w:rPr>
+        <w:t xml:space="preserve">Senior Software Engineer at Nike </w:t>
+      </w:r>
+      <w:r>
+        <w:rPr>
+          <w:sz w:val="26"/>
+          <w:szCs w:val="26"/>
+          <w:rtl w:val="0"/>
+        </w:rPr>
+        <w:t xml:space="preserve">(Aug 2019 - Aug 2021)</w:t>
+      </w:r>
+    </w:p>
+    <w:p>
+      <w:pPr>
+        <w:pStyle w:val="Heading5"/>
+        <w:rPr/>
+      </w:pPr>
+      <w:bookmarkStart w:colFirst="0" w:colLast="0" w:name="_syd8eom6i3rn" w:id="4"/>
+      <w:bookmarkEnd w:id="4"/>
+      <w:r>
+        <w:rPr>
+          <w:rtl w:val="0"/>
+        </w:rPr>
+        <w:t xml:space="preserve">    </w:t>
+      </w:r>
+      <w:r>
+        <w:rPr>
+          <w:rtl w:val="0"/>
+        </w:rPr>
+        <w:t xml:space="preserve">Global Payment Team - FTE (Mar 2021 - Present)</w:t>
+      </w:r>
+    </w:p>
+    <w:p>
+      <w:pPr>
+        <w:pageBreakBefore w:val="0"/>
+        <w:widowControl w:val="0"/>
+        <w:numPr>
+          <w:ilvl w:val="0"/>
+          <w:numId w:val="4"/>
         </w:numPr>
         <w:spacing w:after="0" w:afterAutospacing="0" w:lineRule="auto"/>
         <w:ind w:left="720" w:hanging="360"/>
@@ -782,15 +910,16 @@
         <w:rPr>
           <w:rtl w:val="0"/>
         </w:rPr>
-        <w:t xml:space="preserve">Design and implement several large scale cloud payment services</w:t>
-      </w:r>
-    </w:p>
-    <w:p>
-      <w:pPr>
+        <w:t xml:space="preserve">Design and implement several large scale, multi-region cloud payment services</w:t>
+      </w:r>
+    </w:p>
+    <w:p>
+      <w:pPr>
+        <w:pageBreakBefore w:val="0"/>
         <w:widowControl w:val="0"/>
         <w:numPr>
           <w:ilvl w:val="0"/>
-          <w:numId w:val="3"/>
+          <w:numId w:val="4"/>
         </w:numPr>
         <w:spacing w:after="0" w:afterAutospacing="0" w:lineRule="auto"/>
         <w:ind w:left="720" w:hanging="360"/>
@@ -805,10 +934,11 @@
     </w:p>
     <w:p>
       <w:pPr>
+        <w:pageBreakBefore w:val="0"/>
         <w:widowControl w:val="0"/>
         <w:numPr>
           <w:ilvl w:val="0"/>
-          <w:numId w:val="3"/>
+          <w:numId w:val="4"/>
         </w:numPr>
         <w:spacing w:after="0" w:afterAutospacing="0" w:lineRule="auto"/>
         <w:ind w:left="720" w:hanging="360"/>
@@ -820,15 +950,16 @@
         <w:rPr>
           <w:rtl w:val="0"/>
         </w:rPr>
-        <w:t xml:space="preserve">Administer modern Github enterprise instance</w:t>
-      </w:r>
-    </w:p>
-    <w:p>
-      <w:pPr>
+        <w:t xml:space="preserve">Create platform for deploying services to China (aws-cn)</w:t>
+      </w:r>
+    </w:p>
+    <w:p>
+      <w:pPr>
+        <w:pageBreakBefore w:val="0"/>
         <w:widowControl w:val="0"/>
         <w:numPr>
           <w:ilvl w:val="0"/>
-          <w:numId w:val="3"/>
+          <w:numId w:val="4"/>
         </w:numPr>
         <w:spacing w:after="100" w:lineRule="auto"/>
         <w:ind w:left="720" w:hanging="360"/>
@@ -840,23 +971,110 @@
         <w:rPr>
           <w:rtl w:val="0"/>
         </w:rPr>
-        <w:t xml:space="preserve">Create platform for deploying services to China (aws-cn)</w:t>
-      </w:r>
-    </w:p>
-    <w:p>
-      <w:pPr>
-        <w:pStyle w:val="Heading3"/>
+        <w:t xml:space="preserve">Security hardening</w:t>
+      </w:r>
+    </w:p>
+    <w:p>
+      <w:pPr>
+        <w:pStyle w:val="Heading5"/>
+        <w:pageBreakBefore w:val="0"/>
         <w:widowControl w:val="0"/>
         <w:spacing w:after="100" w:lineRule="auto"/>
         <w:rPr/>
       </w:pPr>
-      <w:bookmarkStart w:colFirst="0" w:colLast="0" w:name="_hz31tpjb1y5r" w:id="3"/>
-      <w:bookmarkEnd w:id="3"/>
-      <w:r>
-        <w:rPr>
-          <w:rtl w:val="0"/>
-        </w:rPr>
-        <w:t xml:space="preserve">Senior Platform Engineer at Randstad, Nike contract (Aug 2019 - Mar 2021)</w:t>
+      <w:bookmarkStart w:colFirst="0" w:colLast="0" w:name="_twmj39nvoy3x" w:id="5"/>
+      <w:bookmarkEnd w:id="5"/>
+      <w:r>
+        <w:rPr>
+          <w:rtl w:val="0"/>
+        </w:rPr>
+        <w:t xml:space="preserve">    Global Payment Team Lead [Contract through Randstad] (Mar 2020 - Mar 2021)</w:t>
+      </w:r>
+    </w:p>
+    <w:p>
+      <w:pPr>
+        <w:pageBreakBefore w:val="0"/>
+        <w:numPr>
+          <w:ilvl w:val="0"/>
+          <w:numId w:val="1"/>
+        </w:numPr>
+        <w:ind w:left="720" w:hanging="360"/>
+      </w:pPr>
+      <w:r>
+        <w:rPr>
+          <w:rtl w:val="0"/>
+        </w:rPr>
+        <w:t xml:space="preserve">Design and implement highly available and scalable APIs using both Java and Node.js</w:t>
+      </w:r>
+    </w:p>
+    <w:p>
+      <w:pPr>
+        <w:pageBreakBefore w:val="0"/>
+        <w:numPr>
+          <w:ilvl w:val="0"/>
+          <w:numId w:val="1"/>
+        </w:numPr>
+        <w:ind w:left="720" w:hanging="360"/>
+        <w:rPr>
+          <w:u w:val="none"/>
+        </w:rPr>
+      </w:pPr>
+      <w:r>
+        <w:rPr>
+          <w:rtl w:val="0"/>
+        </w:rPr>
+        <w:t xml:space="preserve">Implement layered testing including unit tests, integration tests, and behavioral acceptance tests</w:t>
+      </w:r>
+    </w:p>
+    <w:p>
+      <w:pPr>
+        <w:pageBreakBefore w:val="0"/>
+        <w:numPr>
+          <w:ilvl w:val="0"/>
+          <w:numId w:val="1"/>
+        </w:numPr>
+        <w:ind w:left="720" w:hanging="360"/>
+      </w:pPr>
+      <w:r>
+        <w:rPr>
+          <w:rtl w:val="0"/>
+        </w:rPr>
+        <w:t xml:space="preserve">Build architectural blueprints for microservices</w:t>
+      </w:r>
+    </w:p>
+    <w:p>
+      <w:pPr>
+        <w:pageBreakBefore w:val="0"/>
+        <w:numPr>
+          <w:ilvl w:val="0"/>
+          <w:numId w:val="1"/>
+        </w:numPr>
+        <w:ind w:left="720" w:hanging="360"/>
+      </w:pPr>
+      <w:r>
+        <w:rPr>
+          <w:rtl w:val="0"/>
+        </w:rPr>
+        <w:t xml:space="preserve">Spearheaded safe deployments for lambda via AWS's canaried traffic shifting provided by SAM</w:t>
+      </w:r>
+    </w:p>
+    <w:p>
+      <w:pPr>
+        <w:pageBreakBefore w:val="0"/>
+        <w:numPr>
+          <w:ilvl w:val="0"/>
+          <w:numId w:val="1"/>
+        </w:numPr>
+        <w:ind w:left="720" w:hanging="360"/>
+        <w:rPr>
+          <w:u w:val="none"/>
+        </w:rPr>
+      </w:pPr>
+      <w:r>
+        <w:rPr>
+          <w:rtl w:val="0"/>
+        </w:rPr>
+        <w:t xml:space="preserve">Provide mentorship for more junior engineers using tools like pair programming</w:t>
       </w:r>
     </w:p>
     <w:p>
@@ -866,25 +1084,13 @@
         <w:spacing w:after="100" w:lineRule="auto"/>
         <w:rPr/>
       </w:pPr>
-      <w:bookmarkStart w:colFirst="0" w:colLast="0" w:name="_twmj39nvoy3x" w:id="4"/>
-      <w:bookmarkEnd w:id="4"/>
-      <w:r>
-        <w:rPr>
-          <w:rtl w:val="0"/>
-        </w:rPr>
-        <w:t xml:space="preserve">   Onsite at Nike (</w:t>
-      </w:r>
-      <w:r>
-        <w:rPr>
-          <w:rtl w:val="0"/>
-        </w:rPr>
-        <w:t xml:space="preserve">Aug 2019 - Present</w:t>
-      </w:r>
-      <w:r>
-        <w:rPr>
-          <w:rtl w:val="0"/>
-        </w:rPr>
-        <w:t xml:space="preserve">)</w:t>
+      <w:bookmarkStart w:colFirst="0" w:colLast="0" w:name="_v2quzqfz0ty3" w:id="6"/>
+      <w:bookmarkEnd w:id="6"/>
+      <w:r>
+        <w:rPr>
+          <w:rtl w:val="0"/>
+        </w:rPr>
+        <w:t xml:space="preserve">    Retail Services Team [Contract through Randstad] (Aug 2019 - Mar 2020)</w:t>
       </w:r>
     </w:p>
     <w:p>
@@ -899,7 +1105,7 @@
         <w:rPr>
           <w:rtl w:val="0"/>
         </w:rPr>
-        <w:t xml:space="preserve">Design and implement highly available and scalable APIs using both Java and Node.js</w:t>
+        <w:t xml:space="preserve">Implemented multi-region active-active HA strategy for critical business services</w:t>
       </w:r>
     </w:p>
     <w:p>
@@ -909,54 +1115,6 @@
           <w:numId w:val="1"/>
         </w:numPr>
         <w:ind w:left="720" w:hanging="360"/>
-        <w:rPr>
-          <w:u w:val="none"/>
-        </w:rPr>
-      </w:pPr>
-      <w:r>
-        <w:rPr>
-          <w:rtl w:val="0"/>
-        </w:rPr>
-        <w:t xml:space="preserve">Implement layered testing including unit tests, integration tests, and behavioral acceptance tests</w:t>
-      </w:r>
-    </w:p>
-    <w:p>
-      <w:pPr>
-        <w:numPr>
-          <w:ilvl w:val="0"/>
-          <w:numId w:val="1"/>
-        </w:numPr>
-        <w:ind w:left="720" w:hanging="360"/>
-      </w:pPr>
-      <w:r>
-        <w:rPr>
-          <w:rtl w:val="0"/>
-        </w:rPr>
-        <w:t xml:space="preserve">Built blueprints for services based on various AWS lambda implementations (e.g. micronaut)</w:t>
-      </w:r>
-    </w:p>
-    <w:p>
-      <w:pPr>
-        <w:numPr>
-          <w:ilvl w:val="0"/>
-          <w:numId w:val="1"/>
-        </w:numPr>
-        <w:ind w:left="720" w:hanging="360"/>
-      </w:pPr>
-      <w:r>
-        <w:rPr>
-          <w:rtl w:val="0"/>
-        </w:rPr>
-        <w:t xml:space="preserve">Spearheaded safe deployments for lambda via AWS's canaried traffic shifting provided by SAM.</w:t>
-      </w:r>
-    </w:p>
-    <w:p>
-      <w:pPr>
-        <w:numPr>
-          <w:ilvl w:val="0"/>
-          <w:numId w:val="1"/>
-        </w:numPr>
-        <w:ind w:left="720" w:hanging="360"/>
       </w:pPr>
       <w:r>
         <w:rPr>
@@ -967,93 +1125,65 @@
     </w:p>
     <w:p>
       <w:pPr>
-        <w:numPr>
-          <w:ilvl w:val="0"/>
-          <w:numId w:val="1"/>
-        </w:numPr>
-        <w:ind w:left="720" w:hanging="360"/>
-      </w:pPr>
-      <w:r>
-        <w:rPr>
-          <w:rtl w:val="0"/>
-        </w:rPr>
-        <w:t xml:space="preserve">Implemented multi-region active-active HA strategy for critical business services</w:t>
-      </w:r>
-    </w:p>
-    <w:p>
-      <w:pPr>
-        <w:numPr>
-          <w:ilvl w:val="0"/>
-          <w:numId w:val="1"/>
-        </w:numPr>
-        <w:ind w:left="720" w:hanging="360"/>
-      </w:pPr>
-      <w:r>
-        <w:rPr>
-          <w:rtl w:val="0"/>
-        </w:rPr>
-        <w:t xml:space="preserve">Lead initiative to start developing applications using infrastructure as code (CloudFormation)</w:t>
-      </w:r>
-    </w:p>
-    <w:p>
-      <w:pPr>
-        <w:numPr>
-          <w:ilvl w:val="0"/>
-          <w:numId w:val="1"/>
-        </w:numPr>
-        <w:ind w:left="720" w:hanging="360"/>
-      </w:pPr>
-      <w:r>
-        <w:rPr>
-          <w:rtl w:val="0"/>
-        </w:rPr>
-        <w:t xml:space="preserve">Review other engineers’ work, including code review, test engineering and implementation</w:t>
-      </w:r>
-    </w:p>
-    <w:p>
-      <w:pPr>
-        <w:numPr>
-          <w:ilvl w:val="0"/>
-          <w:numId w:val="1"/>
-        </w:numPr>
-        <w:ind w:left="720" w:hanging="360"/>
-        <w:rPr>
-          <w:u w:val="none"/>
-        </w:rPr>
-      </w:pPr>
-      <w:r>
-        <w:rPr>
-          <w:rtl w:val="0"/>
-        </w:rPr>
-        <w:t xml:space="preserve">Respond to production incidents in an on-call capacity</w:t>
-      </w:r>
-    </w:p>
-    <w:p>
-      <w:pPr>
         <w:pStyle w:val="Heading3"/>
+        <w:pageBreakBefore w:val="0"/>
         <w:widowControl w:val="0"/>
         <w:spacing w:after="100" w:lineRule="auto"/>
         <w:rPr>
+          <w:sz w:val="26"/>
+          <w:szCs w:val="26"/>
           <w:vertAlign w:val="baseline"/>
         </w:rPr>
       </w:pPr>
-      <w:bookmarkStart w:colFirst="0" w:colLast="0" w:name="_ts3gdnwmq1o7" w:id="5"/>
-      <w:bookmarkEnd w:id="5"/>
+      <w:bookmarkStart w:colFirst="0" w:colLast="0" w:name="_ts3gdnwmq1o7" w:id="7"/>
+      <w:bookmarkEnd w:id="7"/>
+      <w:r>
+        <w:rPr>
+          <w:rtl w:val="0"/>
+        </w:rPr>
+        <w:t xml:space="preserve">S</w:t>
+      </w:r>
       <w:r>
         <w:rPr>
           <w:vertAlign w:val="baseline"/>
           <w:rtl w:val="0"/>
         </w:rPr>
-        <w:t xml:space="preserve">Software Engineer/Tech Lead at Cox Automotive (May 2015 – </w:t>
-      </w:r>
-      <w:r>
-        <w:rPr>
+        <w:t xml:space="preserve">oftware Engineer</w:t>
+      </w:r>
+      <w:r>
+        <w:rPr>
+          <w:rtl w:val="0"/>
+        </w:rPr>
+        <w:t xml:space="preserve"> -&gt; </w:t>
+      </w:r>
+      <w:r>
+        <w:rPr>
+          <w:vertAlign w:val="baseline"/>
+          <w:rtl w:val="0"/>
+        </w:rPr>
+        <w:t xml:space="preserve">Tech Lead at Cox Automotive </w:t>
+      </w:r>
+      <w:r>
+        <w:rPr>
+          <w:sz w:val="26"/>
+          <w:szCs w:val="26"/>
+          <w:vertAlign w:val="baseline"/>
+          <w:rtl w:val="0"/>
+        </w:rPr>
+        <w:t xml:space="preserve">(May 2015 – </w:t>
+      </w:r>
+      <w:r>
+        <w:rPr>
+          <w:sz w:val="26"/>
+          <w:szCs w:val="26"/>
           <w:rtl w:val="0"/>
         </w:rPr>
         <w:t xml:space="preserve">Aug 2019</w:t>
       </w:r>
       <w:r>
         <w:rPr>
+          <w:sz w:val="26"/>
+          <w:szCs w:val="26"/>
           <w:vertAlign w:val="baseline"/>
           <w:rtl w:val="0"/>
         </w:rPr>
@@ -1063,12 +1193,13 @@
     <w:p>
       <w:pPr>
         <w:pStyle w:val="Heading5"/>
+        <w:pageBreakBefore w:val="0"/>
         <w:widowControl w:val="0"/>
         <w:spacing w:after="100" w:lineRule="auto"/>
         <w:rPr/>
       </w:pPr>
-      <w:bookmarkStart w:colFirst="0" w:colLast="0" w:name="_frs3pkcdocci" w:id="6"/>
-      <w:bookmarkEnd w:id="6"/>
+      <w:bookmarkStart w:colFirst="0" w:colLast="0" w:name="_frs3pkcdocci" w:id="8"/>
+      <w:bookmarkEnd w:id="8"/>
       <w:r>
         <w:rPr>
           <w:rtl w:val="0"/>
@@ -1078,6 +1209,7 @@
     </w:p>
     <w:p>
       <w:pPr>
+        <w:pageBreakBefore w:val="0"/>
         <w:numPr>
           <w:ilvl w:val="0"/>
           <w:numId w:val="1"/>
@@ -1088,11 +1220,12 @@
         <w:rPr>
           <w:rtl w:val="0"/>
         </w:rPr>
-        <w:t xml:space="preserve">Acted as technical lead, driving technology and architectural decisions</w:t>
-      </w:r>
-    </w:p>
-    <w:p>
-      <w:pPr>
+        <w:t xml:space="preserve">Designed standardized vehicle language for use in multiple business units</w:t>
+      </w:r>
+    </w:p>
+    <w:p>
+      <w:pPr>
+        <w:pageBreakBefore w:val="0"/>
         <w:numPr>
           <w:ilvl w:val="0"/>
           <w:numId w:val="1"/>
@@ -1103,11 +1236,12 @@
         <w:rPr>
           <w:rtl w:val="0"/>
         </w:rPr>
-        <w:t xml:space="preserve">Designed standardized vehicle language for use in multiple business units</w:t>
-      </w:r>
-    </w:p>
-    <w:p>
-      <w:pPr>
+        <w:t xml:space="preserve">Participated in RESTful API design with direct feedback from internal consumers</w:t>
+      </w:r>
+    </w:p>
+    <w:p>
+      <w:pPr>
+        <w:pageBreakBefore w:val="0"/>
         <w:numPr>
           <w:ilvl w:val="0"/>
           <w:numId w:val="1"/>
@@ -1118,44 +1252,47 @@
         <w:rPr>
           <w:rtl w:val="0"/>
         </w:rPr>
-        <w:t xml:space="preserve">Participated in RESTful API design with direct feedback from internal consumers</w:t>
-      </w:r>
-    </w:p>
-    <w:p>
-      <w:pPr>
+        <w:t xml:space="preserve">Created mono-repo microservices for data ETL using Postgres, Node.js, Docker</w:t>
+      </w:r>
+    </w:p>
+    <w:p>
+      <w:pPr>
+        <w:pageBreakBefore w:val="0"/>
         <w:numPr>
           <w:ilvl w:val="0"/>
           <w:numId w:val="1"/>
         </w:numPr>
         <w:ind w:left="720" w:hanging="360"/>
-      </w:pPr>
-      <w:r>
-        <w:rPr>
-          <w:rtl w:val="0"/>
-        </w:rPr>
-        <w:t xml:space="preserve">Created mono-repo microservices for data ETL using Postgres, Node.js, Docker</w:t>
-      </w:r>
-    </w:p>
-    <w:p>
-      <w:pPr>
+        <w:rPr>
+          <w:u w:val="none"/>
+        </w:rPr>
+      </w:pPr>
+      <w:r>
+        <w:rPr>
+          <w:rtl w:val="0"/>
+        </w:rPr>
+        <w:t xml:space="preserve">Load test systems guaranteeing continued operation under extreme load (up to 20k RPS)</w:t>
+      </w:r>
+    </w:p>
+    <w:p>
+      <w:pPr>
+        <w:pageBreakBefore w:val="0"/>
         <w:numPr>
           <w:ilvl w:val="0"/>
           <w:numId w:val="1"/>
         </w:numPr>
         <w:ind w:left="720" w:hanging="360"/>
-        <w:rPr>
-          <w:u w:val="none"/>
-        </w:rPr>
-      </w:pPr>
-      <w:r>
-        <w:rPr>
-          <w:rtl w:val="0"/>
-        </w:rPr>
-        <w:t xml:space="preserve">Load test systems guaranteeing continued operation under extreme load (up to 20k RPS)</w:t>
-      </w:r>
-    </w:p>
-    <w:p>
-      <w:pPr>
+      </w:pPr>
+      <w:r>
+        <w:rPr>
+          <w:rtl w:val="0"/>
+        </w:rPr>
+        <w:t xml:space="preserve">Automated functional integration testing using localstack and CircleCI</w:t>
+      </w:r>
+    </w:p>
+    <w:p>
+      <w:pPr>
+        <w:pageBreakBefore w:val="0"/>
         <w:numPr>
           <w:ilvl w:val="0"/>
           <w:numId w:val="1"/>
@@ -1166,33 +1303,19 @@
         <w:rPr>
           <w:rtl w:val="0"/>
         </w:rPr>
-        <w:t xml:space="preserve">Automated functional integration testing using localstack and CircleCI</w:t>
-      </w:r>
-    </w:p>
-    <w:p>
-      <w:pPr>
-        <w:numPr>
-          <w:ilvl w:val="0"/>
-          <w:numId w:val="1"/>
-        </w:numPr>
-        <w:ind w:left="720" w:hanging="360"/>
-      </w:pPr>
-      <w:r>
-        <w:rPr>
-          <w:rtl w:val="0"/>
-        </w:rPr>
         <w:t xml:space="preserve">Defined and monitored key performance indicators using PagerDuty and DataDog metrics</w:t>
       </w:r>
     </w:p>
     <w:p>
       <w:pPr>
         <w:pStyle w:val="Heading5"/>
+        <w:pageBreakBefore w:val="0"/>
         <w:widowControl w:val="0"/>
         <w:spacing w:after="100" w:lineRule="auto"/>
         <w:rPr/>
       </w:pPr>
-      <w:bookmarkStart w:colFirst="0" w:colLast="0" w:name="_le3jqiprrj1s" w:id="7"/>
-      <w:bookmarkEnd w:id="7"/>
+      <w:bookmarkStart w:colFirst="0" w:colLast="0" w:name="_le3jqiprrj1s" w:id="9"/>
+      <w:bookmarkEnd w:id="9"/>
       <w:r>
         <w:rPr>
           <w:rtl w:val="0"/>
@@ -1202,6 +1325,7 @@
     </w:p>
     <w:p>
       <w:pPr>
+        <w:pageBreakBefore w:val="0"/>
         <w:numPr>
           <w:ilvl w:val="0"/>
           <w:numId w:val="2"/>
@@ -1217,6 +1341,7 @@
     </w:p>
     <w:p>
       <w:pPr>
+        <w:pageBreakBefore w:val="0"/>
         <w:numPr>
           <w:ilvl w:val="0"/>
           <w:numId w:val="2"/>
@@ -1227,11 +1352,12 @@
         <w:rPr>
           <w:rtl w:val="0"/>
         </w:rPr>
-        <w:t xml:space="preserve">Created system to migrate image hosting to AWS cloud services via S3 and EC2</w:t>
-      </w:r>
-    </w:p>
-    <w:p>
-      <w:pPr>
+        <w:t xml:space="preserve">Designed system to migrate image hosting to AWS cloud services via S3 and EC2</w:t>
+      </w:r>
+    </w:p>
+    <w:p>
+      <w:pPr>
+        <w:pageBreakBefore w:val="0"/>
         <w:numPr>
           <w:ilvl w:val="0"/>
           <w:numId w:val="2"/>
@@ -1313,6 +1439,7 @@
     </w:p>
     <w:p>
       <w:pPr>
+        <w:pageBreakBefore w:val="0"/>
         <w:numPr>
           <w:ilvl w:val="0"/>
           <w:numId w:val="2"/>
@@ -1324,60 +1451,37 @@
           <w:vertAlign w:val="baseline"/>
           <w:rtl w:val="0"/>
         </w:rPr>
-        <w:t xml:space="preserve">Integrated with automated deployment tools to support continuous deployment and integration</w:t>
-      </w:r>
-      <w:r>
-        <w:rPr>
-          <w:rtl w:val="0"/>
-        </w:rPr>
-      </w:r>
-    </w:p>
-    <w:p>
-      <w:pPr>
+        <w:t xml:space="preserve">Created internal full stack applications to ease troubleshooting issues and testing</w:t>
+      </w:r>
+      <w:r>
+        <w:rPr>
+          <w:rtl w:val="0"/>
+        </w:rPr>
+      </w:r>
+    </w:p>
+    <w:p>
+      <w:pPr>
+        <w:pageBreakBefore w:val="0"/>
         <w:numPr>
           <w:ilvl w:val="0"/>
           <w:numId w:val="2"/>
         </w:numPr>
         <w:ind w:left="720" w:hanging="360"/>
-      </w:pPr>
-      <w:r>
-        <w:rPr>
-          <w:vertAlign w:val="baseline"/>
-          <w:rtl w:val="0"/>
-        </w:rPr>
-        <w:t xml:space="preserve">Installed monitoring and alerting to get increased visibility into key performance indicators using PagerDuty and </w:t>
-      </w:r>
-      <w:r>
-        <w:rPr>
-          <w:rtl w:val="0"/>
-        </w:rPr>
-        <w:t xml:space="preserve">NewRelic APM</w:t>
-      </w:r>
-      <w:r>
-        <w:rPr>
-          <w:rtl w:val="0"/>
-        </w:rPr>
-      </w:r>
-    </w:p>
-    <w:p>
-      <w:pPr>
-        <w:numPr>
-          <w:ilvl w:val="0"/>
-          <w:numId w:val="2"/>
-        </w:numPr>
-        <w:ind w:left="720" w:hanging="360"/>
-      </w:pPr>
-      <w:r>
-        <w:rPr>
-          <w:vertAlign w:val="baseline"/>
-          <w:rtl w:val="0"/>
-        </w:rPr>
-        <w:t xml:space="preserve">Created internal full stack applications to ease troubleshooting issues and testing </w:t>
+        <w:rPr>
+          <w:u w:val="none"/>
+        </w:rPr>
+      </w:pPr>
+      <w:r>
+        <w:rPr>
+          <w:rtl w:val="0"/>
+        </w:rPr>
+        <w:t xml:space="preserve">Collapsed 13 related services into a single deployable artifact -&gt; less process overhead for dev</w:t>
       </w:r>
     </w:p>
     <w:p>
       <w:pPr>
         <w:pStyle w:val="Heading2"/>
+        <w:pageBreakBefore w:val="0"/>
         <w:widowControl w:val="0"/>
         <w:spacing w:after="100" w:lineRule="auto"/>
         <w:rPr>
@@ -1386,8 +1490,8 @@
           <w:szCs w:val="24"/>
         </w:rPr>
       </w:pPr>
-      <w:bookmarkStart w:colFirst="0" w:colLast="0" w:name="_endmyg5y7a67" w:id="8"/>
-      <w:bookmarkEnd w:id="8"/>
+      <w:bookmarkStart w:colFirst="0" w:colLast="0" w:name="_endmyg5y7a67" w:id="10"/>
+      <w:bookmarkEnd w:id="10"/>
       <w:r>
         <w:rPr>
           <w:rtl w:val="0"/>
@@ -1438,33 +1542,18 @@
           <w:p>
             <w:pPr>
               <w:pStyle w:val="Heading5"/>
+              <w:pageBreakBefore w:val="0"/>
               <w:widowControl w:val="0"/>
               <w:spacing w:after="100" w:lineRule="auto"/>
               <w:rPr/>
             </w:pPr>
-            <w:bookmarkStart w:colFirst="0" w:colLast="0" w:name="_sfmm0zvgf7aj" w:id="9"/>
-            <w:bookmarkEnd w:id="9"/>
+            <w:bookmarkStart w:colFirst="0" w:colLast="0" w:name="_sfmm0zvgf7aj" w:id="11"/>
+            <w:bookmarkEnd w:id="11"/>
             <w:r>
               <w:rPr>
                 <w:rtl w:val="0"/>
               </w:rPr>
               <w:t xml:space="preserve">The University of Texas at Dallas</w:t>
-            </w:r>
-          </w:p>
-          <w:p>
-            <w:pPr>
-              <w:pStyle w:val="Heading5"/>
-              <w:widowControl w:val="0"/>
-              <w:spacing w:after="100" w:lineRule="auto"/>
-              <w:rPr/>
-            </w:pPr>
-            <w:bookmarkStart w:colFirst="0" w:colLast="0" w:name="_sfmm0zvgf7aj" w:id="9"/>
-            <w:bookmarkEnd w:id="9"/>
-            <w:r>
-              <w:rPr>
-                <w:rtl w:val="0"/>
-              </w:rPr>
-              <w:t xml:space="preserve">Richardson, TX</w:t>
             </w:r>
           </w:p>
         </w:tc>
@@ -1482,13 +1571,14 @@
           <w:p>
             <w:pPr>
               <w:pStyle w:val="Heading6"/>
+              <w:pageBreakBefore w:val="0"/>
               <w:widowControl w:val="0"/>
               <w:spacing w:after="100" w:lineRule="auto"/>
               <w:jc w:val="right"/>
               <w:rPr/>
             </w:pPr>
-            <w:bookmarkStart w:colFirst="0" w:colLast="0" w:name="_84a6jfan6cjv" w:id="10"/>
-            <w:bookmarkEnd w:id="10"/>
+            <w:bookmarkStart w:colFirst="0" w:colLast="0" w:name="_84a6jfan6cjv" w:id="12"/>
+            <w:bookmarkEnd w:id="12"/>
             <w:r>
               <w:rPr>
                 <w:rtl w:val="0"/>
@@ -1500,23 +1590,24 @@
     </w:tbl>
     <w:p>
       <w:pPr>
+        <w:pageBreakBefore w:val="0"/>
         <w:widowControl w:val="0"/>
         <w:numPr>
           <w:ilvl w:val="0"/>
-          <w:numId w:val="4"/>
+          <w:numId w:val="5"/>
         </w:numPr>
         <w:spacing w:after="0" w:afterAutospacing="0" w:lineRule="auto"/>
         <w:ind w:left="720" w:hanging="360"/>
         <w:rPr>
           <w:b w:val="0"/>
-          <w:sz w:val="24"/>
-          <w:szCs w:val="24"/>
-        </w:rPr>
-      </w:pPr>
-      <w:r>
-        <w:rPr>
-          <w:sz w:val="24"/>
-          <w:szCs w:val="24"/>
+          <w:sz w:val="20"/>
+          <w:szCs w:val="20"/>
+        </w:rPr>
+      </w:pPr>
+      <w:r>
+        <w:rPr>
+          <w:sz w:val="20"/>
+          <w:szCs w:val="20"/>
           <w:rtl w:val="0"/>
         </w:rPr>
         <w:t xml:space="preserve">Graduated with B.S. Computer Science in December 2015</w:t>
@@ -1524,26 +1615,27 @@
     </w:p>
     <w:p>
       <w:pPr>
+        <w:pageBreakBefore w:val="0"/>
         <w:widowControl w:val="0"/>
         <w:numPr>
           <w:ilvl w:val="0"/>
-          <w:numId w:val="4"/>
+          <w:numId w:val="5"/>
         </w:numPr>
         <w:spacing w:after="100" w:lineRule="auto"/>
         <w:ind w:left="720" w:hanging="360"/>
         <w:rPr>
           <w:b w:val="0"/>
-          <w:sz w:val="24"/>
-          <w:szCs w:val="24"/>
-        </w:rPr>
-      </w:pPr>
-      <w:r>
-        <w:rPr>
-          <w:sz w:val="24"/>
-          <w:szCs w:val="24"/>
-          <w:rtl w:val="0"/>
-        </w:rPr>
-        <w:t xml:space="preserve">Areas of study include: Data Structures, Discrete Math, Algorithm Analysis, Machine learning, Artificial Intelligence, Computer and Network Security</w:t>
+          <w:sz w:val="20"/>
+          <w:szCs w:val="20"/>
+        </w:rPr>
+      </w:pPr>
+      <w:r>
+        <w:rPr>
+          <w:sz w:val="20"/>
+          <w:szCs w:val="20"/>
+          <w:rtl w:val="0"/>
+        </w:rPr>
+        <w:t xml:space="preserve">Areas of study include: Data Structures, Discrete Math, Algorithm Analysis, ML, AI, Network Security</w:t>
       </w:r>
       <w:r>
         <w:rPr>
@@ -1568,6 +1660,7 @@
 <w:ftr xmlns:mc="http://schemas.openxmlformats.org/markup-compatibility/2006" xmlns:o="urn:schemas-microsoft-com:office:office" xmlns:r="http://schemas.openxmlformats.org/officeDocument/2006/relationships" xmlns:m="http://schemas.openxmlformats.org/officeDocument/2006/math" xmlns:v="urn:schemas-microsoft-com:vml" xmlns:wp="http://schemas.openxmlformats.org/drawingml/2006/wordprocessingDrawing" xmlns:w10="urn:schemas-microsoft-com:office:word" xmlns:w="http://schemas.openxmlformats.org/wordprocessingml/2006/main" xmlns:wne="http://schemas.microsoft.com/office/word/2006/wordml" xmlns:sl="http://schemas.openxmlformats.org/schemaLibrary/2006/main" xmlns:a="http://schemas.openxmlformats.org/drawingml/2006/main" xmlns:pic="http://schemas.openxmlformats.org/drawingml/2006/picture" xmlns:c="http://schemas.openxmlformats.org/drawingml/2006/chart" xmlns:lc="http://schemas.openxmlformats.org/drawingml/2006/lockedCanvas" xmlns:dgm="http://schemas.openxmlformats.org/drawingml/2006/diagram" xmlns:wps="http://schemas.microsoft.com/office/word/2010/wordprocessingShape" xmlns:wpg="http://schemas.microsoft.com/office/word/2010/wordprocessingGroup" xmlns:w14="http://schemas.microsoft.com/office/word/2010/wordml" xmlns:w15="http://schemas.microsoft.com/office/word/2012/wordml">
   <w:p>
     <w:pPr>
+      <w:pageBreakBefore w:val="0"/>
       <w:rPr/>
     </w:pPr>
     <w:r>
@@ -1583,6 +1676,7 @@
 <w:hdr xmlns:mc="http://schemas.openxmlformats.org/markup-compatibility/2006" xmlns:o="urn:schemas-microsoft-com:office:office" xmlns:r="http://schemas.openxmlformats.org/officeDocument/2006/relationships" xmlns:m="http://schemas.openxmlformats.org/officeDocument/2006/math" xmlns:v="urn:schemas-microsoft-com:vml" xmlns:wp="http://schemas.openxmlformats.org/drawingml/2006/wordprocessingDrawing" xmlns:w10="urn:schemas-microsoft-com:office:word" xmlns:w="http://schemas.openxmlformats.org/wordprocessingml/2006/main" xmlns:wne="http://schemas.microsoft.com/office/word/2006/wordml" xmlns:sl="http://schemas.openxmlformats.org/schemaLibrary/2006/main" xmlns:a="http://schemas.openxmlformats.org/drawingml/2006/main" xmlns:pic="http://schemas.openxmlformats.org/drawingml/2006/picture" xmlns:c="http://schemas.openxmlformats.org/drawingml/2006/chart" xmlns:lc="http://schemas.openxmlformats.org/drawingml/2006/lockedCanvas" xmlns:dgm="http://schemas.openxmlformats.org/drawingml/2006/diagram" xmlns:wps="http://schemas.microsoft.com/office/word/2010/wordprocessingShape" xmlns:wpg="http://schemas.microsoft.com/office/word/2010/wordprocessingGroup" xmlns:w14="http://schemas.microsoft.com/office/word/2010/wordml" xmlns:w15="http://schemas.microsoft.com/office/word/2012/wordml">
   <w:p>
     <w:pPr>
+      <w:pageBreakBefore w:val="0"/>
       <w:widowControl w:val="0"/>
       <w:spacing w:after="100" w:line="240" w:lineRule="auto"/>
       <w:jc w:val="center"/>
@@ -1602,23 +1696,25 @@
   <w:p>
     <w:pPr>
       <w:pStyle w:val="Heading1"/>
+      <w:pageBreakBefore w:val="0"/>
       <w:widowControl w:val="0"/>
       <w:spacing w:after="100" w:lineRule="auto"/>
       <w:jc w:val="center"/>
       <w:rPr/>
     </w:pPr>
-    <w:bookmarkStart w:colFirst="0" w:colLast="0" w:name="_osfmbraujnra" w:id="11"/>
-    <w:bookmarkEnd w:id="11"/>
+    <w:bookmarkStart w:colFirst="0" w:colLast="0" w:name="_osfmbraujnra" w:id="13"/>
+    <w:bookmarkEnd w:id="13"/>
     <w:r>
       <w:rPr>
         <w:rtl w:val="0"/>
       </w:rPr>
-      <w:t xml:space="preserve">Andrew Paettie </w:t>
+      <w:t xml:space="preserve">Andrew (Drew) Paettie </w:t>
     </w:r>
   </w:p>
   <w:p>
     <w:pPr>
       <w:pStyle w:val="Heading5"/>
+      <w:pageBreakBefore w:val="0"/>
       <w:widowControl w:val="0"/>
       <w:pBdr>
         <w:bottom w:color="000000" w:space="2" w:sz="18" w:val="dotted"/>
@@ -1627,13 +1723,13 @@
       <w:jc w:val="center"/>
       <w:rPr/>
     </w:pPr>
-    <w:bookmarkStart w:colFirst="0" w:colLast="0" w:name="_kadbytvfgkou" w:id="12"/>
-    <w:bookmarkEnd w:id="12"/>
+    <w:bookmarkStart w:colFirst="0" w:colLast="0" w:name="_kadbytvfgkou" w:id="14"/>
+    <w:bookmarkEnd w:id="14"/>
     <w:r>
       <w:rPr>
         <w:rtl w:val="0"/>
       </w:rPr>
-      <w:t xml:space="preserve">Portland, Oregon    andrew.paettie@gmail.com      </w:t>
+      <w:t xml:space="preserve">Seattle, Washington Area    andrew.paettie@gmail.com      </w:t>
     </w:r>
     <w:hyperlink r:id="rId1">
       <w:r>
@@ -1987,6 +2083,116 @@
     </w:lvl>
   </w:abstractNum>
   <w:abstractNum w:abstractNumId="4">
+    <w:lvl w:ilvl="0">
+      <w:start w:val="1"/>
+      <w:numFmt w:val="bullet"/>
+      <w:lvlText w:val="●"/>
+      <w:lvlJc w:val="left"/>
+      <w:pPr>
+        <w:ind w:left="720" w:hanging="360"/>
+      </w:pPr>
+      <w:rPr>
+        <w:u w:val="none"/>
+      </w:rPr>
+    </w:lvl>
+    <w:lvl w:ilvl="1">
+      <w:start w:val="1"/>
+      <w:numFmt w:val="bullet"/>
+      <w:lvlText w:val="○"/>
+      <w:lvlJc w:val="left"/>
+      <w:pPr>
+        <w:ind w:left="1440" w:hanging="360"/>
+      </w:pPr>
+      <w:rPr>
+        <w:u w:val="none"/>
+      </w:rPr>
+    </w:lvl>
+    <w:lvl w:ilvl="2">
+      <w:start w:val="1"/>
+      <w:numFmt w:val="bullet"/>
+      <w:lvlText w:val="■"/>
+      <w:lvlJc w:val="left"/>
+      <w:pPr>
+        <w:ind w:left="2160" w:hanging="360"/>
+      </w:pPr>
+      <w:rPr>
+        <w:u w:val="none"/>
+      </w:rPr>
+    </w:lvl>
+    <w:lvl w:ilvl="3">
+      <w:start w:val="1"/>
+      <w:numFmt w:val="bullet"/>
+      <w:lvlText w:val="●"/>
+      <w:lvlJc w:val="left"/>
+      <w:pPr>
+        <w:ind w:left="2880" w:hanging="360"/>
+      </w:pPr>
+      <w:rPr>
+        <w:u w:val="none"/>
+      </w:rPr>
+    </w:lvl>
+    <w:lvl w:ilvl="4">
+      <w:start w:val="1"/>
+      <w:numFmt w:val="bullet"/>
+      <w:lvlText w:val="○"/>
+      <w:lvlJc w:val="left"/>
+      <w:pPr>
+        <w:ind w:left="3600" w:hanging="360"/>
+      </w:pPr>
+      <w:rPr>
+        <w:u w:val="none"/>
+      </w:rPr>
+    </w:lvl>
+    <w:lvl w:ilvl="5">
+      <w:start w:val="1"/>
+      <w:numFmt w:val="bullet"/>
+      <w:lvlText w:val="■"/>
+      <w:lvlJc w:val="left"/>
+      <w:pPr>
+        <w:ind w:left="4320" w:hanging="360"/>
+      </w:pPr>
+      <w:rPr>
+        <w:u w:val="none"/>
+      </w:rPr>
+    </w:lvl>
+    <w:lvl w:ilvl="6">
+      <w:start w:val="1"/>
+      <w:numFmt w:val="bullet"/>
+      <w:lvlText w:val="●"/>
+      <w:lvlJc w:val="left"/>
+      <w:pPr>
+        <w:ind w:left="5040" w:hanging="360"/>
+      </w:pPr>
+      <w:rPr>
+        <w:u w:val="none"/>
+      </w:rPr>
+    </w:lvl>
+    <w:lvl w:ilvl="7">
+      <w:start w:val="1"/>
+      <w:numFmt w:val="bullet"/>
+      <w:lvlText w:val="○"/>
+      <w:lvlJc w:val="left"/>
+      <w:pPr>
+        <w:ind w:left="5760" w:hanging="360"/>
+      </w:pPr>
+      <w:rPr>
+        <w:u w:val="none"/>
+      </w:rPr>
+    </w:lvl>
+    <w:lvl w:ilvl="8">
+      <w:start w:val="1"/>
+      <w:numFmt w:val="bullet"/>
+      <w:lvlText w:val="■"/>
+      <w:lvlJc w:val="left"/>
+      <w:pPr>
+        <w:ind w:left="6480" w:hanging="360"/>
+      </w:pPr>
+      <w:rPr>
+        <w:u w:val="none"/>
+      </w:rPr>
+    </w:lvl>
+  </w:abstractNum>
+  <w:abstractNum w:abstractNumId="5">
     <w:lvl w:ilvl="0">
       <w:start w:val="1"/>
       <w:numFmt w:val="bullet"/>
@@ -2107,6 +2313,9 @@
   </w:num>
   <w:num w:numId="4">
     <w:abstractNumId w:val="4"/>
+  </w:num>
+  <w:num w:numId="5">
+    <w:abstractNumId w:val="5"/>
   </w:num>
 </w:numbering>
 </file>
@@ -2140,6 +2349,7 @@
     <w:pPr>
       <w:keepNext w:val="1"/>
       <w:keepLines w:val="1"/>
+      <w:pageBreakBefore w:val="0"/>
       <w:spacing w:after="120" w:before="480" w:lineRule="auto"/>
     </w:pPr>
     <w:rPr>
@@ -2155,6 +2365,7 @@
     <w:pPr>
       <w:keepNext w:val="1"/>
       <w:keepLines w:val="1"/>
+      <w:pageBreakBefore w:val="0"/>
       <w:spacing w:after="80" w:before="360" w:lineRule="auto"/>
     </w:pPr>
     <w:rPr>
@@ -2170,6 +2381,7 @@
     <w:pPr>
       <w:keepNext w:val="1"/>
       <w:keepLines w:val="1"/>
+      <w:pageBreakBefore w:val="0"/>
       <w:spacing w:after="80" w:before="280" w:lineRule="auto"/>
     </w:pPr>
     <w:rPr>
@@ -2185,6 +2397,7 @@
     <w:pPr>
       <w:keepNext w:val="1"/>
       <w:keepLines w:val="1"/>
+      <w:pageBreakBefore w:val="0"/>
       <w:spacing w:after="40" w:before="240" w:lineRule="auto"/>
     </w:pPr>
     <w:rPr>
@@ -2200,6 +2413,7 @@
     <w:pPr>
       <w:keepNext w:val="1"/>
       <w:keepLines w:val="1"/>
+      <w:pageBreakBefore w:val="0"/>
       <w:spacing w:after="40" w:before="220" w:lineRule="auto"/>
     </w:pPr>
     <w:rPr>
@@ -2215,6 +2429,7 @@
     <w:pPr>
       <w:keepNext w:val="1"/>
       <w:keepLines w:val="1"/>
+      <w:pageBreakBefore w:val="0"/>
       <w:spacing w:after="40" w:before="200" w:lineRule="auto"/>
     </w:pPr>
     <w:rPr>
@@ -2230,6 +2445,7 @@
     <w:pPr>
       <w:keepNext w:val="1"/>
       <w:keepLines w:val="1"/>
+      <w:pageBreakBefore w:val="0"/>
       <w:spacing w:after="120" w:before="480" w:lineRule="auto"/>
     </w:pPr>
     <w:rPr>
@@ -2245,6 +2461,7 @@
     <w:pPr>
       <w:keepNext w:val="1"/>
       <w:keepLines w:val="1"/>
+      <w:pageBreakBefore w:val="0"/>
       <w:spacing w:after="80" w:before="360" w:lineRule="auto"/>
     </w:pPr>
     <w:rPr>

</xml_diff>

<commit_message>
add back sections of paper resume removed in last release
initial tests of the previous version are not indicating success. many rejection emails are coming back next day, which make me think it is primarily AI/regex rejecting it.

 adding back in previously removed section should give the AI/regex more truthful information to look at, granting higher chance of successfully sending my resume to a human.

this new version also explicitly clarifies I have 10 yrs of software engineering experience which may have been ambiguous previously.
</commit_message>
<xml_diff>
--- a/public/static/resume/resume-Andrew-Paettie.docx
+++ b/public/static/resume/resume-Andrew-Paettie.docx
@@ -90,14 +90,14 @@
               <w:rPr>
                 <w:rtl w:val="0"/>
               </w:rPr>
-              <w:t xml:space="preserve">6 years of experience in green-fielding testable microservices using patterns such as:</w:t>
+              <w:t xml:space="preserve">6 years of experience in leading development of green-field microservices using patterns such as:</w:t>
             </w:r>
           </w:p>
           <w:p>
             <w:pPr>
               <w:numPr>
                 <w:ilvl w:val="0"/>
-                <w:numId w:val="3"/>
+                <w:numId w:val="5"/>
               </w:numPr>
               <w:spacing w:after="0" w:afterAutospacing="0" w:before="240" w:lineRule="auto"/>
               <w:ind w:left="720" w:hanging="360"/>
@@ -117,7 +117,7 @@
             <w:pPr>
               <w:numPr>
                 <w:ilvl w:val="0"/>
-                <w:numId w:val="3"/>
+                <w:numId w:val="5"/>
               </w:numPr>
               <w:spacing w:after="0" w:afterAutospacing="0" w:before="0" w:beforeAutospacing="0" w:lineRule="auto"/>
               <w:ind w:left="720" w:hanging="360"/>
@@ -137,7 +137,7 @@
             <w:pPr>
               <w:numPr>
                 <w:ilvl w:val="0"/>
-                <w:numId w:val="3"/>
+                <w:numId w:val="5"/>
               </w:numPr>
               <w:spacing w:after="0" w:afterAutospacing="0" w:before="0" w:beforeAutospacing="0" w:lineRule="auto"/>
               <w:ind w:left="720" w:hanging="360"/>
@@ -156,30 +156,56 @@
               <w:rPr>
                 <w:rtl w:val="0"/>
               </w:rPr>
-              <w:t xml:space="preserve"> (Architecture Decision Records).</w:t>
+              <w:t xml:space="preserve"> (Architecture Decision Records)</w:t>
             </w:r>
           </w:p>
           <w:p>
             <w:pPr>
               <w:numPr>
                 <w:ilvl w:val="0"/>
-                <w:numId w:val="3"/>
+                <w:numId w:val="5"/>
+              </w:numPr>
+              <w:spacing w:after="0" w:afterAutospacing="0" w:before="0" w:beforeAutospacing="0" w:lineRule="auto"/>
+              <w:ind w:left="720" w:hanging="360"/>
+            </w:pPr>
+            <w:r>
+              <w:rPr>
+                <w:b w:val="1"/>
+                <w:rtl w:val="0"/>
+              </w:rPr>
+              <w:t xml:space="preserve">OpenAPI</w:t>
+            </w:r>
+            <w:r>
+              <w:rPr>
+                <w:rtl w:val="0"/>
+              </w:rPr>
+              <w:t xml:space="preserve"> specifications (aka Swagger)</w:t>
+            </w:r>
+          </w:p>
+          <w:p>
+            <w:pPr>
+              <w:numPr>
+                <w:ilvl w:val="0"/>
+                <w:numId w:val="5"/>
               </w:numPr>
               <w:spacing w:after="240" w:before="0" w:beforeAutospacing="0" w:lineRule="auto"/>
               <w:ind w:left="720" w:hanging="360"/>
+              <w:rPr>
+                <w:b w:val="1"/>
+              </w:rPr>
             </w:pPr>
             <w:r>
               <w:rPr>
                 <w:b w:val="1"/>
                 <w:rtl w:val="0"/>
               </w:rPr>
-              <w:t xml:space="preserve">OpenAPI</w:t>
-            </w:r>
-            <w:r>
-              <w:rPr>
-                <w:rtl w:val="0"/>
-              </w:rPr>
-              <w:t xml:space="preserve"> specifications (aka Swagger)</w:t>
+              <w:t xml:space="preserve">Diagrams as Code </w:t>
+            </w:r>
+            <w:r>
+              <w:rPr>
+                <w:rtl w:val="0"/>
+              </w:rPr>
+              <w:t xml:space="preserve">(mermaid, PlantUML)</w:t>
             </w:r>
           </w:p>
           <w:p>
@@ -194,7 +220,19 @@
                 <w:b w:val="1"/>
                 <w:rtl w:val="0"/>
               </w:rPr>
-              <w:t xml:space="preserve">Programming Languages</w:t>
+              <w:t xml:space="preserve">Programming Languages </w:t>
+            </w:r>
+          </w:p>
+          <w:p>
+            <w:pPr>
+              <w:spacing w:after="240" w:before="240" w:lineRule="auto"/>
+              <w:rPr/>
+            </w:pPr>
+            <w:r>
+              <w:rPr>
+                <w:rtl w:val="0"/>
+              </w:rPr>
+              <w:t xml:space="preserve">10 years total professional experience</w:t>
             </w:r>
           </w:p>
           <w:p>
@@ -217,7 +255,7 @@
               <w:rPr>
                 <w:rtl w:val="0"/>
               </w:rPr>
-              <w:t xml:space="preserve"> (~</w:t>
+              <w:t xml:space="preserve"> (</w:t>
             </w:r>
             <w:r>
               <w:rPr>
@@ -253,7 +291,7 @@
               <w:rPr>
                 <w:rtl w:val="0"/>
               </w:rPr>
-              <w:t xml:space="preserve"> (~</w:t>
+              <w:t xml:space="preserve"> (</w:t>
             </w:r>
             <w:r>
               <w:rPr>
@@ -266,7 +304,7 @@
               <w:rPr>
                 <w:rtl w:val="0"/>
               </w:rPr>
-              <w:t xml:space="preserve">): Node, TypeScript, Jest, Cucumber, Yarn, NPM.</w:t>
+              <w:t xml:space="preserve">): Node, TypeScript, Jest, Cucumber, Yarn, NPM, knex, React.</w:t>
             </w:r>
           </w:p>
           <w:p>
@@ -289,7 +327,7 @@
               <w:rPr>
                 <w:rtl w:val="0"/>
               </w:rPr>
-              <w:t xml:space="preserve"> (~</w:t>
+              <w:t xml:space="preserve"> (</w:t>
             </w:r>
             <w:r>
               <w:rPr>
@@ -302,7 +340,7 @@
               <w:rPr>
                 <w:rtl w:val="0"/>
               </w:rPr>
-              <w:t xml:space="preserve">): locust.io, scikit-learn, pytest, pypi, FastAPI, SQLAlchemy.</w:t>
+              <w:t xml:space="preserve">): locust.io, scikit-learn, pytest, pypi, FastAPI, SQLAlchemy, poetry.</w:t>
             </w:r>
           </w:p>
           <w:p>
@@ -351,7 +389,7 @@
               <w:rPr>
                 <w:rtl w:val="0"/>
               </w:rPr>
-              <w:t xml:space="preserve">r): Limited academic and review experience.</w:t>
+              <w:t xml:space="preserve">r): Limited academic and review experience. Can generally read it.</w:t>
             </w:r>
           </w:p>
           <w:p>
@@ -378,7 +416,7 @@
               <w:rPr>
                 <w:rtl w:val="0"/>
               </w:rPr>
-              <w:t xml:space="preserve">8 years of experience with web based GUI development using JavaScript, HTML, and CSS using frameworks like React, Redux, jQuery, Jest, and Angular.</w:t>
+              <w:t xml:space="preserve">8 years of experience with web based GUI development using JavaScript, HTML, and CSS using frameworks like React, Redux, jQuery, Jest, and Angular. Generally this was done for internal tool development, not public facing resources.</w:t>
             </w:r>
           </w:p>
         </w:tc>
@@ -414,7 +452,7 @@
               <w:widowControl w:val="0"/>
               <w:numPr>
                 <w:ilvl w:val="0"/>
-                <w:numId w:val="5"/>
+                <w:numId w:val="12"/>
               </w:numPr>
               <w:spacing w:after="0" w:afterAutospacing="0" w:before="240" w:line="240" w:lineRule="auto"/>
               <w:ind w:left="720" w:hanging="360"/>
@@ -437,7 +475,7 @@
                 <w:i w:val="1"/>
                 <w:rtl w:val="0"/>
               </w:rPr>
-              <w:t xml:space="preserve">(~7 years</w:t>
+              <w:t xml:space="preserve">(7 years</w:t>
             </w:r>
             <w:r>
               <w:rPr>
@@ -451,7 +489,7 @@
               <w:widowControl w:val="0"/>
               <w:numPr>
                 <w:ilvl w:val="0"/>
-                <w:numId w:val="5"/>
+                <w:numId w:val="12"/>
               </w:numPr>
               <w:spacing w:after="0" w:afterAutospacing="0" w:before="0" w:beforeAutospacing="0" w:line="240" w:lineRule="auto"/>
               <w:ind w:left="720" w:hanging="360"/>
@@ -467,7 +505,7 @@
               <w:rPr>
                 <w:rtl w:val="0"/>
               </w:rPr>
-              <w:t xml:space="preserve"> (~</w:t>
+              <w:t xml:space="preserve"> (</w:t>
             </w:r>
             <w:r>
               <w:rPr>
@@ -480,7 +518,7 @@
               <w:rPr>
                 <w:rtl w:val="0"/>
               </w:rPr>
-              <w:t xml:space="preserve">): Terraform, CloudFormation, SAM.</w:t>
+              <w:t xml:space="preserve">): Terraform, CloudFormation, SAM, BASH, Ansible.</w:t>
             </w:r>
           </w:p>
           <w:p>
@@ -488,7 +526,7 @@
               <w:widowControl w:val="0"/>
               <w:numPr>
                 <w:ilvl w:val="0"/>
-                <w:numId w:val="5"/>
+                <w:numId w:val="12"/>
               </w:numPr>
               <w:spacing w:after="0" w:afterAutospacing="0" w:before="0" w:beforeAutospacing="0" w:line="240" w:lineRule="auto"/>
               <w:ind w:left="720" w:hanging="360"/>
@@ -504,7 +542,7 @@
               <w:rPr>
                 <w:rtl w:val="0"/>
               </w:rPr>
-              <w:t xml:space="preserve"> (~</w:t>
+              <w:t xml:space="preserve"> (</w:t>
             </w:r>
             <w:r>
               <w:rPr>
@@ -517,7 +555,7 @@
               <w:rPr>
                 <w:rtl w:val="0"/>
               </w:rPr>
-              <w:t xml:space="preserve">): Peer review, Pen testing tools like burp, SAST, DAST</w:t>
+              <w:t xml:space="preserve">): Peer review, Pen testing tools like burp, SAST, DAST, SCAP</w:t>
             </w:r>
           </w:p>
           <w:p>
@@ -525,7 +563,7 @@
               <w:widowControl w:val="0"/>
               <w:numPr>
                 <w:ilvl w:val="0"/>
-                <w:numId w:val="5"/>
+                <w:numId w:val="12"/>
               </w:numPr>
               <w:spacing w:after="0" w:afterAutospacing="0" w:before="0" w:beforeAutospacing="0" w:line="240" w:lineRule="auto"/>
               <w:ind w:left="720" w:hanging="360"/>
@@ -541,7 +579,7 @@
               <w:rPr>
                 <w:rtl w:val="0"/>
               </w:rPr>
-              <w:t xml:space="preserve"> (~</w:t>
+              <w:t xml:space="preserve"> (</w:t>
             </w:r>
             <w:r>
               <w:rPr>
@@ -554,7 +592,7 @@
               <w:rPr>
                 <w:rtl w:val="0"/>
               </w:rPr>
-              <w:t xml:space="preserve">): DataDog, SumoLogic, NewRelic, CloudWatch, Splunk.</w:t>
+              <w:t xml:space="preserve">): DataDog, SumoLogic, NewRelic, CloudWatch, Splunk, SignalFX.</w:t>
             </w:r>
           </w:p>
           <w:p>
@@ -562,7 +600,7 @@
               <w:widowControl w:val="0"/>
               <w:numPr>
                 <w:ilvl w:val="0"/>
-                <w:numId w:val="5"/>
+                <w:numId w:val="12"/>
               </w:numPr>
               <w:spacing w:after="0" w:afterAutospacing="0" w:before="0" w:beforeAutospacing="0" w:line="240" w:lineRule="auto"/>
               <w:ind w:left="720" w:hanging="360"/>
@@ -578,7 +616,7 @@
               <w:rPr>
                 <w:rtl w:val="0"/>
               </w:rPr>
-              <w:t xml:space="preserve"> (~</w:t>
+              <w:t xml:space="preserve"> (</w:t>
             </w:r>
             <w:r>
               <w:rPr>
@@ -591,7 +629,7 @@
               <w:rPr>
                 <w:rtl w:val="0"/>
               </w:rPr>
-              <w:t xml:space="preserve">): Gitflow, Jenkins, CircleCI.</w:t>
+              <w:t xml:space="preserve">): GitLab, Jenkins, CircleCI.</w:t>
             </w:r>
           </w:p>
           <w:p>
@@ -599,7 +637,7 @@
               <w:widowControl w:val="0"/>
               <w:numPr>
                 <w:ilvl w:val="0"/>
-                <w:numId w:val="5"/>
+                <w:numId w:val="12"/>
               </w:numPr>
               <w:spacing w:after="0" w:afterAutospacing="0" w:before="0" w:beforeAutospacing="0" w:line="240" w:lineRule="auto"/>
               <w:ind w:left="720" w:hanging="360"/>
@@ -615,7 +653,7 @@
               <w:rPr>
                 <w:rtl w:val="0"/>
               </w:rPr>
-              <w:t xml:space="preserve"> (~</w:t>
+              <w:t xml:space="preserve"> (</w:t>
             </w:r>
             <w:r>
               <w:rPr>
@@ -628,7 +666,7 @@
               <w:rPr>
                 <w:rtl w:val="0"/>
               </w:rPr>
-              <w:t xml:space="preserve">): Feature flags, canary deployments, on-call.</w:t>
+              <w:t xml:space="preserve">): Feature flags, canary deployments, release management.</w:t>
             </w:r>
           </w:p>
           <w:p>
@@ -636,7 +674,7 @@
               <w:widowControl w:val="0"/>
               <w:numPr>
                 <w:ilvl w:val="0"/>
-                <w:numId w:val="5"/>
+                <w:numId w:val="12"/>
               </w:numPr>
               <w:spacing w:after="0" w:afterAutospacing="0" w:before="0" w:beforeAutospacing="0" w:line="240" w:lineRule="auto"/>
               <w:ind w:left="720" w:hanging="360"/>
@@ -652,7 +690,7 @@
               <w:rPr>
                 <w:rtl w:val="0"/>
               </w:rPr>
-              <w:t xml:space="preserve"> (~</w:t>
+              <w:t xml:space="preserve"> (</w:t>
             </w:r>
             <w:r>
               <w:rPr>
@@ -665,7 +703,7 @@
               <w:rPr>
                 <w:rtl w:val="0"/>
               </w:rPr>
-              <w:t xml:space="preserve">): S3, EC2, Lambda, API Gateway, CloudFront, Route53, RDS, EKS.</w:t>
+              <w:t xml:space="preserve">): S3, EC2, Lambda, API Gateway, CloudFront, Route53, RDS, EKS, VPC, Governance such as Config, Control Tower.</w:t>
             </w:r>
           </w:p>
           <w:p>
@@ -673,7 +711,7 @@
               <w:widowControl w:val="0"/>
               <w:numPr>
                 <w:ilvl w:val="0"/>
-                <w:numId w:val="5"/>
+                <w:numId w:val="12"/>
               </w:numPr>
               <w:spacing w:after="0" w:afterAutospacing="0" w:before="0" w:beforeAutospacing="0" w:line="240" w:lineRule="auto"/>
               <w:ind w:left="720" w:hanging="360"/>
@@ -683,13 +721,13 @@
                 <w:b w:val="1"/>
                 <w:rtl w:val="0"/>
               </w:rPr>
-              <w:t xml:space="preserve">On-Prem Datacenter</w:t>
-            </w:r>
-            <w:r>
-              <w:rPr>
-                <w:rtl w:val="0"/>
-              </w:rPr>
-              <w:t xml:space="preserve"> (~</w:t>
+              <w:t xml:space="preserve">On-Prem </w:t>
+            </w:r>
+            <w:r>
+              <w:rPr>
+                <w:rtl w:val="0"/>
+              </w:rPr>
+              <w:t xml:space="preserve">(</w:t>
             </w:r>
             <w:r>
               <w:rPr>
@@ -710,7 +748,7 @@
               <w:widowControl w:val="0"/>
               <w:numPr>
                 <w:ilvl w:val="0"/>
-                <w:numId w:val="5"/>
+                <w:numId w:val="12"/>
               </w:numPr>
               <w:spacing w:after="240" w:before="0" w:beforeAutospacing="0" w:line="240" w:lineRule="auto"/>
               <w:ind w:left="720" w:hanging="360"/>
@@ -733,7 +771,7 @@
                 <w:i w:val="1"/>
                 <w:rtl w:val="0"/>
               </w:rPr>
-              <w:t xml:space="preserve">~20 years</w:t>
+              <w:t xml:space="preserve">20 years</w:t>
             </w:r>
             <w:r>
               <w:rPr>
@@ -761,7 +799,7 @@
             <w:pPr>
               <w:numPr>
                 <w:ilvl w:val="0"/>
-                <w:numId w:val="10"/>
+                <w:numId w:val="9"/>
               </w:numPr>
               <w:spacing w:after="0" w:afterAutospacing="0" w:before="240" w:lineRule="auto"/>
               <w:ind w:left="720" w:hanging="360"/>
@@ -777,14 +815,27 @@
               <w:rPr>
                 <w:rtl w:val="0"/>
               </w:rPr>
-              <w:t xml:space="preserve"> (7 years): Oracle, Postgres, MySQL, SQL Server, H2.</w:t>
+              <w:t xml:space="preserve"> (</w:t>
+            </w:r>
+            <w:r>
+              <w:rPr>
+                <w:i w:val="1"/>
+                <w:rtl w:val="0"/>
+              </w:rPr>
+              <w:t xml:space="preserve">7 years</w:t>
+            </w:r>
+            <w:r>
+              <w:rPr>
+                <w:rtl w:val="0"/>
+              </w:rPr>
+              <w:t xml:space="preserve">): Oracle, Postgres, MySQL, SQL Server, H2, AWS Aurora (serverless).</w:t>
             </w:r>
           </w:p>
           <w:p>
             <w:pPr>
               <w:numPr>
                 <w:ilvl w:val="0"/>
-                <w:numId w:val="10"/>
+                <w:numId w:val="9"/>
               </w:numPr>
               <w:spacing w:after="0" w:afterAutospacing="0" w:before="0" w:beforeAutospacing="0" w:lineRule="auto"/>
               <w:ind w:left="720" w:hanging="360"/>
@@ -800,14 +851,27 @@
               <w:rPr>
                 <w:rtl w:val="0"/>
               </w:rPr>
-              <w:t xml:space="preserve"> (3 years): DynamoDB, Redis, MongoDB.</w:t>
+              <w:t xml:space="preserve"> (</w:t>
+            </w:r>
+            <w:r>
+              <w:rPr>
+                <w:i w:val="1"/>
+                <w:rtl w:val="0"/>
+              </w:rPr>
+              <w:t xml:space="preserve">3 years</w:t>
+            </w:r>
+            <w:r>
+              <w:rPr>
+                <w:rtl w:val="0"/>
+              </w:rPr>
+              <w:t xml:space="preserve">): DynamoDB, Redis, MongoDB.</w:t>
             </w:r>
           </w:p>
           <w:p>
             <w:pPr>
               <w:numPr>
                 <w:ilvl w:val="0"/>
-                <w:numId w:val="10"/>
+                <w:numId w:val="9"/>
               </w:numPr>
               <w:spacing w:after="240" w:before="0" w:beforeAutospacing="0" w:lineRule="auto"/>
               <w:ind w:left="720" w:hanging="360"/>
@@ -823,7 +887,20 @@
               <w:rPr>
                 <w:rtl w:val="0"/>
               </w:rPr>
-              <w:t xml:space="preserve"> (3 years): Elasticsearch, Lucene.</w:t>
+              <w:t xml:space="preserve"> (</w:t>
+            </w:r>
+            <w:r>
+              <w:rPr>
+                <w:i w:val="1"/>
+                <w:rtl w:val="0"/>
+              </w:rPr>
+              <w:t xml:space="preserve">3 years</w:t>
+            </w:r>
+            <w:r>
+              <w:rPr>
+                <w:rtl w:val="0"/>
+              </w:rPr>
+              <w:t xml:space="preserve">): Elasticsearch, Lucene.</w:t>
             </w:r>
             <w:r>
               <w:rPr>
@@ -855,7 +932,7 @@
               <w:rPr>
                 <w:rtl w:val="0"/>
               </w:rPr>
-              <w:t xml:space="preserve">4 years of experience with SQS, RabbitMQ, and Kinesis.</w:t>
+              <w:t xml:space="preserve">Total 4 years of experience with messaging technologies: SQS, RabbitMQ, and Kinesis.</w:t>
             </w:r>
             <w:r>
               <w:rPr>
@@ -879,10 +956,16 @@
       <w:bookmarkEnd w:id="1"/>
       <w:r>
         <w:rPr>
+          <w:rtl w:val="0"/>
+        </w:rPr>
+        <w:t xml:space="preserve">Software Engineering</w:t>
+      </w:r>
+      <w:r>
+        <w:rPr>
           <w:vertAlign w:val="baseline"/>
           <w:rtl w:val="0"/>
         </w:rPr>
-        <w:t xml:space="preserve">Select Work Experience</w:t>
+        <w:t xml:space="preserve"> Work Experience</w:t>
       </w:r>
     </w:p>
     <w:p>
@@ -931,7 +1014,7 @@
         <w:rPr>
           <w:rtl w:val="0"/>
         </w:rPr>
-        <w:t xml:space="preserve">Architected, implemented, and administered Linux-based software development systems authorized for CUI (Controlled Unclassified Information, see also NIST 800-171).</w:t>
+        <w:t xml:space="preserve">Architected, implemented, and administered Linux-based software development platforms authorized for CUI (Controlled Unclassified Information, see also NIST 800-171).</w:t>
       </w:r>
     </w:p>
     <w:p>
@@ -964,7 +1047,7 @@
         <w:rPr>
           <w:rtl w:val="0"/>
         </w:rPr>
-        <w:t xml:space="preserve">Established Secure Development Framework (NIST 800-218) aligning development tasks with NIST 800-53 and NASA 7150.2D standards.</w:t>
+        <w:t xml:space="preserve">Established a Secure Development Framework (NIST 800-218) aligning development tasks with standards such as NIST 800-53 and NASA 7150.2D.</w:t>
       </w:r>
     </w:p>
     <w:p>
@@ -982,7 +1065,7 @@
         <w:rPr>
           <w:rtl w:val="0"/>
         </w:rPr>
-        <w:t xml:space="preserve">Designed and implemented frameworks for communicating security standards to stakeholders, improving adoption and consistency.</w:t>
+        <w:t xml:space="preserve">Designed and implemented web-based risk management frameworks for communicating security standards to stakeholders, improving adoption and consistency.</w:t>
       </w:r>
     </w:p>
     <w:p>
@@ -1016,6 +1099,24 @@
           <w:rtl w:val="0"/>
         </w:rPr>
         <w:t xml:space="preserve">Conducted security assessments for on-prem data centers, supporting hardware-in-the-loop testing for NASA's Artemis V mission.</w:t>
+      </w:r>
+    </w:p>
+    <w:p>
+      <w:pPr>
+        <w:numPr>
+          <w:ilvl w:val="0"/>
+          <w:numId w:val="1"/>
+        </w:numPr>
+        <w:ind w:left="720" w:hanging="360"/>
+        <w:rPr>
+          <w:u w:val="none"/>
+        </w:rPr>
+      </w:pPr>
+      <w:r>
+        <w:rPr>
+          <w:rtl w:val="0"/>
+        </w:rPr>
+        <w:t xml:space="preserve">In collaboration with engineering stakeholders, designed, roadmapped, and began implementation on cloud based software deployments for verification of flight software.  </w:t>
       </w:r>
     </w:p>
     <w:p>
@@ -1036,22 +1137,22 @@
       <w:pPr>
         <w:numPr>
           <w:ilvl w:val="0"/>
-          <w:numId w:val="8"/>
-        </w:numPr>
-        <w:ind w:left="720" w:hanging="360"/>
-      </w:pPr>
-      <w:r>
-        <w:rPr>
-          <w:rtl w:val="0"/>
-        </w:rPr>
-        <w:t xml:space="preserve">Designed a Zero Trust Architecture (NIST 800-207) for Lunar Ground Control Systems, focusing primarily on software infrastructure.</w:t>
-      </w:r>
-    </w:p>
-    <w:p>
-      <w:pPr>
-        <w:numPr>
-          <w:ilvl w:val="0"/>
-          <w:numId w:val="8"/>
+          <w:numId w:val="7"/>
+        </w:numPr>
+        <w:ind w:left="720" w:hanging="360"/>
+      </w:pPr>
+      <w:r>
+        <w:rPr>
+          <w:rtl w:val="0"/>
+        </w:rPr>
+        <w:t xml:space="preserve">Designed a Zero Trust Architecture (NIST 800-207) for Lunar Ground Control Systems, focusing primarily on software infrastructure and cloud native technologies such as Kubernetes, inspired by DoD’s Platform One.</w:t>
+      </w:r>
+    </w:p>
+    <w:p>
+      <w:pPr>
+        <w:numPr>
+          <w:ilvl w:val="0"/>
+          <w:numId w:val="7"/>
         </w:numPr>
         <w:ind w:left="720" w:hanging="360"/>
       </w:pPr>
@@ -1066,37 +1167,37 @@
       <w:pPr>
         <w:numPr>
           <w:ilvl w:val="0"/>
-          <w:numId w:val="8"/>
-        </w:numPr>
-        <w:ind w:left="720" w:hanging="360"/>
-      </w:pPr>
-      <w:r>
-        <w:rPr>
-          <w:rtl w:val="0"/>
-        </w:rPr>
-        <w:t xml:space="preserve">Defined functional requirements and developed end-user documentation, ensuring the system met SLIs.</w:t>
-      </w:r>
-    </w:p>
-    <w:p>
-      <w:pPr>
-        <w:numPr>
-          <w:ilvl w:val="0"/>
-          <w:numId w:val="8"/>
-        </w:numPr>
-        <w:ind w:left="720" w:hanging="360"/>
-      </w:pPr>
-      <w:r>
-        <w:rPr>
-          <w:rtl w:val="0"/>
-        </w:rPr>
-        <w:t xml:space="preserve">Established CI/CD pipelines and templates, achieving firsts for CI/CD runner management.</w:t>
-      </w:r>
-    </w:p>
-    <w:p>
-      <w:pPr>
-        <w:numPr>
-          <w:ilvl w:val="0"/>
-          <w:numId w:val="8"/>
+          <w:numId w:val="7"/>
+        </w:numPr>
+        <w:ind w:left="720" w:hanging="360"/>
+      </w:pPr>
+      <w:r>
+        <w:rPr>
+          <w:rtl w:val="0"/>
+        </w:rPr>
+        <w:t xml:space="preserve">Defined functional requirements and developed end-user documentation, ensuring the system met KPIs.</w:t>
+      </w:r>
+    </w:p>
+    <w:p>
+      <w:pPr>
+        <w:numPr>
+          <w:ilvl w:val="0"/>
+          <w:numId w:val="7"/>
+        </w:numPr>
+        <w:ind w:left="720" w:hanging="360"/>
+      </w:pPr>
+      <w:r>
+        <w:rPr>
+          <w:rtl w:val="0"/>
+        </w:rPr>
+        <w:t xml:space="preserve">Established CI/CD pipelines and templates, achieving organizational firsts for GitLab CI/CD runner management.</w:t>
+      </w:r>
+    </w:p>
+    <w:p>
+      <w:pPr>
+        <w:numPr>
+          <w:ilvl w:val="0"/>
+          <w:numId w:val="7"/>
         </w:numPr>
         <w:ind w:left="720" w:hanging="360"/>
       </w:pPr>
@@ -1125,6 +1226,24 @@
     </w:p>
     <w:p>
       <w:pPr>
+        <w:numPr>
+          <w:ilvl w:val="0"/>
+          <w:numId w:val="7"/>
+        </w:numPr>
+        <w:ind w:left="720" w:hanging="360"/>
+        <w:rPr>
+          <w:u w:val="none"/>
+        </w:rPr>
+      </w:pPr>
+      <w:r>
+        <w:rPr>
+          <w:rtl w:val="0"/>
+        </w:rPr>
+        <w:t xml:space="preserve">Led development of golden images for OCI (docker container images) and AMI (AWS VM images) using technologies such as AWS Image Builder and SCAP.</w:t>
+      </w:r>
+    </w:p>
+    <w:p>
+      <w:pPr>
         <w:pStyle w:val="Heading5"/>
         <w:rPr/>
       </w:pPr>
@@ -1141,7 +1260,7 @@
       <w:pPr>
         <w:numPr>
           <w:ilvl w:val="0"/>
-          <w:numId w:val="4"/>
+          <w:numId w:val="11"/>
         </w:numPr>
         <w:ind w:left="720" w:hanging="360"/>
         <w:rPr>
@@ -1152,14 +1271,14 @@
         <w:rPr>
           <w:rtl w:val="0"/>
         </w:rPr>
-        <w:t xml:space="preserve">Stabilized developer tooling (GitLab, Artifactory) through infrastructure optimization.</w:t>
-      </w:r>
-    </w:p>
-    <w:p>
-      <w:pPr>
-        <w:numPr>
-          <w:ilvl w:val="0"/>
-          <w:numId w:val="4"/>
+        <w:t xml:space="preserve">Administered and stabilized developer tooling (GitLab, Artifactory, Jira, Confluence) through infrastructure optimization.</w:t>
+      </w:r>
+    </w:p>
+    <w:p>
+      <w:pPr>
+        <w:numPr>
+          <w:ilvl w:val="0"/>
+          <w:numId w:val="11"/>
         </w:numPr>
         <w:ind w:left="720" w:hanging="360"/>
         <w:rPr>
@@ -1170,30 +1289,31 @@
         <w:rPr>
           <w:rtl w:val="0"/>
         </w:rPr>
-        <w:t xml:space="preserve">Develop an update process which delivered 90% reduction in vulnerability remediation time.</w:t>
-      </w:r>
-    </w:p>
-    <w:p>
-      <w:pPr>
-        <w:numPr>
-          <w:ilvl w:val="0"/>
-          <w:numId w:val="4"/>
-        </w:numPr>
-        <w:ind w:left="720" w:hanging="360"/>
-      </w:pPr>
-      <w:r>
-        <w:rPr>
-          <w:rtl w:val="0"/>
-        </w:rPr>
-        <w:t xml:space="preserve">Reduced CI pipeline execution time, saving about 20,000 engineer hours annually (~$2M).</w:t>
-      </w:r>
-    </w:p>
-    <w:p>
-      <w:pPr>
-        <w:numPr>
-          <w:ilvl w:val="0"/>
-          <w:numId w:val="4"/>
-        </w:numPr>
+        <w:t xml:space="preserve">Developed an update process which delivered 90% reduction in vulnerability remediation time.</w:t>
+      </w:r>
+    </w:p>
+    <w:p>
+      <w:pPr>
+        <w:numPr>
+          <w:ilvl w:val="0"/>
+          <w:numId w:val="11"/>
+        </w:numPr>
+        <w:ind w:left="720" w:hanging="360"/>
+      </w:pPr>
+      <w:r>
+        <w:rPr>
+          <w:rtl w:val="0"/>
+        </w:rPr>
+        <w:t xml:space="preserve">Reduced CI pipeline execution time through k8s performance analysis, saving about 20,000 engineer hours annually (~$2M).</w:t>
+      </w:r>
+    </w:p>
+    <w:p>
+      <w:pPr>
+        <w:numPr>
+          <w:ilvl w:val="0"/>
+          <w:numId w:val="11"/>
+        </w:numPr>
+        <w:spacing w:after="0" w:afterAutospacing="0"/>
         <w:ind w:left="720" w:hanging="360"/>
         <w:rPr>
           <w:u w:val="none"/>
@@ -1203,16 +1323,32 @@
         <w:rPr>
           <w:rtl w:val="0"/>
         </w:rPr>
-        <w:t xml:space="preserve">Provide consultation daily to other engineers for engineering areas I specialize in</w:t>
-      </w:r>
-    </w:p>
-    <w:p>
-      <w:pPr>
-        <w:numPr>
-          <w:ilvl w:val="0"/>
-          <w:numId w:val="4"/>
-        </w:numPr>
-        <w:spacing w:after="0" w:afterAutospacing="0"/>
+        <w:t xml:space="preserve">Drove security compliance for ISO-27001, CMMC, and FIPS, and led key project management and architectural efforts related to standards compliance.</w:t>
+      </w:r>
+    </w:p>
+    <w:p>
+      <w:pPr>
+        <w:numPr>
+          <w:ilvl w:val="0"/>
+          <w:numId w:val="11"/>
+        </w:numPr>
+        <w:spacing w:after="0" w:afterAutospacing="0" w:before="0" w:beforeAutospacing="0" w:lineRule="auto"/>
+        <w:ind w:left="720" w:hanging="360"/>
+      </w:pPr>
+      <w:r>
+        <w:rPr>
+          <w:rtl w:val="0"/>
+        </w:rPr>
+        <w:t xml:space="preserve">Developed Kubernetes-based architecture templates, enhancing deployment efficiency.</w:t>
+      </w:r>
+    </w:p>
+    <w:p>
+      <w:pPr>
+        <w:numPr>
+          <w:ilvl w:val="0"/>
+          <w:numId w:val="11"/>
+        </w:numPr>
+        <w:spacing w:after="240" w:before="0" w:beforeAutospacing="0" w:lineRule="auto"/>
         <w:ind w:left="720" w:hanging="360"/>
         <w:rPr>
           <w:u w:val="none"/>
@@ -1222,23 +1358,7 @@
         <w:rPr>
           <w:rtl w:val="0"/>
         </w:rPr>
-        <w:t xml:space="preserve">Drove security compliance for ISO-27001, CMMC, and FIPS, and led key project management and architectural efforts related to standards compliance.</w:t>
-      </w:r>
-    </w:p>
-    <w:p>
-      <w:pPr>
-        <w:numPr>
-          <w:ilvl w:val="0"/>
-          <w:numId w:val="4"/>
-        </w:numPr>
-        <w:spacing w:after="240" w:before="0" w:beforeAutospacing="0" w:lineRule="auto"/>
-        <w:ind w:left="720" w:hanging="360"/>
-      </w:pPr>
-      <w:r>
-        <w:rPr>
-          <w:rtl w:val="0"/>
-        </w:rPr>
-        <w:t xml:space="preserve">Developed Kubernetes-based architecture templates, enhancing deployment efficiency.</w:t>
+        <w:t xml:space="preserve">Administered Rancher based kubernetes platform, working closely with engineers who deployed to it for troubleshooting deploy issues.</w:t>
       </w:r>
     </w:p>
     <w:p>
@@ -1295,7 +1415,7 @@
         <w:widowControl w:val="0"/>
         <w:numPr>
           <w:ilvl w:val="0"/>
-          <w:numId w:val="7"/>
+          <w:numId w:val="13"/>
         </w:numPr>
         <w:spacing w:after="0" w:afterAutospacing="0" w:lineRule="auto"/>
         <w:ind w:left="720" w:hanging="360"/>
@@ -1314,7 +1434,7 @@
         <w:widowControl w:val="0"/>
         <w:numPr>
           <w:ilvl w:val="0"/>
-          <w:numId w:val="7"/>
+          <w:numId w:val="13"/>
         </w:numPr>
         <w:spacing w:after="0" w:afterAutospacing="0" w:lineRule="auto"/>
         <w:ind w:left="720" w:hanging="360"/>
@@ -1333,7 +1453,7 @@
         <w:widowControl w:val="0"/>
         <w:numPr>
           <w:ilvl w:val="0"/>
-          <w:numId w:val="7"/>
+          <w:numId w:val="13"/>
         </w:numPr>
         <w:spacing w:after="0" w:afterAutospacing="0" w:lineRule="auto"/>
         <w:ind w:left="720" w:hanging="360"/>
@@ -1353,7 +1473,7 @@
         <w:widowControl w:val="0"/>
         <w:numPr>
           <w:ilvl w:val="0"/>
-          <w:numId w:val="7"/>
+          <w:numId w:val="13"/>
         </w:numPr>
         <w:spacing w:after="0" w:afterAutospacing="0" w:before="0" w:beforeAutospacing="0" w:lineRule="auto"/>
         <w:ind w:left="720" w:hanging="360"/>
@@ -1470,6 +1590,508 @@
     </w:p>
     <w:p>
       <w:pPr>
+        <w:pStyle w:val="Heading3"/>
+        <w:widowControl w:val="0"/>
+        <w:spacing w:after="100" w:lineRule="auto"/>
+        <w:rPr/>
+      </w:pPr>
+      <w:bookmarkStart w:colFirst="0" w:colLast="0" w:name="_ts3gdnwmq1o7" w:id="9"/>
+      <w:bookmarkEnd w:id="9"/>
+      <w:r>
+        <w:rPr>
+          <w:rtl w:val="0"/>
+        </w:rPr>
+        <w:t xml:space="preserve">Software Engineer/Tech Lead at Cox Automotive (May 2015 – Aug 2019)</w:t>
+      </w:r>
+    </w:p>
+    <w:p>
+      <w:pPr>
+        <w:pStyle w:val="Heading5"/>
+        <w:widowControl w:val="0"/>
+        <w:spacing w:after="100" w:lineRule="auto"/>
+        <w:rPr/>
+      </w:pPr>
+      <w:bookmarkStart w:colFirst="0" w:colLast="0" w:name="_frs3pkcdocci" w:id="10"/>
+      <w:bookmarkEnd w:id="10"/>
+      <w:r>
+        <w:rPr>
+          <w:rtl w:val="0"/>
+        </w:rPr>
+        <w:t xml:space="preserve">   Data Solutions Team</w:t>
+      </w:r>
+    </w:p>
+    <w:p>
+      <w:pPr>
+        <w:numPr>
+          <w:ilvl w:val="0"/>
+          <w:numId w:val="2"/>
+        </w:numPr>
+        <w:ind w:left="720" w:hanging="360"/>
+        <w:rPr>
+          <w:b w:val="0"/>
+          <w:sz w:val="22"/>
+          <w:szCs w:val="22"/>
+        </w:rPr>
+      </w:pPr>
+      <w:r>
+        <w:rPr>
+          <w:rtl w:val="0"/>
+        </w:rPr>
+        <w:t xml:space="preserve">Acted as technical lead, driving technology and architectural decisions.</w:t>
+      </w:r>
+    </w:p>
+    <w:p>
+      <w:pPr>
+        <w:numPr>
+          <w:ilvl w:val="0"/>
+          <w:numId w:val="2"/>
+        </w:numPr>
+        <w:ind w:left="720" w:hanging="360"/>
+        <w:rPr>
+          <w:b w:val="0"/>
+          <w:sz w:val="22"/>
+          <w:szCs w:val="22"/>
+        </w:rPr>
+      </w:pPr>
+      <w:r>
+        <w:rPr>
+          <w:rtl w:val="0"/>
+        </w:rPr>
+        <w:t xml:space="preserve">Created standardized vehicle language for use in multiple business units.</w:t>
+      </w:r>
+    </w:p>
+    <w:p>
+      <w:pPr>
+        <w:numPr>
+          <w:ilvl w:val="0"/>
+          <w:numId w:val="2"/>
+        </w:numPr>
+        <w:ind w:left="720" w:hanging="360"/>
+        <w:rPr>
+          <w:b w:val="0"/>
+          <w:sz w:val="22"/>
+          <w:szCs w:val="22"/>
+        </w:rPr>
+      </w:pPr>
+      <w:r>
+        <w:rPr>
+          <w:rtl w:val="0"/>
+        </w:rPr>
+        <w:t xml:space="preserve">Created single point of ingestion, maintenance, and viewing for vehicle catalog data.</w:t>
+      </w:r>
+    </w:p>
+    <w:p>
+      <w:pPr>
+        <w:numPr>
+          <w:ilvl w:val="0"/>
+          <w:numId w:val="2"/>
+        </w:numPr>
+        <w:ind w:left="720" w:hanging="360"/>
+        <w:rPr>
+          <w:b w:val="0"/>
+          <w:sz w:val="22"/>
+          <w:szCs w:val="22"/>
+        </w:rPr>
+      </w:pPr>
+      <w:r>
+        <w:rPr>
+          <w:rtl w:val="0"/>
+        </w:rPr>
+        <w:t xml:space="preserve">Simplified complicated configuration logic expressions by searching for tautologies, and removing unsatisfiable expressions using MinSAT.</w:t>
+      </w:r>
+    </w:p>
+    <w:p>
+      <w:pPr>
+        <w:numPr>
+          <w:ilvl w:val="0"/>
+          <w:numId w:val="2"/>
+        </w:numPr>
+        <w:ind w:left="720" w:hanging="360"/>
+        <w:rPr>
+          <w:b w:val="0"/>
+          <w:sz w:val="22"/>
+          <w:szCs w:val="22"/>
+        </w:rPr>
+      </w:pPr>
+      <w:r>
+        <w:rPr>
+          <w:rtl w:val="0"/>
+        </w:rPr>
+        <w:t xml:space="preserve">Participated in RESTful API design with direct feedback from internal consumers.</w:t>
+      </w:r>
+    </w:p>
+    <w:p>
+      <w:pPr>
+        <w:numPr>
+          <w:ilvl w:val="0"/>
+          <w:numId w:val="2"/>
+        </w:numPr>
+        <w:ind w:left="720" w:hanging="360"/>
+        <w:rPr>
+          <w:b w:val="0"/>
+          <w:sz w:val="22"/>
+          <w:szCs w:val="22"/>
+        </w:rPr>
+      </w:pPr>
+      <w:r>
+        <w:rPr>
+          <w:rtl w:val="0"/>
+        </w:rPr>
+        <w:t xml:space="preserve">Automated functional integration testing using localstack and CircleCI.</w:t>
+      </w:r>
+    </w:p>
+    <w:p>
+      <w:pPr>
+        <w:numPr>
+          <w:ilvl w:val="0"/>
+          <w:numId w:val="2"/>
+        </w:numPr>
+        <w:ind w:left="720" w:hanging="360"/>
+        <w:rPr>
+          <w:b w:val="0"/>
+          <w:sz w:val="22"/>
+          <w:szCs w:val="22"/>
+        </w:rPr>
+      </w:pPr>
+      <w:r>
+        <w:rPr>
+          <w:rtl w:val="0"/>
+        </w:rPr>
+        <w:t xml:space="preserve">Defined standards for documentation and code quality through pair programming and formalized code review processes.</w:t>
+      </w:r>
+    </w:p>
+    <w:p>
+      <w:pPr>
+        <w:numPr>
+          <w:ilvl w:val="0"/>
+          <w:numId w:val="2"/>
+        </w:numPr>
+        <w:ind w:left="720" w:hanging="360"/>
+        <w:rPr>
+          <w:b w:val="0"/>
+          <w:sz w:val="22"/>
+          <w:szCs w:val="22"/>
+        </w:rPr>
+      </w:pPr>
+      <w:r>
+        <w:rPr>
+          <w:rtl w:val="0"/>
+        </w:rPr>
+        <w:t xml:space="preserve">Participated in the design and implementation of infrastructure for managing cloud deployments using technologies such as Consul, Nomad, Terraform and Docker.</w:t>
+      </w:r>
+    </w:p>
+    <w:p>
+      <w:pPr>
+        <w:numPr>
+          <w:ilvl w:val="0"/>
+          <w:numId w:val="2"/>
+        </w:numPr>
+        <w:ind w:left="720" w:hanging="360"/>
+        <w:rPr>
+          <w:b w:val="0"/>
+          <w:sz w:val="22"/>
+          <w:szCs w:val="22"/>
+        </w:rPr>
+      </w:pPr>
+      <w:r>
+        <w:rPr>
+          <w:rtl w:val="0"/>
+        </w:rPr>
+        <w:t xml:space="preserve">Installed monitoring and alerting to get increased visibility into key performance indicators using PagerDuty and DataDog metrics.</w:t>
+      </w:r>
+    </w:p>
+    <w:p>
+      <w:pPr>
+        <w:pStyle w:val="Heading5"/>
+        <w:widowControl w:val="0"/>
+        <w:spacing w:after="100" w:lineRule="auto"/>
+        <w:rPr/>
+      </w:pPr>
+      <w:bookmarkStart w:colFirst="0" w:colLast="0" w:name="_le3jqiprrj1s" w:id="11"/>
+      <w:bookmarkEnd w:id="11"/>
+      <w:r>
+        <w:rPr>
+          <w:rtl w:val="0"/>
+        </w:rPr>
+        <w:t xml:space="preserve">   Dealer.com Inventory Team</w:t>
+      </w:r>
+    </w:p>
+    <w:p>
+      <w:pPr>
+        <w:numPr>
+          <w:ilvl w:val="0"/>
+          <w:numId w:val="3"/>
+        </w:numPr>
+        <w:ind w:left="720" w:hanging="360"/>
+        <w:rPr>
+          <w:b w:val="0"/>
+          <w:sz w:val="22"/>
+          <w:szCs w:val="22"/>
+        </w:rPr>
+      </w:pPr>
+      <w:r>
+        <w:rPr>
+          <w:rtl w:val="0"/>
+        </w:rPr>
+        <w:t xml:space="preserve">Promoted into technical lead, driving technology and architectural decisions.</w:t>
+      </w:r>
+    </w:p>
+    <w:p>
+      <w:pPr>
+        <w:numPr>
+          <w:ilvl w:val="0"/>
+          <w:numId w:val="3"/>
+        </w:numPr>
+        <w:ind w:left="720" w:hanging="360"/>
+        <w:rPr>
+          <w:b w:val="0"/>
+          <w:sz w:val="22"/>
+          <w:szCs w:val="22"/>
+        </w:rPr>
+      </w:pPr>
+      <w:r>
+        <w:rPr>
+          <w:rtl w:val="0"/>
+        </w:rPr>
+        <w:t xml:space="preserve">Created system to migrate image hosting to AWS cloud services via S3 and EC2.</w:t>
+      </w:r>
+    </w:p>
+    <w:p>
+      <w:pPr>
+        <w:numPr>
+          <w:ilvl w:val="0"/>
+          <w:numId w:val="3"/>
+        </w:numPr>
+        <w:ind w:left="720" w:hanging="360"/>
+        <w:rPr>
+          <w:b w:val="0"/>
+          <w:sz w:val="22"/>
+          <w:szCs w:val="22"/>
+        </w:rPr>
+      </w:pPr>
+      <w:r>
+        <w:rPr>
+          <w:rtl w:val="0"/>
+        </w:rPr>
+        <w:t xml:space="preserve">Member of scrum team which develops and maintains microservice applications which aggregate and serve vehicle data in a scalable way.</w:t>
+      </w:r>
+    </w:p>
+    <w:p>
+      <w:pPr>
+        <w:numPr>
+          <w:ilvl w:val="0"/>
+          <w:numId w:val="3"/>
+        </w:numPr>
+        <w:ind w:left="720" w:hanging="360"/>
+        <w:rPr>
+          <w:b w:val="0"/>
+          <w:sz w:val="22"/>
+          <w:szCs w:val="22"/>
+        </w:rPr>
+      </w:pPr>
+      <w:r>
+        <w:rPr>
+          <w:rtl w:val="0"/>
+        </w:rPr>
+        <w:t xml:space="preserve">Migrated core systems to a more modern tech stack for better maintainability and performance (Spring 3 to Spring-boot with Spring 4, Java 7 to Java 8).</w:t>
+      </w:r>
+    </w:p>
+    <w:p>
+      <w:pPr>
+        <w:numPr>
+          <w:ilvl w:val="0"/>
+          <w:numId w:val="3"/>
+        </w:numPr>
+        <w:ind w:left="720" w:hanging="360"/>
+        <w:rPr>
+          <w:b w:val="0"/>
+          <w:sz w:val="22"/>
+          <w:szCs w:val="22"/>
+        </w:rPr>
+      </w:pPr>
+      <w:r>
+        <w:rPr>
+          <w:rtl w:val="0"/>
+        </w:rPr>
+        <w:t xml:space="preserve">Integrated with automated deployment tools to support continuous deployment and integration.</w:t>
+      </w:r>
+    </w:p>
+    <w:p>
+      <w:pPr>
+        <w:numPr>
+          <w:ilvl w:val="0"/>
+          <w:numId w:val="3"/>
+        </w:numPr>
+        <w:ind w:left="720" w:hanging="360"/>
+        <w:rPr>
+          <w:b w:val="0"/>
+          <w:sz w:val="22"/>
+          <w:szCs w:val="22"/>
+        </w:rPr>
+      </w:pPr>
+      <w:r>
+        <w:rPr>
+          <w:rtl w:val="0"/>
+        </w:rPr>
+        <w:t xml:space="preserve">Installed monitoring and alerting to get increased visibility into key performance indicators using PagerDuty and NewRelic APM.</w:t>
+      </w:r>
+    </w:p>
+    <w:p>
+      <w:pPr>
+        <w:numPr>
+          <w:ilvl w:val="0"/>
+          <w:numId w:val="3"/>
+        </w:numPr>
+        <w:ind w:left="720" w:hanging="360"/>
+        <w:rPr>
+          <w:b w:val="0"/>
+          <w:sz w:val="22"/>
+          <w:szCs w:val="22"/>
+        </w:rPr>
+      </w:pPr>
+      <w:r>
+        <w:rPr>
+          <w:rtl w:val="0"/>
+        </w:rPr>
+        <w:t xml:space="preserve">Created internal full stack web applications to ease troubleshooting issues and testing .</w:t>
+      </w:r>
+    </w:p>
+    <w:p>
+      <w:pPr>
+        <w:pStyle w:val="Heading3"/>
+        <w:widowControl w:val="0"/>
+        <w:spacing w:after="100" w:lineRule="auto"/>
+        <w:rPr/>
+      </w:pPr>
+      <w:bookmarkStart w:colFirst="0" w:colLast="0" w:name="_cbo3e9sjsa6" w:id="12"/>
+      <w:bookmarkEnd w:id="12"/>
+      <w:r>
+        <w:rPr>
+          <w:rtl w:val="0"/>
+        </w:rPr>
+        <w:t xml:space="preserve">Dev/Ops Intern at Capitalsoft, Inc (March 2014 – May 2015)</w:t>
+      </w:r>
+    </w:p>
+    <w:p>
+      <w:pPr>
+        <w:numPr>
+          <w:ilvl w:val="0"/>
+          <w:numId w:val="10"/>
+        </w:numPr>
+        <w:ind w:left="720" w:hanging="360"/>
+        <w:rPr>
+          <w:b w:val="0"/>
+          <w:sz w:val="22"/>
+          <w:szCs w:val="22"/>
+        </w:rPr>
+      </w:pPr>
+      <w:r>
+        <w:rPr>
+          <w:rtl w:val="0"/>
+        </w:rPr>
+        <w:t xml:space="preserve">Generally participated in front-end and back-end development of J2EE application (Java 6).</w:t>
+      </w:r>
+    </w:p>
+    <w:p>
+      <w:pPr>
+        <w:numPr>
+          <w:ilvl w:val="0"/>
+          <w:numId w:val="4"/>
+        </w:numPr>
+        <w:ind w:left="720" w:hanging="360"/>
+        <w:rPr>
+          <w:b w:val="0"/>
+          <w:sz w:val="22"/>
+          <w:szCs w:val="22"/>
+        </w:rPr>
+      </w:pPr>
+      <w:r>
+        <w:rPr>
+          <w:rtl w:val="0"/>
+        </w:rPr>
+        <w:t xml:space="preserve">Designed and implemented interfaces for GIS management using jQuery and JSP.</w:t>
+      </w:r>
+    </w:p>
+    <w:p>
+      <w:pPr>
+        <w:numPr>
+          <w:ilvl w:val="0"/>
+          <w:numId w:val="4"/>
+        </w:numPr>
+        <w:ind w:left="720" w:hanging="360"/>
+        <w:rPr>
+          <w:b w:val="0"/>
+          <w:sz w:val="22"/>
+          <w:szCs w:val="22"/>
+        </w:rPr>
+      </w:pPr>
+      <w:r>
+        <w:rPr>
+          <w:rtl w:val="0"/>
+        </w:rPr>
+        <w:t xml:space="preserve">Implemented ANT build process which cut build time by 75%.</w:t>
+      </w:r>
+    </w:p>
+    <w:p>
+      <w:pPr>
+        <w:numPr>
+          <w:ilvl w:val="0"/>
+          <w:numId w:val="4"/>
+        </w:numPr>
+        <w:ind w:left="720" w:hanging="360"/>
+        <w:rPr>
+          <w:b w:val="0"/>
+          <w:sz w:val="22"/>
+          <w:szCs w:val="22"/>
+        </w:rPr>
+      </w:pPr>
+      <w:r>
+        <w:rPr>
+          <w:rtl w:val="0"/>
+        </w:rPr>
+        <w:t xml:space="preserve">Implemented automated regression testing system using Selenium.</w:t>
+      </w:r>
+    </w:p>
+    <w:p>
+      <w:pPr>
+        <w:numPr>
+          <w:ilvl w:val="0"/>
+          <w:numId w:val="4"/>
+        </w:numPr>
+        <w:ind w:left="720" w:hanging="360"/>
+        <w:rPr>
+          <w:b w:val="0"/>
+          <w:sz w:val="22"/>
+          <w:szCs w:val="22"/>
+        </w:rPr>
+      </w:pPr>
+      <w:r>
+        <w:rPr>
+          <w:rtl w:val="0"/>
+        </w:rPr>
+        <w:t xml:space="preserve">Setup and administered servers for SVN, Bugzilla, Oracle Database and Weblogic.</w:t>
+      </w:r>
+    </w:p>
+    <w:p>
+      <w:pPr>
+        <w:numPr>
+          <w:ilvl w:val="0"/>
+          <w:numId w:val="4"/>
+        </w:numPr>
+        <w:ind w:left="720" w:hanging="360"/>
+        <w:rPr>
+          <w:u w:val="none"/>
+        </w:rPr>
+      </w:pPr>
+      <w:r>
+        <w:rPr>
+          <w:rtl w:val="0"/>
+        </w:rPr>
+        <w:t xml:space="preserve">Full time job done at the same time as last year of Computer Science degree.</w:t>
+      </w:r>
+    </w:p>
+    <w:p>
+      <w:pPr>
         <w:pStyle w:val="Heading2"/>
         <w:pageBreakBefore w:val="0"/>
         <w:widowControl w:val="0"/>
@@ -1480,8 +2102,8 @@
           <w:szCs w:val="24"/>
         </w:rPr>
       </w:pPr>
-      <w:bookmarkStart w:colFirst="0" w:colLast="0" w:name="_endmyg5y7a67" w:id="9"/>
-      <w:bookmarkEnd w:id="9"/>
+      <w:bookmarkStart w:colFirst="0" w:colLast="0" w:name="_endmyg5y7a67" w:id="13"/>
+      <w:bookmarkEnd w:id="13"/>
       <w:r>
         <w:rPr>
           <w:rtl w:val="0"/>
@@ -1536,8 +2158,8 @@
               <w:spacing w:after="100" w:lineRule="auto"/>
               <w:rPr/>
             </w:pPr>
-            <w:bookmarkStart w:colFirst="0" w:colLast="0" w:name="_sfmm0zvgf7aj" w:id="10"/>
-            <w:bookmarkEnd w:id="10"/>
+            <w:bookmarkStart w:colFirst="0" w:colLast="0" w:name="_sfmm0zvgf7aj" w:id="14"/>
+            <w:bookmarkEnd w:id="14"/>
             <w:r>
               <w:rPr>
                 <w:rtl w:val="0"/>
@@ -1566,8 +2188,8 @@
               <w:jc w:val="right"/>
               <w:rPr/>
             </w:pPr>
-            <w:bookmarkStart w:colFirst="0" w:colLast="0" w:name="_84a6jfan6cjv" w:id="11"/>
-            <w:bookmarkEnd w:id="11"/>
+            <w:bookmarkStart w:colFirst="0" w:colLast="0" w:name="_84a6jfan6cjv" w:id="15"/>
+            <w:bookmarkEnd w:id="15"/>
             <w:r>
               <w:rPr>
                 <w:rtl w:val="0"/>
@@ -1583,7 +2205,7 @@
         <w:widowControl w:val="0"/>
         <w:numPr>
           <w:ilvl w:val="0"/>
-          <w:numId w:val="9"/>
+          <w:numId w:val="8"/>
         </w:numPr>
         <w:spacing w:after="0" w:afterAutospacing="0" w:lineRule="auto"/>
         <w:ind w:left="720" w:hanging="360"/>
@@ -1608,7 +2230,7 @@
         <w:widowControl w:val="0"/>
         <w:numPr>
           <w:ilvl w:val="0"/>
-          <w:numId w:val="9"/>
+          <w:numId w:val="8"/>
         </w:numPr>
         <w:spacing w:after="100" w:lineRule="auto"/>
         <w:ind w:left="720" w:hanging="360"/>
@@ -1663,6 +2285,28 @@
           <w:rtl w:val="0"/>
         </w:rPr>
         <w:t xml:space="preserve">Additional Employment History and References available upon request.</w:t>
+      </w:r>
+    </w:p>
+    <w:p>
+      <w:pPr>
+        <w:pageBreakBefore w:val="0"/>
+        <w:widowControl w:val="0"/>
+        <w:spacing w:after="100" w:lineRule="auto"/>
+        <w:jc w:val="center"/>
+        <w:rPr>
+          <w:i w:val="1"/>
+          <w:sz w:val="20"/>
+          <w:szCs w:val="20"/>
+        </w:rPr>
+      </w:pPr>
+      <w:r>
+        <w:rPr>
+          <w:i w:val="1"/>
+          <w:sz w:val="20"/>
+          <w:szCs w:val="20"/>
+          <w:rtl w:val="0"/>
+        </w:rPr>
+        <w:t xml:space="preserve">For more detailed Skills listing, see https://andrewpaettie.com</w:t>
       </w:r>
     </w:p>
     <w:sectPr>
@@ -1722,13 +2366,13 @@
       <w:spacing w:after="100" w:lineRule="auto"/>
       <w:rPr/>
     </w:pPr>
-    <w:bookmarkStart w:colFirst="0" w:colLast="0" w:name="_mbbp37lm21fi" w:id="12"/>
-    <w:bookmarkEnd w:id="12"/>
+    <w:bookmarkStart w:colFirst="0" w:colLast="0" w:name="_mbbp37lm21fi" w:id="16"/>
+    <w:bookmarkEnd w:id="16"/>
     <w:r>
       <w:rPr>
         <w:rtl w:val="0"/>
       </w:rPr>
-      <w:t xml:space="preserve">Andrew (Drew) Paettie - Full Stack Software Engineer (DevSecOps)</w:t>
+      <w:t xml:space="preserve">Andrew (Drew) Paettie - Full Stack Software Engineer</w:t>
     </w:r>
   </w:p>
   <w:p>
@@ -2787,6 +3431,336 @@
     </w:lvl>
   </w:abstractNum>
   <w:abstractNum w:abstractNumId="10">
+    <w:lvl w:ilvl="0">
+      <w:start w:val="1"/>
+      <w:numFmt w:val="bullet"/>
+      <w:lvlText w:val="●"/>
+      <w:lvlJc w:val="left"/>
+      <w:pPr>
+        <w:ind w:left="720" w:hanging="360"/>
+      </w:pPr>
+      <w:rPr>
+        <w:u w:val="none"/>
+      </w:rPr>
+    </w:lvl>
+    <w:lvl w:ilvl="1">
+      <w:start w:val="1"/>
+      <w:numFmt w:val="bullet"/>
+      <w:lvlText w:val="○"/>
+      <w:lvlJc w:val="left"/>
+      <w:pPr>
+        <w:ind w:left="1440" w:hanging="360"/>
+      </w:pPr>
+      <w:rPr>
+        <w:u w:val="none"/>
+      </w:rPr>
+    </w:lvl>
+    <w:lvl w:ilvl="2">
+      <w:start w:val="1"/>
+      <w:numFmt w:val="bullet"/>
+      <w:lvlText w:val="■"/>
+      <w:lvlJc w:val="left"/>
+      <w:pPr>
+        <w:ind w:left="2160" w:hanging="360"/>
+      </w:pPr>
+      <w:rPr>
+        <w:u w:val="none"/>
+      </w:rPr>
+    </w:lvl>
+    <w:lvl w:ilvl="3">
+      <w:start w:val="1"/>
+      <w:numFmt w:val="bullet"/>
+      <w:lvlText w:val="●"/>
+      <w:lvlJc w:val="left"/>
+      <w:pPr>
+        <w:ind w:left="2880" w:hanging="360"/>
+      </w:pPr>
+      <w:rPr>
+        <w:u w:val="none"/>
+      </w:rPr>
+    </w:lvl>
+    <w:lvl w:ilvl="4">
+      <w:start w:val="1"/>
+      <w:numFmt w:val="bullet"/>
+      <w:lvlText w:val="○"/>
+      <w:lvlJc w:val="left"/>
+      <w:pPr>
+        <w:ind w:left="3600" w:hanging="360"/>
+      </w:pPr>
+      <w:rPr>
+        <w:u w:val="none"/>
+      </w:rPr>
+    </w:lvl>
+    <w:lvl w:ilvl="5">
+      <w:start w:val="1"/>
+      <w:numFmt w:val="bullet"/>
+      <w:lvlText w:val="■"/>
+      <w:lvlJc w:val="left"/>
+      <w:pPr>
+        <w:ind w:left="4320" w:hanging="360"/>
+      </w:pPr>
+      <w:rPr>
+        <w:u w:val="none"/>
+      </w:rPr>
+    </w:lvl>
+    <w:lvl w:ilvl="6">
+      <w:start w:val="1"/>
+      <w:numFmt w:val="bullet"/>
+      <w:lvlText w:val="●"/>
+      <w:lvlJc w:val="left"/>
+      <w:pPr>
+        <w:ind w:left="5040" w:hanging="360"/>
+      </w:pPr>
+      <w:rPr>
+        <w:u w:val="none"/>
+      </w:rPr>
+    </w:lvl>
+    <w:lvl w:ilvl="7">
+      <w:start w:val="1"/>
+      <w:numFmt w:val="bullet"/>
+      <w:lvlText w:val="○"/>
+      <w:lvlJc w:val="left"/>
+      <w:pPr>
+        <w:ind w:left="5760" w:hanging="360"/>
+      </w:pPr>
+      <w:rPr>
+        <w:u w:val="none"/>
+      </w:rPr>
+    </w:lvl>
+    <w:lvl w:ilvl="8">
+      <w:start w:val="1"/>
+      <w:numFmt w:val="bullet"/>
+      <w:lvlText w:val="■"/>
+      <w:lvlJc w:val="left"/>
+      <w:pPr>
+        <w:ind w:left="6480" w:hanging="360"/>
+      </w:pPr>
+      <w:rPr>
+        <w:u w:val="none"/>
+      </w:rPr>
+    </w:lvl>
+  </w:abstractNum>
+  <w:abstractNum w:abstractNumId="11">
+    <w:lvl w:ilvl="0">
+      <w:start w:val="1"/>
+      <w:numFmt w:val="bullet"/>
+      <w:lvlText w:val="●"/>
+      <w:lvlJc w:val="left"/>
+      <w:pPr>
+        <w:ind w:left="720" w:hanging="360"/>
+      </w:pPr>
+      <w:rPr>
+        <w:u w:val="none"/>
+      </w:rPr>
+    </w:lvl>
+    <w:lvl w:ilvl="1">
+      <w:start w:val="1"/>
+      <w:numFmt w:val="bullet"/>
+      <w:lvlText w:val="○"/>
+      <w:lvlJc w:val="left"/>
+      <w:pPr>
+        <w:ind w:left="1440" w:hanging="360"/>
+      </w:pPr>
+      <w:rPr>
+        <w:u w:val="none"/>
+      </w:rPr>
+    </w:lvl>
+    <w:lvl w:ilvl="2">
+      <w:start w:val="1"/>
+      <w:numFmt w:val="bullet"/>
+      <w:lvlText w:val="■"/>
+      <w:lvlJc w:val="left"/>
+      <w:pPr>
+        <w:ind w:left="2160" w:hanging="360"/>
+      </w:pPr>
+      <w:rPr>
+        <w:u w:val="none"/>
+      </w:rPr>
+    </w:lvl>
+    <w:lvl w:ilvl="3">
+      <w:start w:val="1"/>
+      <w:numFmt w:val="bullet"/>
+      <w:lvlText w:val="●"/>
+      <w:lvlJc w:val="left"/>
+      <w:pPr>
+        <w:ind w:left="2880" w:hanging="360"/>
+      </w:pPr>
+      <w:rPr>
+        <w:u w:val="none"/>
+      </w:rPr>
+    </w:lvl>
+    <w:lvl w:ilvl="4">
+      <w:start w:val="1"/>
+      <w:numFmt w:val="bullet"/>
+      <w:lvlText w:val="○"/>
+      <w:lvlJc w:val="left"/>
+      <w:pPr>
+        <w:ind w:left="3600" w:hanging="360"/>
+      </w:pPr>
+      <w:rPr>
+        <w:u w:val="none"/>
+      </w:rPr>
+    </w:lvl>
+    <w:lvl w:ilvl="5">
+      <w:start w:val="1"/>
+      <w:numFmt w:val="bullet"/>
+      <w:lvlText w:val="■"/>
+      <w:lvlJc w:val="left"/>
+      <w:pPr>
+        <w:ind w:left="4320" w:hanging="360"/>
+      </w:pPr>
+      <w:rPr>
+        <w:u w:val="none"/>
+      </w:rPr>
+    </w:lvl>
+    <w:lvl w:ilvl="6">
+      <w:start w:val="1"/>
+      <w:numFmt w:val="bullet"/>
+      <w:lvlText w:val="●"/>
+      <w:lvlJc w:val="left"/>
+      <w:pPr>
+        <w:ind w:left="5040" w:hanging="360"/>
+      </w:pPr>
+      <w:rPr>
+        <w:u w:val="none"/>
+      </w:rPr>
+    </w:lvl>
+    <w:lvl w:ilvl="7">
+      <w:start w:val="1"/>
+      <w:numFmt w:val="bullet"/>
+      <w:lvlText w:val="○"/>
+      <w:lvlJc w:val="left"/>
+      <w:pPr>
+        <w:ind w:left="5760" w:hanging="360"/>
+      </w:pPr>
+      <w:rPr>
+        <w:u w:val="none"/>
+      </w:rPr>
+    </w:lvl>
+    <w:lvl w:ilvl="8">
+      <w:start w:val="1"/>
+      <w:numFmt w:val="bullet"/>
+      <w:lvlText w:val="■"/>
+      <w:lvlJc w:val="left"/>
+      <w:pPr>
+        <w:ind w:left="6480" w:hanging="360"/>
+      </w:pPr>
+      <w:rPr>
+        <w:u w:val="none"/>
+      </w:rPr>
+    </w:lvl>
+  </w:abstractNum>
+  <w:abstractNum w:abstractNumId="12">
+    <w:lvl w:ilvl="0">
+      <w:start w:val="1"/>
+      <w:numFmt w:val="bullet"/>
+      <w:lvlText w:val="●"/>
+      <w:lvlJc w:val="left"/>
+      <w:pPr>
+        <w:ind w:left="720" w:hanging="360"/>
+      </w:pPr>
+      <w:rPr>
+        <w:u w:val="none"/>
+      </w:rPr>
+    </w:lvl>
+    <w:lvl w:ilvl="1">
+      <w:start w:val="1"/>
+      <w:numFmt w:val="bullet"/>
+      <w:lvlText w:val="○"/>
+      <w:lvlJc w:val="left"/>
+      <w:pPr>
+        <w:ind w:left="1440" w:hanging="360"/>
+      </w:pPr>
+      <w:rPr>
+        <w:u w:val="none"/>
+      </w:rPr>
+    </w:lvl>
+    <w:lvl w:ilvl="2">
+      <w:start w:val="1"/>
+      <w:numFmt w:val="bullet"/>
+      <w:lvlText w:val="■"/>
+      <w:lvlJc w:val="left"/>
+      <w:pPr>
+        <w:ind w:left="2160" w:hanging="360"/>
+      </w:pPr>
+      <w:rPr>
+        <w:u w:val="none"/>
+      </w:rPr>
+    </w:lvl>
+    <w:lvl w:ilvl="3">
+      <w:start w:val="1"/>
+      <w:numFmt w:val="bullet"/>
+      <w:lvlText w:val="●"/>
+      <w:lvlJc w:val="left"/>
+      <w:pPr>
+        <w:ind w:left="2880" w:hanging="360"/>
+      </w:pPr>
+      <w:rPr>
+        <w:u w:val="none"/>
+      </w:rPr>
+    </w:lvl>
+    <w:lvl w:ilvl="4">
+      <w:start w:val="1"/>
+      <w:numFmt w:val="bullet"/>
+      <w:lvlText w:val="○"/>
+      <w:lvlJc w:val="left"/>
+      <w:pPr>
+        <w:ind w:left="3600" w:hanging="360"/>
+      </w:pPr>
+      <w:rPr>
+        <w:u w:val="none"/>
+      </w:rPr>
+    </w:lvl>
+    <w:lvl w:ilvl="5">
+      <w:start w:val="1"/>
+      <w:numFmt w:val="bullet"/>
+      <w:lvlText w:val="■"/>
+      <w:lvlJc w:val="left"/>
+      <w:pPr>
+        <w:ind w:left="4320" w:hanging="360"/>
+      </w:pPr>
+      <w:rPr>
+        <w:u w:val="none"/>
+      </w:rPr>
+    </w:lvl>
+    <w:lvl w:ilvl="6">
+      <w:start w:val="1"/>
+      <w:numFmt w:val="bullet"/>
+      <w:lvlText w:val="●"/>
+      <w:lvlJc w:val="left"/>
+      <w:pPr>
+        <w:ind w:left="5040" w:hanging="360"/>
+      </w:pPr>
+      <w:rPr>
+        <w:u w:val="none"/>
+      </w:rPr>
+    </w:lvl>
+    <w:lvl w:ilvl="7">
+      <w:start w:val="1"/>
+      <w:numFmt w:val="bullet"/>
+      <w:lvlText w:val="○"/>
+      <w:lvlJc w:val="left"/>
+      <w:pPr>
+        <w:ind w:left="5760" w:hanging="360"/>
+      </w:pPr>
+      <w:rPr>
+        <w:u w:val="none"/>
+      </w:rPr>
+    </w:lvl>
+    <w:lvl w:ilvl="8">
+      <w:start w:val="1"/>
+      <w:numFmt w:val="bullet"/>
+      <w:lvlText w:val="■"/>
+      <w:lvlJc w:val="left"/>
+      <w:pPr>
+        <w:ind w:left="6480" w:hanging="360"/>
+      </w:pPr>
+      <w:rPr>
+        <w:u w:val="none"/>
+      </w:rPr>
+    </w:lvl>
+  </w:abstractNum>
+  <w:abstractNum w:abstractNumId="13">
     <w:lvl w:ilvl="0">
       <w:start w:val="1"/>
       <w:numFmt w:val="bullet"/>
@@ -2925,6 +3899,15 @@
   </w:num>
   <w:num w:numId="10">
     <w:abstractNumId w:val="10"/>
+  </w:num>
+  <w:num w:numId="11">
+    <w:abstractNumId w:val="11"/>
+  </w:num>
+  <w:num w:numId="12">
+    <w:abstractNumId w:val="12"/>
+  </w:num>
+  <w:num w:numId="13">
+    <w:abstractNumId w:val="13"/>
   </w:num>
 </w:numbering>
 </file>

</xml_diff>